<commit_message>
Se hacen ajustes en la estrategia de pruebas
</commit_message>
<xml_diff>
--- a/documents/Estrategia-pruebas-presupuesto.docx
+++ b/documents/Estrategia-pruebas-presupuesto.docx
@@ -70,7 +70,10 @@
               </w:rPr>
             </w:pPr>
             <w:r>
-              <w:t>17 de noviembre de 2024</w:t>
+              <w:t>30</w:t>
+            </w:r>
+            <w:r>
+              <w:t xml:space="preserve"> de noviembre de 2024</w:t>
             </w:r>
           </w:p>
         </w:tc>
@@ -129,21 +132,8 @@
             <w:tcW w:w="6139" w:type="dxa"/>
           </w:tcPr>
           <w:p>
-            <w:proofErr w:type="spellStart"/>
-            <w:r>
-              <w:t>The</w:t>
-            </w:r>
-            <w:proofErr w:type="spellEnd"/>
-            <w:r>
-              <w:t xml:space="preserve"> Software </w:t>
-            </w:r>
-            <w:proofErr w:type="spellStart"/>
-            <w:r>
-              <w:t>Design</w:t>
-            </w:r>
-            <w:proofErr w:type="spellEnd"/>
-            <w:r>
-              <w:t xml:space="preserve"> Company (TSDC)</w:t>
+            <w:r>
+              <w:t>The Software Design Company (TSDC)</w:t>
             </w:r>
           </w:p>
         </w:tc>
@@ -172,1031 +162,1977 @@
     </w:p>
     <w:sdt>
       <w:sdtPr>
-        <w:id w:val="-678343827"/>
+        <w:id w:val="1586729387"/>
         <w:docPartObj>
           <w:docPartGallery w:val="Table of Contents"/>
           <w:docPartUnique/>
         </w:docPartObj>
       </w:sdtPr>
+      <w:sdtEndPr>
+        <w:rPr>
+          <w:rFonts w:ascii="Arial" w:eastAsia="Arial" w:hAnsi="Arial" w:cs="Arial"/>
+          <w:color w:val="auto"/>
+          <w:sz w:val="24"/>
+          <w:szCs w:val="24"/>
+        </w:rPr>
+      </w:sdtEndPr>
       <w:sdtContent>
         <w:p>
           <w:pPr>
-            <w:pBdr>
-              <w:top w:val="nil"/>
-              <w:left w:val="nil"/>
-              <w:bottom w:val="nil"/>
-              <w:right w:val="nil"/>
-              <w:between w:val="nil"/>
-            </w:pBdr>
+            <w:pStyle w:val="TtuloTDC"/>
+          </w:pPr>
+          <w:r>
+            <w:t>Contenido</w:t>
+          </w:r>
+        </w:p>
+        <w:p>
+          <w:pPr>
+            <w:pStyle w:val="TDC1"/>
             <w:tabs>
               <w:tab w:val="left" w:pos="440"/>
-              <w:tab w:val="right" w:pos="8828"/>
+              <w:tab w:val="right" w:leader="dot" w:pos="8828"/>
             </w:tabs>
-            <w:spacing w:after="100" w:line="276" w:lineRule="auto"/>
-            <w:jc w:val="left"/>
             <w:rPr>
-              <w:rFonts w:ascii="Calibri" w:eastAsia="Calibri" w:hAnsi="Calibri" w:cs="Calibri"/>
-              <w:color w:val="000000"/>
-              <w:sz w:val="22"/>
-              <w:szCs w:val="22"/>
+              <w:rFonts w:cstheme="minorBidi"/>
+              <w:noProof/>
+              <w:kern w:val="2"/>
+              <w:sz w:val="24"/>
+              <w:lang w:val="es-CO"/>
+              <w14:ligatures w14:val="standardContextual"/>
             </w:rPr>
           </w:pPr>
           <w:r>
             <w:fldChar w:fldCharType="begin"/>
           </w:r>
           <w:r>
-            <w:instrText xml:space="preserve"> TOC \h \u \z \t "Heading 1,1,Heading 2,2,"</w:instrText>
+            <w:instrText xml:space="preserve"> TOC \o "1-3" \h \z \u </w:instrText>
           </w:r>
           <w:r>
             <w:fldChar w:fldCharType="separate"/>
           </w:r>
-          <w:hyperlink w:anchor="_heading=h.gjdgxs">
-            <w:r>
-              <w:rPr>
-                <w:rFonts w:ascii="Calibri" w:eastAsia="Calibri" w:hAnsi="Calibri" w:cs="Calibri"/>
-                <w:color w:val="000000"/>
-                <w:sz w:val="22"/>
-                <w:szCs w:val="22"/>
+          <w:hyperlink w:anchor="_Toc183797065" w:history="1">
+            <w:r>
+              <w:rPr>
+                <w:rStyle w:val="Hipervnculo"/>
+                <w:noProof/>
               </w:rPr>
               <w:t>1</w:t>
             </w:r>
             <w:r>
               <w:rPr>
-                <w:rFonts w:ascii="Calibri" w:eastAsia="Calibri" w:hAnsi="Calibri" w:cs="Calibri"/>
-                <w:color w:val="000000"/>
-                <w:sz w:val="22"/>
-                <w:szCs w:val="22"/>
+                <w:rFonts w:cstheme="minorBidi"/>
+                <w:noProof/>
+                <w:kern w:val="2"/>
+                <w:sz w:val="24"/>
+                <w:lang w:val="es-CO"/>
+                <w14:ligatures w14:val="standardContextual"/>
               </w:rPr>
               <w:tab/>
+            </w:r>
+            <w:r>
+              <w:rPr>
+                <w:rStyle w:val="Hipervnculo"/>
+                <w:noProof/>
+              </w:rPr>
               <w:t>Aplicación bajo prueba</w:t>
             </w:r>
             <w:r>
               <w:rPr>
-                <w:rFonts w:ascii="Calibri" w:eastAsia="Calibri" w:hAnsi="Calibri" w:cs="Calibri"/>
-                <w:color w:val="000000"/>
-                <w:sz w:val="22"/>
-                <w:szCs w:val="22"/>
+                <w:noProof/>
+                <w:webHidden/>
               </w:rPr>
               <w:tab/>
+            </w:r>
+            <w:r>
+              <w:rPr>
+                <w:noProof/>
+                <w:webHidden/>
+              </w:rPr>
+              <w:fldChar w:fldCharType="begin"/>
+            </w:r>
+            <w:r>
+              <w:rPr>
+                <w:noProof/>
+                <w:webHidden/>
+              </w:rPr>
+              <w:instrText xml:space="preserve"> PAGEREF _Toc183797065 \h </w:instrText>
+            </w:r>
+            <w:r>
+              <w:rPr>
+                <w:noProof/>
+                <w:webHidden/>
+              </w:rPr>
+            </w:r>
+            <w:r>
+              <w:rPr>
+                <w:noProof/>
+                <w:webHidden/>
+              </w:rPr>
+              <w:fldChar w:fldCharType="separate"/>
+            </w:r>
+            <w:r>
+              <w:rPr>
+                <w:noProof/>
+                <w:webHidden/>
+              </w:rPr>
               <w:t>2</w:t>
+            </w:r>
+            <w:r>
+              <w:rPr>
+                <w:noProof/>
+                <w:webHidden/>
+              </w:rPr>
+              <w:fldChar w:fldCharType="end"/>
             </w:r>
           </w:hyperlink>
         </w:p>
         <w:p>
           <w:pPr>
-            <w:pBdr>
-              <w:top w:val="nil"/>
-              <w:left w:val="nil"/>
-              <w:bottom w:val="nil"/>
-              <w:right w:val="nil"/>
-              <w:between w:val="nil"/>
-            </w:pBdr>
+            <w:pStyle w:val="TDC2"/>
             <w:tabs>
-              <w:tab w:val="left" w:pos="880"/>
-              <w:tab w:val="right" w:pos="8828"/>
+              <w:tab w:val="left" w:pos="960"/>
+              <w:tab w:val="right" w:leader="dot" w:pos="8828"/>
             </w:tabs>
-            <w:spacing w:after="100" w:line="276" w:lineRule="auto"/>
-            <w:ind w:left="220"/>
-            <w:jc w:val="left"/>
             <w:rPr>
-              <w:rFonts w:ascii="Calibri" w:eastAsia="Calibri" w:hAnsi="Calibri" w:cs="Calibri"/>
-              <w:color w:val="000000"/>
-              <w:sz w:val="22"/>
-              <w:szCs w:val="22"/>
+              <w:rFonts w:cstheme="minorBidi"/>
+              <w:noProof/>
+              <w:kern w:val="2"/>
+              <w:sz w:val="24"/>
+              <w:lang w:val="es-CO"/>
+              <w14:ligatures w14:val="standardContextual"/>
             </w:rPr>
           </w:pPr>
-          <w:hyperlink w:anchor="_heading=h.30j0zll">
-            <w:r>
-              <w:rPr>
-                <w:rFonts w:ascii="Calibri" w:eastAsia="Calibri" w:hAnsi="Calibri" w:cs="Calibri"/>
-                <w:color w:val="000000"/>
-                <w:sz w:val="22"/>
-                <w:szCs w:val="22"/>
+          <w:hyperlink w:anchor="_Toc183797066" w:history="1">
+            <w:r>
+              <w:rPr>
+                <w:rStyle w:val="Hipervnculo"/>
+                <w:noProof/>
               </w:rPr>
               <w:t>1.1</w:t>
             </w:r>
             <w:r>
               <w:rPr>
-                <w:rFonts w:ascii="Calibri" w:eastAsia="Calibri" w:hAnsi="Calibri" w:cs="Calibri"/>
-                <w:color w:val="000000"/>
-                <w:sz w:val="22"/>
-                <w:szCs w:val="22"/>
+                <w:rFonts w:cstheme="minorBidi"/>
+                <w:noProof/>
+                <w:kern w:val="2"/>
+                <w:sz w:val="24"/>
+                <w:lang w:val="es-CO"/>
+                <w14:ligatures w14:val="standardContextual"/>
               </w:rPr>
               <w:tab/>
+            </w:r>
+            <w:r>
+              <w:rPr>
+                <w:rStyle w:val="Hipervnculo"/>
+                <w:noProof/>
+              </w:rPr>
               <w:t>Nombre de la Aplicación:</w:t>
             </w:r>
             <w:r>
               <w:rPr>
-                <w:rFonts w:ascii="Calibri" w:eastAsia="Calibri" w:hAnsi="Calibri" w:cs="Calibri"/>
-                <w:color w:val="000000"/>
-                <w:sz w:val="22"/>
-                <w:szCs w:val="22"/>
+                <w:noProof/>
+                <w:webHidden/>
               </w:rPr>
               <w:tab/>
+            </w:r>
+            <w:r>
+              <w:rPr>
+                <w:noProof/>
+                <w:webHidden/>
+              </w:rPr>
+              <w:fldChar w:fldCharType="begin"/>
+            </w:r>
+            <w:r>
+              <w:rPr>
+                <w:noProof/>
+                <w:webHidden/>
+              </w:rPr>
+              <w:instrText xml:space="preserve"> PAGEREF _Toc183797066 \h </w:instrText>
+            </w:r>
+            <w:r>
+              <w:rPr>
+                <w:noProof/>
+                <w:webHidden/>
+              </w:rPr>
+            </w:r>
+            <w:r>
+              <w:rPr>
+                <w:noProof/>
+                <w:webHidden/>
+              </w:rPr>
+              <w:fldChar w:fldCharType="separate"/>
+            </w:r>
+            <w:r>
+              <w:rPr>
+                <w:noProof/>
+                <w:webHidden/>
+              </w:rPr>
               <w:t>2</w:t>
+            </w:r>
+            <w:r>
+              <w:rPr>
+                <w:noProof/>
+                <w:webHidden/>
+              </w:rPr>
+              <w:fldChar w:fldCharType="end"/>
             </w:r>
           </w:hyperlink>
         </w:p>
         <w:p>
           <w:pPr>
-            <w:pBdr>
-              <w:top w:val="nil"/>
-              <w:left w:val="nil"/>
-              <w:bottom w:val="nil"/>
-              <w:right w:val="nil"/>
-              <w:between w:val="nil"/>
-            </w:pBdr>
+            <w:pStyle w:val="TDC2"/>
             <w:tabs>
-              <w:tab w:val="left" w:pos="880"/>
-              <w:tab w:val="right" w:pos="8828"/>
+              <w:tab w:val="left" w:pos="960"/>
+              <w:tab w:val="right" w:leader="dot" w:pos="8828"/>
             </w:tabs>
-            <w:spacing w:after="100" w:line="276" w:lineRule="auto"/>
-            <w:ind w:left="220"/>
-            <w:jc w:val="left"/>
             <w:rPr>
-              <w:rFonts w:ascii="Calibri" w:eastAsia="Calibri" w:hAnsi="Calibri" w:cs="Calibri"/>
-              <w:color w:val="000000"/>
-              <w:sz w:val="22"/>
-              <w:szCs w:val="22"/>
+              <w:rFonts w:cstheme="minorBidi"/>
+              <w:noProof/>
+              <w:kern w:val="2"/>
+              <w:sz w:val="24"/>
+              <w:lang w:val="es-CO"/>
+              <w14:ligatures w14:val="standardContextual"/>
             </w:rPr>
           </w:pPr>
-          <w:hyperlink w:anchor="_heading=h.1fob9te">
-            <w:r>
-              <w:rPr>
-                <w:rFonts w:ascii="Calibri" w:eastAsia="Calibri" w:hAnsi="Calibri" w:cs="Calibri"/>
-                <w:color w:val="000000"/>
-                <w:sz w:val="22"/>
-                <w:szCs w:val="22"/>
+          <w:hyperlink w:anchor="_Toc183797067" w:history="1">
+            <w:r>
+              <w:rPr>
+                <w:rStyle w:val="Hipervnculo"/>
+                <w:noProof/>
               </w:rPr>
               <w:t>1.2</w:t>
             </w:r>
             <w:r>
               <w:rPr>
-                <w:rFonts w:ascii="Calibri" w:eastAsia="Calibri" w:hAnsi="Calibri" w:cs="Calibri"/>
-                <w:color w:val="000000"/>
-                <w:sz w:val="22"/>
-                <w:szCs w:val="22"/>
+                <w:rFonts w:cstheme="minorBidi"/>
+                <w:noProof/>
+                <w:kern w:val="2"/>
+                <w:sz w:val="24"/>
+                <w:lang w:val="es-CO"/>
+                <w14:ligatures w14:val="standardContextual"/>
               </w:rPr>
               <w:tab/>
+            </w:r>
+            <w:r>
+              <w:rPr>
+                <w:rStyle w:val="Hipervnculo"/>
+                <w:noProof/>
+              </w:rPr>
               <w:t>Versión de la aplicación:</w:t>
             </w:r>
             <w:r>
               <w:rPr>
-                <w:rFonts w:ascii="Calibri" w:eastAsia="Calibri" w:hAnsi="Calibri" w:cs="Calibri"/>
-                <w:color w:val="000000"/>
-                <w:sz w:val="22"/>
-                <w:szCs w:val="22"/>
+                <w:noProof/>
+                <w:webHidden/>
               </w:rPr>
               <w:tab/>
+            </w:r>
+            <w:r>
+              <w:rPr>
+                <w:noProof/>
+                <w:webHidden/>
+              </w:rPr>
+              <w:fldChar w:fldCharType="begin"/>
+            </w:r>
+            <w:r>
+              <w:rPr>
+                <w:noProof/>
+                <w:webHidden/>
+              </w:rPr>
+              <w:instrText xml:space="preserve"> PAGEREF _Toc183797067 \h </w:instrText>
+            </w:r>
+            <w:r>
+              <w:rPr>
+                <w:noProof/>
+                <w:webHidden/>
+              </w:rPr>
+            </w:r>
+            <w:r>
+              <w:rPr>
+                <w:noProof/>
+                <w:webHidden/>
+              </w:rPr>
+              <w:fldChar w:fldCharType="separate"/>
+            </w:r>
+            <w:r>
+              <w:rPr>
+                <w:noProof/>
+                <w:webHidden/>
+              </w:rPr>
               <w:t>2</w:t>
+            </w:r>
+            <w:r>
+              <w:rPr>
+                <w:noProof/>
+                <w:webHidden/>
+              </w:rPr>
+              <w:fldChar w:fldCharType="end"/>
             </w:r>
           </w:hyperlink>
         </w:p>
         <w:p>
           <w:pPr>
-            <w:pBdr>
-              <w:top w:val="nil"/>
-              <w:left w:val="nil"/>
-              <w:bottom w:val="nil"/>
-              <w:right w:val="nil"/>
-              <w:between w:val="nil"/>
-            </w:pBdr>
+            <w:pStyle w:val="TDC2"/>
             <w:tabs>
-              <w:tab w:val="left" w:pos="880"/>
-              <w:tab w:val="right" w:pos="8828"/>
+              <w:tab w:val="left" w:pos="960"/>
+              <w:tab w:val="right" w:leader="dot" w:pos="8828"/>
             </w:tabs>
-            <w:spacing w:after="100" w:line="276" w:lineRule="auto"/>
-            <w:ind w:left="220"/>
-            <w:jc w:val="left"/>
             <w:rPr>
-              <w:rFonts w:ascii="Calibri" w:eastAsia="Calibri" w:hAnsi="Calibri" w:cs="Calibri"/>
-              <w:color w:val="000000"/>
-              <w:sz w:val="22"/>
-              <w:szCs w:val="22"/>
+              <w:rFonts w:cstheme="minorBidi"/>
+              <w:noProof/>
+              <w:kern w:val="2"/>
+              <w:sz w:val="24"/>
+              <w:lang w:val="es-CO"/>
+              <w14:ligatures w14:val="standardContextual"/>
             </w:rPr>
           </w:pPr>
-          <w:hyperlink w:anchor="_heading=h.3znysh7">
-            <w:r>
-              <w:rPr>
-                <w:rFonts w:ascii="Calibri" w:eastAsia="Calibri" w:hAnsi="Calibri" w:cs="Calibri"/>
-                <w:color w:val="000000"/>
-                <w:sz w:val="22"/>
-                <w:szCs w:val="22"/>
+          <w:hyperlink w:anchor="_Toc183797068" w:history="1">
+            <w:r>
+              <w:rPr>
+                <w:rStyle w:val="Hipervnculo"/>
+                <w:noProof/>
               </w:rPr>
               <w:t>1.3</w:t>
             </w:r>
             <w:r>
               <w:rPr>
-                <w:rFonts w:ascii="Calibri" w:eastAsia="Calibri" w:hAnsi="Calibri" w:cs="Calibri"/>
-                <w:color w:val="000000"/>
-                <w:sz w:val="22"/>
-                <w:szCs w:val="22"/>
+                <w:rFonts w:cstheme="minorBidi"/>
+                <w:noProof/>
+                <w:kern w:val="2"/>
+                <w:sz w:val="24"/>
+                <w:lang w:val="es-CO"/>
+                <w14:ligatures w14:val="standardContextual"/>
               </w:rPr>
               <w:tab/>
+            </w:r>
+            <w:r>
+              <w:rPr>
+                <w:rStyle w:val="Hipervnculo"/>
+                <w:noProof/>
+              </w:rPr>
               <w:t>Descripción:</w:t>
             </w:r>
             <w:r>
               <w:rPr>
-                <w:rFonts w:ascii="Calibri" w:eastAsia="Calibri" w:hAnsi="Calibri" w:cs="Calibri"/>
-                <w:color w:val="000000"/>
-                <w:sz w:val="22"/>
-                <w:szCs w:val="22"/>
+                <w:noProof/>
+                <w:webHidden/>
               </w:rPr>
               <w:tab/>
+            </w:r>
+            <w:r>
+              <w:rPr>
+                <w:noProof/>
+                <w:webHidden/>
+              </w:rPr>
+              <w:fldChar w:fldCharType="begin"/>
+            </w:r>
+            <w:r>
+              <w:rPr>
+                <w:noProof/>
+                <w:webHidden/>
+              </w:rPr>
+              <w:instrText xml:space="preserve"> PAGEREF _Toc183797068 \h </w:instrText>
+            </w:r>
+            <w:r>
+              <w:rPr>
+                <w:noProof/>
+                <w:webHidden/>
+              </w:rPr>
+            </w:r>
+            <w:r>
+              <w:rPr>
+                <w:noProof/>
+                <w:webHidden/>
+              </w:rPr>
+              <w:fldChar w:fldCharType="separate"/>
+            </w:r>
+            <w:r>
+              <w:rPr>
+                <w:noProof/>
+                <w:webHidden/>
+              </w:rPr>
               <w:t>2</w:t>
+            </w:r>
+            <w:r>
+              <w:rPr>
+                <w:noProof/>
+                <w:webHidden/>
+              </w:rPr>
+              <w:fldChar w:fldCharType="end"/>
             </w:r>
           </w:hyperlink>
         </w:p>
         <w:p>
           <w:pPr>
-            <w:pBdr>
-              <w:top w:val="nil"/>
-              <w:left w:val="nil"/>
-              <w:bottom w:val="nil"/>
-              <w:right w:val="nil"/>
-              <w:between w:val="nil"/>
-            </w:pBdr>
+            <w:pStyle w:val="TDC2"/>
             <w:tabs>
-              <w:tab w:val="left" w:pos="880"/>
-              <w:tab w:val="right" w:pos="8828"/>
+              <w:tab w:val="left" w:pos="960"/>
+              <w:tab w:val="right" w:leader="dot" w:pos="8828"/>
             </w:tabs>
-            <w:spacing w:after="100" w:line="276" w:lineRule="auto"/>
-            <w:ind w:left="220"/>
-            <w:jc w:val="left"/>
             <w:rPr>
-              <w:rFonts w:ascii="Calibri" w:eastAsia="Calibri" w:hAnsi="Calibri" w:cs="Calibri"/>
-              <w:color w:val="000000"/>
-              <w:sz w:val="22"/>
-              <w:szCs w:val="22"/>
+              <w:rFonts w:cstheme="minorBidi"/>
+              <w:noProof/>
+              <w:kern w:val="2"/>
+              <w:sz w:val="24"/>
+              <w:lang w:val="es-CO"/>
+              <w14:ligatures w14:val="standardContextual"/>
             </w:rPr>
           </w:pPr>
-          <w:hyperlink w:anchor="_heading=h.2et92p0">
-            <w:r>
-              <w:rPr>
-                <w:rFonts w:ascii="Calibri" w:eastAsia="Calibri" w:hAnsi="Calibri" w:cs="Calibri"/>
-                <w:color w:val="000000"/>
-                <w:sz w:val="22"/>
-                <w:szCs w:val="22"/>
+          <w:hyperlink w:anchor="_Toc183797069" w:history="1">
+            <w:r>
+              <w:rPr>
+                <w:rStyle w:val="Hipervnculo"/>
+                <w:noProof/>
               </w:rPr>
               <w:t>1.4</w:t>
             </w:r>
             <w:r>
               <w:rPr>
-                <w:rFonts w:ascii="Calibri" w:eastAsia="Calibri" w:hAnsi="Calibri" w:cs="Calibri"/>
-                <w:color w:val="000000"/>
-                <w:sz w:val="22"/>
-                <w:szCs w:val="22"/>
+                <w:rFonts w:cstheme="minorBidi"/>
+                <w:noProof/>
+                <w:kern w:val="2"/>
+                <w:sz w:val="24"/>
+                <w:lang w:val="es-CO"/>
+                <w14:ligatures w14:val="standardContextual"/>
               </w:rPr>
               <w:tab/>
+            </w:r>
+            <w:r>
+              <w:rPr>
+                <w:rStyle w:val="Hipervnculo"/>
+                <w:noProof/>
+              </w:rPr>
               <w:t>Listado de funcionalidades</w:t>
             </w:r>
             <w:r>
               <w:rPr>
-                <w:rFonts w:ascii="Calibri" w:eastAsia="Calibri" w:hAnsi="Calibri" w:cs="Calibri"/>
-                <w:color w:val="000000"/>
-                <w:sz w:val="22"/>
-                <w:szCs w:val="22"/>
+                <w:noProof/>
+                <w:webHidden/>
               </w:rPr>
               <w:tab/>
+            </w:r>
+            <w:r>
+              <w:rPr>
+                <w:noProof/>
+                <w:webHidden/>
+              </w:rPr>
+              <w:fldChar w:fldCharType="begin"/>
+            </w:r>
+            <w:r>
+              <w:rPr>
+                <w:noProof/>
+                <w:webHidden/>
+              </w:rPr>
+              <w:instrText xml:space="preserve"> PAGEREF _Toc183797069 \h </w:instrText>
+            </w:r>
+            <w:r>
+              <w:rPr>
+                <w:noProof/>
+                <w:webHidden/>
+              </w:rPr>
+            </w:r>
+            <w:r>
+              <w:rPr>
+                <w:noProof/>
+                <w:webHidden/>
+              </w:rPr>
+              <w:fldChar w:fldCharType="separate"/>
+            </w:r>
+            <w:r>
+              <w:rPr>
+                <w:noProof/>
+                <w:webHidden/>
+              </w:rPr>
               <w:t>2</w:t>
+            </w:r>
+            <w:r>
+              <w:rPr>
+                <w:noProof/>
+                <w:webHidden/>
+              </w:rPr>
+              <w:fldChar w:fldCharType="end"/>
             </w:r>
           </w:hyperlink>
         </w:p>
         <w:p>
           <w:pPr>
-            <w:pBdr>
-              <w:top w:val="nil"/>
-              <w:left w:val="nil"/>
-              <w:bottom w:val="nil"/>
-              <w:right w:val="nil"/>
-              <w:between w:val="nil"/>
-            </w:pBdr>
+            <w:pStyle w:val="TDC2"/>
             <w:tabs>
-              <w:tab w:val="left" w:pos="880"/>
-              <w:tab w:val="right" w:pos="8828"/>
+              <w:tab w:val="left" w:pos="960"/>
+              <w:tab w:val="right" w:leader="dot" w:pos="8828"/>
             </w:tabs>
-            <w:spacing w:after="100" w:line="276" w:lineRule="auto"/>
-            <w:ind w:left="220"/>
-            <w:jc w:val="left"/>
             <w:rPr>
-              <w:rFonts w:ascii="Calibri" w:eastAsia="Calibri" w:hAnsi="Calibri" w:cs="Calibri"/>
-              <w:color w:val="000000"/>
-              <w:sz w:val="22"/>
-              <w:szCs w:val="22"/>
+              <w:rFonts w:cstheme="minorBidi"/>
+              <w:noProof/>
+              <w:kern w:val="2"/>
+              <w:sz w:val="24"/>
+              <w:lang w:val="es-CO"/>
+              <w14:ligatures w14:val="standardContextual"/>
             </w:rPr>
           </w:pPr>
-          <w:hyperlink w:anchor="_heading=h.tyjcwt">
-            <w:r>
-              <w:rPr>
-                <w:rFonts w:ascii="Calibri" w:eastAsia="Calibri" w:hAnsi="Calibri" w:cs="Calibri"/>
-                <w:color w:val="000000"/>
-                <w:sz w:val="22"/>
-                <w:szCs w:val="22"/>
+          <w:hyperlink w:anchor="_Toc183797070" w:history="1">
+            <w:r>
+              <w:rPr>
+                <w:rStyle w:val="Hipervnculo"/>
+                <w:noProof/>
               </w:rPr>
               <w:t>1.5</w:t>
             </w:r>
             <w:r>
               <w:rPr>
-                <w:rFonts w:ascii="Calibri" w:eastAsia="Calibri" w:hAnsi="Calibri" w:cs="Calibri"/>
-                <w:color w:val="000000"/>
-                <w:sz w:val="22"/>
-                <w:szCs w:val="22"/>
+                <w:rFonts w:cstheme="minorBidi"/>
+                <w:noProof/>
+                <w:kern w:val="2"/>
+                <w:sz w:val="24"/>
+                <w:lang w:val="es-CO"/>
+                <w14:ligatures w14:val="standardContextual"/>
               </w:rPr>
               <w:tab/>
+            </w:r>
+            <w:r>
+              <w:rPr>
+                <w:rStyle w:val="Hipervnculo"/>
+                <w:noProof/>
+              </w:rPr>
               <w:t>Diagrama de la arquitectura.</w:t>
             </w:r>
             <w:r>
               <w:rPr>
-                <w:rFonts w:ascii="Calibri" w:eastAsia="Calibri" w:hAnsi="Calibri" w:cs="Calibri"/>
-                <w:color w:val="000000"/>
-                <w:sz w:val="22"/>
-                <w:szCs w:val="22"/>
+                <w:noProof/>
+                <w:webHidden/>
               </w:rPr>
               <w:tab/>
+            </w:r>
+            <w:r>
+              <w:rPr>
+                <w:noProof/>
+                <w:webHidden/>
+              </w:rPr>
+              <w:fldChar w:fldCharType="begin"/>
+            </w:r>
+            <w:r>
+              <w:rPr>
+                <w:noProof/>
+                <w:webHidden/>
+              </w:rPr>
+              <w:instrText xml:space="preserve"> PAGEREF _Toc183797070 \h </w:instrText>
+            </w:r>
+            <w:r>
+              <w:rPr>
+                <w:noProof/>
+                <w:webHidden/>
+              </w:rPr>
+            </w:r>
+            <w:r>
+              <w:rPr>
+                <w:noProof/>
+                <w:webHidden/>
+              </w:rPr>
+              <w:fldChar w:fldCharType="separate"/>
+            </w:r>
+            <w:r>
+              <w:rPr>
+                <w:noProof/>
+                <w:webHidden/>
+              </w:rPr>
               <w:t>5</w:t>
+            </w:r>
+            <w:r>
+              <w:rPr>
+                <w:noProof/>
+                <w:webHidden/>
+              </w:rPr>
+              <w:fldChar w:fldCharType="end"/>
             </w:r>
           </w:hyperlink>
         </w:p>
         <w:p>
           <w:pPr>
-            <w:pBdr>
-              <w:top w:val="nil"/>
-              <w:left w:val="nil"/>
-              <w:bottom w:val="nil"/>
-              <w:right w:val="nil"/>
-              <w:between w:val="nil"/>
-            </w:pBdr>
+            <w:pStyle w:val="TDC2"/>
             <w:tabs>
-              <w:tab w:val="left" w:pos="880"/>
-              <w:tab w:val="right" w:pos="8828"/>
+              <w:tab w:val="left" w:pos="960"/>
+              <w:tab w:val="right" w:leader="dot" w:pos="8828"/>
             </w:tabs>
-            <w:spacing w:after="100" w:line="276" w:lineRule="auto"/>
-            <w:ind w:left="220"/>
-            <w:jc w:val="left"/>
             <w:rPr>
-              <w:rFonts w:ascii="Calibri" w:eastAsia="Calibri" w:hAnsi="Calibri" w:cs="Calibri"/>
-              <w:color w:val="000000"/>
-              <w:sz w:val="22"/>
-              <w:szCs w:val="22"/>
+              <w:rFonts w:cstheme="minorBidi"/>
+              <w:noProof/>
+              <w:kern w:val="2"/>
+              <w:sz w:val="24"/>
+              <w:lang w:val="es-CO"/>
+              <w14:ligatures w14:val="standardContextual"/>
             </w:rPr>
           </w:pPr>
-          <w:hyperlink w:anchor="_heading=h.3dy6vkm">
-            <w:r>
-              <w:rPr>
-                <w:rFonts w:ascii="Calibri" w:eastAsia="Calibri" w:hAnsi="Calibri" w:cs="Calibri"/>
-                <w:color w:val="000000"/>
-                <w:sz w:val="22"/>
-                <w:szCs w:val="22"/>
+          <w:hyperlink w:anchor="_Toc183797071" w:history="1">
+            <w:r>
+              <w:rPr>
+                <w:rStyle w:val="Hipervnculo"/>
+                <w:noProof/>
               </w:rPr>
               <w:t>1.6</w:t>
             </w:r>
             <w:r>
               <w:rPr>
-                <w:rFonts w:ascii="Calibri" w:eastAsia="Calibri" w:hAnsi="Calibri" w:cs="Calibri"/>
-                <w:color w:val="000000"/>
-                <w:sz w:val="22"/>
-                <w:szCs w:val="22"/>
+                <w:rFonts w:cstheme="minorBidi"/>
+                <w:noProof/>
+                <w:kern w:val="2"/>
+                <w:sz w:val="24"/>
+                <w:lang w:val="es-CO"/>
+                <w14:ligatures w14:val="standardContextual"/>
               </w:rPr>
               <w:tab/>
+            </w:r>
+            <w:r>
+              <w:rPr>
+                <w:rStyle w:val="Hipervnculo"/>
+                <w:noProof/>
+              </w:rPr>
               <w:t>Diagrama de Contexto</w:t>
             </w:r>
             <w:r>
               <w:rPr>
-                <w:rFonts w:ascii="Calibri" w:eastAsia="Calibri" w:hAnsi="Calibri" w:cs="Calibri"/>
-                <w:color w:val="000000"/>
-                <w:sz w:val="22"/>
-                <w:szCs w:val="22"/>
+                <w:noProof/>
+                <w:webHidden/>
               </w:rPr>
               <w:tab/>
+            </w:r>
+            <w:r>
+              <w:rPr>
+                <w:noProof/>
+                <w:webHidden/>
+              </w:rPr>
+              <w:fldChar w:fldCharType="begin"/>
+            </w:r>
+            <w:r>
+              <w:rPr>
+                <w:noProof/>
+                <w:webHidden/>
+              </w:rPr>
+              <w:instrText xml:space="preserve"> PAGEREF _Toc183797071 \h </w:instrText>
+            </w:r>
+            <w:r>
+              <w:rPr>
+                <w:noProof/>
+                <w:webHidden/>
+              </w:rPr>
+            </w:r>
+            <w:r>
+              <w:rPr>
+                <w:noProof/>
+                <w:webHidden/>
+              </w:rPr>
+              <w:fldChar w:fldCharType="separate"/>
+            </w:r>
+            <w:r>
+              <w:rPr>
+                <w:noProof/>
+                <w:webHidden/>
+              </w:rPr>
               <w:t>6</w:t>
+            </w:r>
+            <w:r>
+              <w:rPr>
+                <w:noProof/>
+                <w:webHidden/>
+              </w:rPr>
+              <w:fldChar w:fldCharType="end"/>
             </w:r>
           </w:hyperlink>
         </w:p>
         <w:p>
           <w:pPr>
-            <w:pBdr>
-              <w:top w:val="nil"/>
-              <w:left w:val="nil"/>
-              <w:bottom w:val="nil"/>
-              <w:right w:val="nil"/>
-              <w:between w:val="nil"/>
-            </w:pBdr>
+            <w:pStyle w:val="TDC2"/>
             <w:tabs>
-              <w:tab w:val="left" w:pos="880"/>
-              <w:tab w:val="right" w:pos="8828"/>
+              <w:tab w:val="left" w:pos="960"/>
+              <w:tab w:val="right" w:leader="dot" w:pos="8828"/>
             </w:tabs>
-            <w:spacing w:after="100" w:line="276" w:lineRule="auto"/>
-            <w:ind w:left="220"/>
-            <w:jc w:val="left"/>
             <w:rPr>
-              <w:rFonts w:ascii="Calibri" w:eastAsia="Calibri" w:hAnsi="Calibri" w:cs="Calibri"/>
-              <w:color w:val="000000"/>
-              <w:sz w:val="22"/>
-              <w:szCs w:val="22"/>
+              <w:rFonts w:cstheme="minorBidi"/>
+              <w:noProof/>
+              <w:kern w:val="2"/>
+              <w:sz w:val="24"/>
+              <w:lang w:val="es-CO"/>
+              <w14:ligatures w14:val="standardContextual"/>
             </w:rPr>
           </w:pPr>
-          <w:hyperlink w:anchor="_heading=h.1t3h5sf">
-            <w:r>
-              <w:rPr>
-                <w:rFonts w:ascii="Calibri" w:eastAsia="Calibri" w:hAnsi="Calibri" w:cs="Calibri"/>
-                <w:color w:val="000000"/>
-                <w:sz w:val="22"/>
-                <w:szCs w:val="22"/>
+          <w:hyperlink w:anchor="_Toc183797072" w:history="1">
+            <w:r>
+              <w:rPr>
+                <w:rStyle w:val="Hipervnculo"/>
+                <w:noProof/>
               </w:rPr>
               <w:t>1.7</w:t>
             </w:r>
             <w:r>
               <w:rPr>
-                <w:rFonts w:ascii="Calibri" w:eastAsia="Calibri" w:hAnsi="Calibri" w:cs="Calibri"/>
-                <w:color w:val="000000"/>
-                <w:sz w:val="22"/>
-                <w:szCs w:val="22"/>
+                <w:rFonts w:cstheme="minorBidi"/>
+                <w:noProof/>
+                <w:kern w:val="2"/>
+                <w:sz w:val="24"/>
+                <w:lang w:val="es-CO"/>
+                <w14:ligatures w14:val="standardContextual"/>
               </w:rPr>
               <w:tab/>
+            </w:r>
+            <w:r>
+              <w:rPr>
+                <w:rStyle w:val="Hipervnculo"/>
+                <w:noProof/>
+              </w:rPr>
               <w:t>Modelo de datos</w:t>
             </w:r>
             <w:r>
               <w:rPr>
-                <w:rFonts w:ascii="Calibri" w:eastAsia="Calibri" w:hAnsi="Calibri" w:cs="Calibri"/>
-                <w:color w:val="000000"/>
-                <w:sz w:val="22"/>
-                <w:szCs w:val="22"/>
+                <w:noProof/>
+                <w:webHidden/>
               </w:rPr>
               <w:tab/>
+            </w:r>
+            <w:r>
+              <w:rPr>
+                <w:noProof/>
+                <w:webHidden/>
+              </w:rPr>
+              <w:fldChar w:fldCharType="begin"/>
+            </w:r>
+            <w:r>
+              <w:rPr>
+                <w:noProof/>
+                <w:webHidden/>
+              </w:rPr>
+              <w:instrText xml:space="preserve"> PAGEREF _Toc183797072 \h </w:instrText>
+            </w:r>
+            <w:r>
+              <w:rPr>
+                <w:noProof/>
+                <w:webHidden/>
+              </w:rPr>
+            </w:r>
+            <w:r>
+              <w:rPr>
+                <w:noProof/>
+                <w:webHidden/>
+              </w:rPr>
+              <w:fldChar w:fldCharType="separate"/>
+            </w:r>
+            <w:r>
+              <w:rPr>
+                <w:noProof/>
+                <w:webHidden/>
+              </w:rPr>
               <w:t>6</w:t>
+            </w:r>
+            <w:r>
+              <w:rPr>
+                <w:noProof/>
+                <w:webHidden/>
+              </w:rPr>
+              <w:fldChar w:fldCharType="end"/>
             </w:r>
           </w:hyperlink>
         </w:p>
         <w:p>
           <w:pPr>
-            <w:pBdr>
-              <w:top w:val="nil"/>
-              <w:left w:val="nil"/>
-              <w:bottom w:val="nil"/>
-              <w:right w:val="nil"/>
-              <w:between w:val="nil"/>
-            </w:pBdr>
+            <w:pStyle w:val="TDC2"/>
             <w:tabs>
-              <w:tab w:val="left" w:pos="880"/>
-              <w:tab w:val="right" w:pos="8828"/>
+              <w:tab w:val="left" w:pos="960"/>
+              <w:tab w:val="right" w:leader="dot" w:pos="8828"/>
             </w:tabs>
-            <w:spacing w:after="100" w:line="276" w:lineRule="auto"/>
-            <w:ind w:left="220"/>
-            <w:jc w:val="left"/>
             <w:rPr>
-              <w:rFonts w:ascii="Calibri" w:eastAsia="Calibri" w:hAnsi="Calibri" w:cs="Calibri"/>
-              <w:color w:val="000000"/>
-              <w:sz w:val="22"/>
-              <w:szCs w:val="22"/>
+              <w:rFonts w:cstheme="minorBidi"/>
+              <w:noProof/>
+              <w:kern w:val="2"/>
+              <w:sz w:val="24"/>
+              <w:lang w:val="es-CO"/>
+              <w14:ligatures w14:val="standardContextual"/>
             </w:rPr>
           </w:pPr>
-          <w:hyperlink w:anchor="_heading=h.4d34og8">
-            <w:r>
-              <w:rPr>
-                <w:rFonts w:ascii="Calibri" w:eastAsia="Calibri" w:hAnsi="Calibri" w:cs="Calibri"/>
-                <w:color w:val="000000"/>
-                <w:sz w:val="22"/>
-                <w:szCs w:val="22"/>
+          <w:hyperlink w:anchor="_Toc183797073" w:history="1">
+            <w:r>
+              <w:rPr>
+                <w:rStyle w:val="Hipervnculo"/>
+                <w:noProof/>
               </w:rPr>
               <w:t>1.8</w:t>
             </w:r>
             <w:r>
               <w:rPr>
-                <w:rFonts w:ascii="Calibri" w:eastAsia="Calibri" w:hAnsi="Calibri" w:cs="Calibri"/>
-                <w:color w:val="000000"/>
-                <w:sz w:val="22"/>
-                <w:szCs w:val="22"/>
+                <w:rFonts w:cstheme="minorBidi"/>
+                <w:noProof/>
+                <w:kern w:val="2"/>
+                <w:sz w:val="24"/>
+                <w:lang w:val="es-CO"/>
+                <w14:ligatures w14:val="standardContextual"/>
               </w:rPr>
               <w:tab/>
+            </w:r>
+            <w:r>
+              <w:rPr>
+                <w:rStyle w:val="Hipervnculo"/>
+                <w:noProof/>
+              </w:rPr>
               <w:t>Modelo de GUI</w:t>
             </w:r>
             <w:r>
               <w:rPr>
-                <w:rFonts w:ascii="Calibri" w:eastAsia="Calibri" w:hAnsi="Calibri" w:cs="Calibri"/>
-                <w:color w:val="000000"/>
-                <w:sz w:val="22"/>
-                <w:szCs w:val="22"/>
+                <w:noProof/>
+                <w:webHidden/>
               </w:rPr>
               <w:tab/>
+            </w:r>
+            <w:r>
+              <w:rPr>
+                <w:noProof/>
+                <w:webHidden/>
+              </w:rPr>
+              <w:fldChar w:fldCharType="begin"/>
+            </w:r>
+            <w:r>
+              <w:rPr>
+                <w:noProof/>
+                <w:webHidden/>
+              </w:rPr>
+              <w:instrText xml:space="preserve"> PAGEREF _Toc183797073 \h </w:instrText>
+            </w:r>
+            <w:r>
+              <w:rPr>
+                <w:noProof/>
+                <w:webHidden/>
+              </w:rPr>
+            </w:r>
+            <w:r>
+              <w:rPr>
+                <w:noProof/>
+                <w:webHidden/>
+              </w:rPr>
+              <w:fldChar w:fldCharType="separate"/>
+            </w:r>
+            <w:r>
+              <w:rPr>
+                <w:noProof/>
+                <w:webHidden/>
+              </w:rPr>
               <w:t>7</w:t>
+            </w:r>
+            <w:r>
+              <w:rPr>
+                <w:noProof/>
+                <w:webHidden/>
+              </w:rPr>
+              <w:fldChar w:fldCharType="end"/>
             </w:r>
           </w:hyperlink>
         </w:p>
         <w:p>
           <w:pPr>
-            <w:pBdr>
-              <w:top w:val="nil"/>
-              <w:left w:val="nil"/>
-              <w:bottom w:val="nil"/>
-              <w:right w:val="nil"/>
-              <w:between w:val="nil"/>
-            </w:pBdr>
+            <w:pStyle w:val="TDC1"/>
             <w:tabs>
               <w:tab w:val="left" w:pos="440"/>
-              <w:tab w:val="right" w:pos="8828"/>
+              <w:tab w:val="right" w:leader="dot" w:pos="8828"/>
             </w:tabs>
-            <w:spacing w:after="100" w:line="276" w:lineRule="auto"/>
-            <w:jc w:val="left"/>
             <w:rPr>
-              <w:rFonts w:ascii="Calibri" w:eastAsia="Calibri" w:hAnsi="Calibri" w:cs="Calibri"/>
-              <w:color w:val="000000"/>
-              <w:sz w:val="22"/>
-              <w:szCs w:val="22"/>
+              <w:rFonts w:cstheme="minorBidi"/>
+              <w:noProof/>
+              <w:kern w:val="2"/>
+              <w:sz w:val="24"/>
+              <w:lang w:val="es-CO"/>
+              <w14:ligatures w14:val="standardContextual"/>
             </w:rPr>
           </w:pPr>
-          <w:hyperlink w:anchor="_heading=h.2s8eyo1">
-            <w:r>
-              <w:rPr>
-                <w:rFonts w:ascii="Calibri" w:eastAsia="Calibri" w:hAnsi="Calibri" w:cs="Calibri"/>
-                <w:color w:val="000000"/>
-                <w:sz w:val="22"/>
-                <w:szCs w:val="22"/>
+          <w:hyperlink w:anchor="_Toc183797074" w:history="1">
+            <w:r>
+              <w:rPr>
+                <w:rStyle w:val="Hipervnculo"/>
+                <w:noProof/>
               </w:rPr>
               <w:t>2</w:t>
             </w:r>
             <w:r>
               <w:rPr>
-                <w:rFonts w:ascii="Calibri" w:eastAsia="Calibri" w:hAnsi="Calibri" w:cs="Calibri"/>
-                <w:color w:val="000000"/>
-                <w:sz w:val="22"/>
-                <w:szCs w:val="22"/>
+                <w:rFonts w:cstheme="minorBidi"/>
+                <w:noProof/>
+                <w:kern w:val="2"/>
+                <w:sz w:val="24"/>
+                <w:lang w:val="es-CO"/>
+                <w14:ligatures w14:val="standardContextual"/>
               </w:rPr>
               <w:tab/>
+            </w:r>
+            <w:r>
+              <w:rPr>
+                <w:rStyle w:val="Hipervnculo"/>
+                <w:noProof/>
+              </w:rPr>
               <w:t>CONTEXTO DE LA ESTRATEGIA DE PRUEBAS</w:t>
             </w:r>
             <w:r>
               <w:rPr>
-                <w:rFonts w:ascii="Calibri" w:eastAsia="Calibri" w:hAnsi="Calibri" w:cs="Calibri"/>
-                <w:color w:val="000000"/>
-                <w:sz w:val="22"/>
-                <w:szCs w:val="22"/>
+                <w:noProof/>
+                <w:webHidden/>
               </w:rPr>
               <w:tab/>
+            </w:r>
+            <w:r>
+              <w:rPr>
+                <w:noProof/>
+                <w:webHidden/>
+              </w:rPr>
+              <w:fldChar w:fldCharType="begin"/>
+            </w:r>
+            <w:r>
+              <w:rPr>
+                <w:noProof/>
+                <w:webHidden/>
+              </w:rPr>
+              <w:instrText xml:space="preserve"> PAGEREF _Toc183797074 \h </w:instrText>
+            </w:r>
+            <w:r>
+              <w:rPr>
+                <w:noProof/>
+                <w:webHidden/>
+              </w:rPr>
+            </w:r>
+            <w:r>
+              <w:rPr>
+                <w:noProof/>
+                <w:webHidden/>
+              </w:rPr>
+              <w:fldChar w:fldCharType="separate"/>
+            </w:r>
+            <w:r>
+              <w:rPr>
+                <w:noProof/>
+                <w:webHidden/>
+              </w:rPr>
               <w:t>8</w:t>
+            </w:r>
+            <w:r>
+              <w:rPr>
+                <w:noProof/>
+                <w:webHidden/>
+              </w:rPr>
+              <w:fldChar w:fldCharType="end"/>
             </w:r>
           </w:hyperlink>
         </w:p>
         <w:p>
           <w:pPr>
-            <w:pBdr>
-              <w:top w:val="nil"/>
-              <w:left w:val="nil"/>
-              <w:bottom w:val="nil"/>
-              <w:right w:val="nil"/>
-              <w:between w:val="nil"/>
-            </w:pBdr>
+            <w:pStyle w:val="TDC2"/>
             <w:tabs>
-              <w:tab w:val="left" w:pos="880"/>
-              <w:tab w:val="right" w:pos="8828"/>
+              <w:tab w:val="left" w:pos="960"/>
+              <w:tab w:val="right" w:leader="dot" w:pos="8828"/>
             </w:tabs>
-            <w:spacing w:after="100" w:line="276" w:lineRule="auto"/>
-            <w:ind w:left="220"/>
-            <w:jc w:val="left"/>
             <w:rPr>
-              <w:rFonts w:ascii="Calibri" w:eastAsia="Calibri" w:hAnsi="Calibri" w:cs="Calibri"/>
-              <w:color w:val="000000"/>
-              <w:sz w:val="22"/>
-              <w:szCs w:val="22"/>
+              <w:rFonts w:cstheme="minorBidi"/>
+              <w:noProof/>
+              <w:kern w:val="2"/>
+              <w:sz w:val="24"/>
+              <w:lang w:val="es-CO"/>
+              <w14:ligatures w14:val="standardContextual"/>
             </w:rPr>
           </w:pPr>
-          <w:hyperlink w:anchor="_heading=h.17dp8vu">
-            <w:r>
-              <w:rPr>
-                <w:rFonts w:ascii="Calibri" w:eastAsia="Calibri" w:hAnsi="Calibri" w:cs="Calibri"/>
-                <w:color w:val="000000"/>
-                <w:sz w:val="22"/>
-                <w:szCs w:val="22"/>
+          <w:hyperlink w:anchor="_Toc183797075" w:history="1">
+            <w:r>
+              <w:rPr>
+                <w:rStyle w:val="Hipervnculo"/>
+                <w:noProof/>
               </w:rPr>
               <w:t>2.1</w:t>
             </w:r>
             <w:r>
               <w:rPr>
-                <w:rFonts w:ascii="Calibri" w:eastAsia="Calibri" w:hAnsi="Calibri" w:cs="Calibri"/>
-                <w:color w:val="000000"/>
-                <w:sz w:val="22"/>
-                <w:szCs w:val="22"/>
+                <w:rFonts w:cstheme="minorBidi"/>
+                <w:noProof/>
+                <w:kern w:val="2"/>
+                <w:sz w:val="24"/>
+                <w:lang w:val="es-CO"/>
+                <w14:ligatures w14:val="standardContextual"/>
               </w:rPr>
               <w:tab/>
+            </w:r>
+            <w:r>
+              <w:rPr>
+                <w:rStyle w:val="Hipervnculo"/>
+                <w:noProof/>
+              </w:rPr>
               <w:t>Objetivos:</w:t>
             </w:r>
             <w:r>
               <w:rPr>
-                <w:rFonts w:ascii="Calibri" w:eastAsia="Calibri" w:hAnsi="Calibri" w:cs="Calibri"/>
-                <w:color w:val="000000"/>
-                <w:sz w:val="22"/>
-                <w:szCs w:val="22"/>
+                <w:noProof/>
+                <w:webHidden/>
               </w:rPr>
               <w:tab/>
+            </w:r>
+            <w:r>
+              <w:rPr>
+                <w:noProof/>
+                <w:webHidden/>
+              </w:rPr>
+              <w:fldChar w:fldCharType="begin"/>
+            </w:r>
+            <w:r>
+              <w:rPr>
+                <w:noProof/>
+                <w:webHidden/>
+              </w:rPr>
+              <w:instrText xml:space="preserve"> PAGEREF _Toc183797075 \h </w:instrText>
+            </w:r>
+            <w:r>
+              <w:rPr>
+                <w:noProof/>
+                <w:webHidden/>
+              </w:rPr>
+            </w:r>
+            <w:r>
+              <w:rPr>
+                <w:noProof/>
+                <w:webHidden/>
+              </w:rPr>
+              <w:fldChar w:fldCharType="separate"/>
+            </w:r>
+            <w:r>
+              <w:rPr>
+                <w:noProof/>
+                <w:webHidden/>
+              </w:rPr>
               <w:t>8</w:t>
+            </w:r>
+            <w:r>
+              <w:rPr>
+                <w:noProof/>
+                <w:webHidden/>
+              </w:rPr>
+              <w:fldChar w:fldCharType="end"/>
             </w:r>
           </w:hyperlink>
         </w:p>
         <w:p>
           <w:pPr>
-            <w:pBdr>
-              <w:top w:val="nil"/>
-              <w:left w:val="nil"/>
-              <w:bottom w:val="nil"/>
-              <w:right w:val="nil"/>
-              <w:between w:val="nil"/>
-            </w:pBdr>
+            <w:pStyle w:val="TDC2"/>
             <w:tabs>
-              <w:tab w:val="left" w:pos="880"/>
-              <w:tab w:val="right" w:pos="8828"/>
+              <w:tab w:val="left" w:pos="960"/>
+              <w:tab w:val="right" w:leader="dot" w:pos="8828"/>
             </w:tabs>
-            <w:spacing w:after="100" w:line="276" w:lineRule="auto"/>
-            <w:ind w:left="220"/>
-            <w:jc w:val="left"/>
             <w:rPr>
-              <w:rFonts w:ascii="Calibri" w:eastAsia="Calibri" w:hAnsi="Calibri" w:cs="Calibri"/>
-              <w:color w:val="000000"/>
-              <w:sz w:val="22"/>
-              <w:szCs w:val="22"/>
+              <w:rFonts w:cstheme="minorBidi"/>
+              <w:noProof/>
+              <w:kern w:val="2"/>
+              <w:sz w:val="24"/>
+              <w:lang w:val="es-CO"/>
+              <w14:ligatures w14:val="standardContextual"/>
             </w:rPr>
           </w:pPr>
-          <w:hyperlink w:anchor="_heading=h.3rdcrjn">
-            <w:r>
-              <w:rPr>
-                <w:rFonts w:ascii="Calibri" w:eastAsia="Calibri" w:hAnsi="Calibri" w:cs="Calibri"/>
-                <w:color w:val="000000"/>
-                <w:sz w:val="22"/>
-                <w:szCs w:val="22"/>
+          <w:hyperlink w:anchor="_Toc183797076" w:history="1">
+            <w:r>
+              <w:rPr>
+                <w:rStyle w:val="Hipervnculo"/>
+                <w:noProof/>
               </w:rPr>
               <w:t>2.2</w:t>
             </w:r>
             <w:r>
               <w:rPr>
-                <w:rFonts w:ascii="Calibri" w:eastAsia="Calibri" w:hAnsi="Calibri" w:cs="Calibri"/>
-                <w:color w:val="000000"/>
-                <w:sz w:val="22"/>
-                <w:szCs w:val="22"/>
+                <w:rFonts w:cstheme="minorBidi"/>
+                <w:noProof/>
+                <w:kern w:val="2"/>
+                <w:sz w:val="24"/>
+                <w:lang w:val="es-CO"/>
+                <w14:ligatures w14:val="standardContextual"/>
               </w:rPr>
               <w:tab/>
+            </w:r>
+            <w:r>
+              <w:rPr>
+                <w:rStyle w:val="Hipervnculo"/>
+                <w:noProof/>
+              </w:rPr>
               <w:t>Duración de la iteración de pruebas:</w:t>
             </w:r>
             <w:r>
               <w:rPr>
-                <w:rFonts w:ascii="Calibri" w:eastAsia="Calibri" w:hAnsi="Calibri" w:cs="Calibri"/>
-                <w:color w:val="000000"/>
-                <w:sz w:val="22"/>
-                <w:szCs w:val="22"/>
+                <w:noProof/>
+                <w:webHidden/>
               </w:rPr>
               <w:tab/>
-              <w:t>9</w:t>
+            </w:r>
+            <w:r>
+              <w:rPr>
+                <w:noProof/>
+                <w:webHidden/>
+              </w:rPr>
+              <w:fldChar w:fldCharType="begin"/>
+            </w:r>
+            <w:r>
+              <w:rPr>
+                <w:noProof/>
+                <w:webHidden/>
+              </w:rPr>
+              <w:instrText xml:space="preserve"> PAGEREF _Toc183797076 \h </w:instrText>
+            </w:r>
+            <w:r>
+              <w:rPr>
+                <w:noProof/>
+                <w:webHidden/>
+              </w:rPr>
+            </w:r>
+            <w:r>
+              <w:rPr>
+                <w:noProof/>
+                <w:webHidden/>
+              </w:rPr>
+              <w:fldChar w:fldCharType="separate"/>
+            </w:r>
+            <w:r>
+              <w:rPr>
+                <w:noProof/>
+                <w:webHidden/>
+              </w:rPr>
+              <w:t>8</w:t>
+            </w:r>
+            <w:r>
+              <w:rPr>
+                <w:noProof/>
+                <w:webHidden/>
+              </w:rPr>
+              <w:fldChar w:fldCharType="end"/>
             </w:r>
           </w:hyperlink>
         </w:p>
         <w:p>
           <w:pPr>
-            <w:pBdr>
-              <w:top w:val="nil"/>
-              <w:left w:val="nil"/>
-              <w:bottom w:val="nil"/>
-              <w:right w:val="nil"/>
-              <w:between w:val="nil"/>
-            </w:pBdr>
+            <w:pStyle w:val="TDC2"/>
             <w:tabs>
-              <w:tab w:val="left" w:pos="880"/>
-              <w:tab w:val="right" w:pos="8828"/>
+              <w:tab w:val="left" w:pos="960"/>
+              <w:tab w:val="right" w:leader="dot" w:pos="8828"/>
             </w:tabs>
-            <w:spacing w:after="100" w:line="276" w:lineRule="auto"/>
-            <w:ind w:left="220"/>
-            <w:jc w:val="left"/>
             <w:rPr>
-              <w:rFonts w:ascii="Calibri" w:eastAsia="Calibri" w:hAnsi="Calibri" w:cs="Calibri"/>
-              <w:color w:val="000000"/>
-              <w:sz w:val="22"/>
-              <w:szCs w:val="22"/>
+              <w:rFonts w:cstheme="minorBidi"/>
+              <w:noProof/>
+              <w:kern w:val="2"/>
+              <w:sz w:val="24"/>
+              <w:lang w:val="es-CO"/>
+              <w14:ligatures w14:val="standardContextual"/>
             </w:rPr>
           </w:pPr>
-          <w:hyperlink w:anchor="_heading=h.26in1rg">
-            <w:r>
-              <w:rPr>
-                <w:rFonts w:ascii="Calibri" w:eastAsia="Calibri" w:hAnsi="Calibri" w:cs="Calibri"/>
-                <w:color w:val="000000"/>
-                <w:sz w:val="22"/>
-                <w:szCs w:val="22"/>
+          <w:hyperlink w:anchor="_Toc183797077" w:history="1">
+            <w:r>
+              <w:rPr>
+                <w:rStyle w:val="Hipervnculo"/>
+                <w:noProof/>
               </w:rPr>
               <w:t>2.3</w:t>
             </w:r>
             <w:r>
               <w:rPr>
-                <w:rFonts w:ascii="Calibri" w:eastAsia="Calibri" w:hAnsi="Calibri" w:cs="Calibri"/>
-                <w:color w:val="000000"/>
-                <w:sz w:val="22"/>
-                <w:szCs w:val="22"/>
+                <w:rFonts w:cstheme="minorBidi"/>
+                <w:noProof/>
+                <w:kern w:val="2"/>
+                <w:sz w:val="24"/>
+                <w:lang w:val="es-CO"/>
+                <w14:ligatures w14:val="standardContextual"/>
               </w:rPr>
               <w:tab/>
+            </w:r>
+            <w:r>
+              <w:rPr>
+                <w:rStyle w:val="Hipervnculo"/>
+                <w:noProof/>
+              </w:rPr>
               <w:t>Presupuesto de pruebas:</w:t>
             </w:r>
             <w:r>
               <w:rPr>
-                <w:rFonts w:ascii="Calibri" w:eastAsia="Calibri" w:hAnsi="Calibri" w:cs="Calibri"/>
-                <w:color w:val="000000"/>
-                <w:sz w:val="22"/>
-                <w:szCs w:val="22"/>
+                <w:noProof/>
+                <w:webHidden/>
               </w:rPr>
               <w:tab/>
+            </w:r>
+            <w:r>
+              <w:rPr>
+                <w:noProof/>
+                <w:webHidden/>
+              </w:rPr>
+              <w:fldChar w:fldCharType="begin"/>
+            </w:r>
+            <w:r>
+              <w:rPr>
+                <w:noProof/>
+                <w:webHidden/>
+              </w:rPr>
+              <w:instrText xml:space="preserve"> PAGEREF _Toc183797077 \h </w:instrText>
+            </w:r>
+            <w:r>
+              <w:rPr>
+                <w:noProof/>
+                <w:webHidden/>
+              </w:rPr>
+            </w:r>
+            <w:r>
+              <w:rPr>
+                <w:noProof/>
+                <w:webHidden/>
+              </w:rPr>
+              <w:fldChar w:fldCharType="separate"/>
+            </w:r>
+            <w:r>
+              <w:rPr>
+                <w:noProof/>
+                <w:webHidden/>
+              </w:rPr>
               <w:t>9</w:t>
+            </w:r>
+            <w:r>
+              <w:rPr>
+                <w:noProof/>
+                <w:webHidden/>
+              </w:rPr>
+              <w:fldChar w:fldCharType="end"/>
             </w:r>
           </w:hyperlink>
         </w:p>
         <w:p>
           <w:pPr>
-            <w:pBdr>
-              <w:top w:val="nil"/>
-              <w:left w:val="nil"/>
-              <w:bottom w:val="nil"/>
-              <w:right w:val="nil"/>
-              <w:between w:val="nil"/>
-            </w:pBdr>
+            <w:pStyle w:val="TDC3"/>
             <w:tabs>
-              <w:tab w:val="left" w:pos="880"/>
-              <w:tab w:val="right" w:pos="8828"/>
+              <w:tab w:val="left" w:pos="1200"/>
+              <w:tab w:val="right" w:leader="dot" w:pos="8828"/>
             </w:tabs>
-            <w:spacing w:after="100" w:line="276" w:lineRule="auto"/>
-            <w:ind w:left="220"/>
-            <w:jc w:val="left"/>
             <w:rPr>
-              <w:rFonts w:ascii="Calibri" w:eastAsia="Calibri" w:hAnsi="Calibri" w:cs="Calibri"/>
-              <w:color w:val="000000"/>
-              <w:sz w:val="22"/>
-              <w:szCs w:val="22"/>
+              <w:rFonts w:cstheme="minorBidi"/>
+              <w:noProof/>
+              <w:kern w:val="2"/>
+              <w:sz w:val="24"/>
+              <w:lang w:val="es-CO"/>
+              <w14:ligatures w14:val="standardContextual"/>
             </w:rPr>
           </w:pPr>
-          <w:hyperlink w:anchor="_heading=h.lnxbz9">
-            <w:r>
-              <w:rPr>
-                <w:rFonts w:ascii="Calibri" w:eastAsia="Calibri" w:hAnsi="Calibri" w:cs="Calibri"/>
-                <w:color w:val="000000"/>
-                <w:sz w:val="22"/>
-                <w:szCs w:val="22"/>
-              </w:rPr>
-              <w:t>2.4</w:t>
-            </w:r>
-            <w:r>
-              <w:rPr>
-                <w:rFonts w:ascii="Calibri" w:eastAsia="Calibri" w:hAnsi="Calibri" w:cs="Calibri"/>
-                <w:color w:val="000000"/>
-                <w:sz w:val="22"/>
-                <w:szCs w:val="22"/>
+          <w:hyperlink w:anchor="_Toc183797078" w:history="1">
+            <w:r>
+              <w:rPr>
+                <w:rStyle w:val="Hipervnculo"/>
+                <w:noProof/>
+              </w:rPr>
+              <w:t>2.3.1</w:t>
+            </w:r>
+            <w:r>
+              <w:rPr>
+                <w:rFonts w:cstheme="minorBidi"/>
+                <w:noProof/>
+                <w:kern w:val="2"/>
+                <w:sz w:val="24"/>
+                <w:lang w:val="es-CO"/>
+                <w14:ligatures w14:val="standardContextual"/>
               </w:rPr>
               <w:tab/>
-              <w:t>TNT (Técnicas, Niveles y Tipos) de Pruebas:</w:t>
-            </w:r>
-            <w:r>
-              <w:rPr>
-                <w:rFonts w:ascii="Calibri" w:eastAsia="Calibri" w:hAnsi="Calibri" w:cs="Calibri"/>
-                <w:color w:val="000000"/>
-                <w:sz w:val="22"/>
-                <w:szCs w:val="22"/>
+            </w:r>
+            <w:r>
+              <w:rPr>
+                <w:rStyle w:val="Hipervnculo"/>
+                <w:noProof/>
+              </w:rPr>
+              <w:t>Recursos Humanos:</w:t>
+            </w:r>
+            <w:r>
+              <w:rPr>
+                <w:noProof/>
+                <w:webHidden/>
               </w:rPr>
               <w:tab/>
-              <w:t>10</w:t>
+            </w:r>
+            <w:r>
+              <w:rPr>
+                <w:noProof/>
+                <w:webHidden/>
+              </w:rPr>
+              <w:fldChar w:fldCharType="begin"/>
+            </w:r>
+            <w:r>
+              <w:rPr>
+                <w:noProof/>
+                <w:webHidden/>
+              </w:rPr>
+              <w:instrText xml:space="preserve"> PAGEREF _Toc183797078 \h </w:instrText>
+            </w:r>
+            <w:r>
+              <w:rPr>
+                <w:noProof/>
+                <w:webHidden/>
+              </w:rPr>
+            </w:r>
+            <w:r>
+              <w:rPr>
+                <w:noProof/>
+                <w:webHidden/>
+              </w:rPr>
+              <w:fldChar w:fldCharType="separate"/>
+            </w:r>
+            <w:r>
+              <w:rPr>
+                <w:noProof/>
+                <w:webHidden/>
+              </w:rPr>
+              <w:t>9</w:t>
+            </w:r>
+            <w:r>
+              <w:rPr>
+                <w:noProof/>
+                <w:webHidden/>
+              </w:rPr>
+              <w:fldChar w:fldCharType="end"/>
             </w:r>
           </w:hyperlink>
         </w:p>
         <w:p>
           <w:pPr>
-            <w:pBdr>
-              <w:top w:val="nil"/>
-              <w:left w:val="nil"/>
-              <w:bottom w:val="nil"/>
-              <w:right w:val="nil"/>
-              <w:between w:val="nil"/>
-            </w:pBdr>
+            <w:pStyle w:val="TDC3"/>
             <w:tabs>
-              <w:tab w:val="left" w:pos="880"/>
-              <w:tab w:val="right" w:pos="8828"/>
+              <w:tab w:val="left" w:pos="1200"/>
+              <w:tab w:val="right" w:leader="dot" w:pos="8828"/>
             </w:tabs>
-            <w:spacing w:after="100" w:line="276" w:lineRule="auto"/>
-            <w:ind w:left="220"/>
-            <w:jc w:val="left"/>
             <w:rPr>
-              <w:rFonts w:ascii="Calibri" w:eastAsia="Calibri" w:hAnsi="Calibri" w:cs="Calibri"/>
-              <w:color w:val="000000"/>
-              <w:sz w:val="22"/>
-              <w:szCs w:val="22"/>
+              <w:rFonts w:cstheme="minorBidi"/>
+              <w:noProof/>
+              <w:kern w:val="2"/>
+              <w:sz w:val="24"/>
+              <w:lang w:val="es-CO"/>
+              <w14:ligatures w14:val="standardContextual"/>
             </w:rPr>
           </w:pPr>
-          <w:hyperlink w:anchor="_heading=h.35nkun2">
-            <w:r>
-              <w:rPr>
-                <w:rFonts w:ascii="Calibri" w:eastAsia="Calibri" w:hAnsi="Calibri" w:cs="Calibri"/>
-                <w:color w:val="000000"/>
-                <w:sz w:val="22"/>
-                <w:szCs w:val="22"/>
-              </w:rPr>
-              <w:t>2.5</w:t>
-            </w:r>
-            <w:r>
-              <w:rPr>
-                <w:rFonts w:ascii="Calibri" w:eastAsia="Calibri" w:hAnsi="Calibri" w:cs="Calibri"/>
-                <w:color w:val="000000"/>
-                <w:sz w:val="22"/>
-                <w:szCs w:val="22"/>
+          <w:hyperlink w:anchor="_Toc183797079" w:history="1">
+            <w:r>
+              <w:rPr>
+                <w:rStyle w:val="Hipervnculo"/>
+                <w:noProof/>
+              </w:rPr>
+              <w:t>2.3.2</w:t>
+            </w:r>
+            <w:r>
+              <w:rPr>
+                <w:rFonts w:cstheme="minorBidi"/>
+                <w:noProof/>
+                <w:kern w:val="2"/>
+                <w:sz w:val="24"/>
+                <w:lang w:val="es-CO"/>
+                <w14:ligatures w14:val="standardContextual"/>
               </w:rPr>
               <w:tab/>
-              <w:t>Distribución de Esfuerzo:</w:t>
-            </w:r>
-            <w:r>
-              <w:rPr>
-                <w:rFonts w:ascii="Calibri" w:eastAsia="Calibri" w:hAnsi="Calibri" w:cs="Calibri"/>
-                <w:color w:val="000000"/>
-                <w:sz w:val="22"/>
-                <w:szCs w:val="22"/>
+            </w:r>
+            <w:r>
+              <w:rPr>
+                <w:rStyle w:val="Hipervnculo"/>
+                <w:noProof/>
+              </w:rPr>
+              <w:t>Recursos Computacionales:</w:t>
+            </w:r>
+            <w:r>
+              <w:rPr>
+                <w:noProof/>
+                <w:webHidden/>
               </w:rPr>
               <w:tab/>
-              <w:t>11</w:t>
+            </w:r>
+            <w:r>
+              <w:rPr>
+                <w:noProof/>
+                <w:webHidden/>
+              </w:rPr>
+              <w:fldChar w:fldCharType="begin"/>
+            </w:r>
+            <w:r>
+              <w:rPr>
+                <w:noProof/>
+                <w:webHidden/>
+              </w:rPr>
+              <w:instrText xml:space="preserve"> PAGEREF _Toc183797079 \h </w:instrText>
+            </w:r>
+            <w:r>
+              <w:rPr>
+                <w:noProof/>
+                <w:webHidden/>
+              </w:rPr>
+            </w:r>
+            <w:r>
+              <w:rPr>
+                <w:noProof/>
+                <w:webHidden/>
+              </w:rPr>
+              <w:fldChar w:fldCharType="separate"/>
+            </w:r>
+            <w:r>
+              <w:rPr>
+                <w:noProof/>
+                <w:webHidden/>
+              </w:rPr>
+              <w:t>9</w:t>
+            </w:r>
+            <w:r>
+              <w:rPr>
+                <w:noProof/>
+                <w:webHidden/>
+              </w:rPr>
+              <w:fldChar w:fldCharType="end"/>
             </w:r>
           </w:hyperlink>
         </w:p>
         <w:p>
           <w:pPr>
-            <w:pBdr>
-              <w:top w:val="nil"/>
-              <w:left w:val="nil"/>
-              <w:bottom w:val="nil"/>
-              <w:right w:val="nil"/>
-              <w:between w:val="nil"/>
-            </w:pBdr>
+            <w:pStyle w:val="TDC2"/>
             <w:tabs>
-              <w:tab w:val="left" w:pos="880"/>
-              <w:tab w:val="right" w:pos="8828"/>
+              <w:tab w:val="left" w:pos="960"/>
+              <w:tab w:val="right" w:leader="dot" w:pos="8828"/>
             </w:tabs>
-            <w:spacing w:after="100" w:line="276" w:lineRule="auto"/>
-            <w:ind w:left="220"/>
-            <w:jc w:val="left"/>
             <w:rPr>
-              <w:rFonts w:ascii="Calibri" w:eastAsia="Calibri" w:hAnsi="Calibri" w:cs="Calibri"/>
-              <w:color w:val="000000"/>
-              <w:sz w:val="22"/>
-              <w:szCs w:val="22"/>
+              <w:rFonts w:cstheme="minorBidi"/>
+              <w:noProof/>
+              <w:kern w:val="2"/>
+              <w:sz w:val="24"/>
+              <w:lang w:val="es-CO"/>
+              <w14:ligatures w14:val="standardContextual"/>
             </w:rPr>
           </w:pPr>
-          <w:hyperlink w:anchor="_heading=h.1ksv4uv">
-            <w:r>
-              <w:rPr>
-                <w:rFonts w:ascii="Calibri" w:eastAsia="Calibri" w:hAnsi="Calibri" w:cs="Calibri"/>
-                <w:color w:val="000000"/>
-                <w:sz w:val="22"/>
-                <w:szCs w:val="22"/>
-              </w:rPr>
-              <w:t>2.6</w:t>
-            </w:r>
-            <w:r>
-              <w:rPr>
-                <w:rFonts w:ascii="Calibri" w:eastAsia="Calibri" w:hAnsi="Calibri" w:cs="Calibri"/>
-                <w:color w:val="000000"/>
-                <w:sz w:val="22"/>
-                <w:szCs w:val="22"/>
+          <w:hyperlink w:anchor="_Toc183797080" w:history="1">
+            <w:r>
+              <w:rPr>
+                <w:rStyle w:val="Hipervnculo"/>
+                <w:noProof/>
+              </w:rPr>
+              <w:t>2.4</w:t>
+            </w:r>
+            <w:r>
+              <w:rPr>
+                <w:rFonts w:cstheme="minorBidi"/>
+                <w:noProof/>
+                <w:kern w:val="2"/>
+                <w:sz w:val="24"/>
+                <w:lang w:val="es-CO"/>
+                <w14:ligatures w14:val="standardContextual"/>
               </w:rPr>
               <w:tab/>
-              <w:t>Justificación del uso de Monkey-Cypress y RIPuppet:</w:t>
-            </w:r>
-            <w:r>
-              <w:rPr>
-                <w:rFonts w:ascii="Calibri" w:eastAsia="Calibri" w:hAnsi="Calibri" w:cs="Calibri"/>
-                <w:color w:val="000000"/>
-                <w:sz w:val="22"/>
-                <w:szCs w:val="22"/>
+            </w:r>
+            <w:r>
+              <w:rPr>
+                <w:rStyle w:val="Hipervnculo"/>
+                <w:noProof/>
+              </w:rPr>
+              <w:t>TNT (Técnicas, Niveles y Tipos) de Pruebas:</w:t>
+            </w:r>
+            <w:r>
+              <w:rPr>
+                <w:noProof/>
+                <w:webHidden/>
               </w:rPr>
               <w:tab/>
-              <w:t>13</w:t>
+            </w:r>
+            <w:r>
+              <w:rPr>
+                <w:noProof/>
+                <w:webHidden/>
+              </w:rPr>
+              <w:fldChar w:fldCharType="begin"/>
+            </w:r>
+            <w:r>
+              <w:rPr>
+                <w:noProof/>
+                <w:webHidden/>
+              </w:rPr>
+              <w:instrText xml:space="preserve"> PAGEREF _Toc183797080 \h </w:instrText>
+            </w:r>
+            <w:r>
+              <w:rPr>
+                <w:noProof/>
+                <w:webHidden/>
+              </w:rPr>
+            </w:r>
+            <w:r>
+              <w:rPr>
+                <w:noProof/>
+                <w:webHidden/>
+              </w:rPr>
+              <w:fldChar w:fldCharType="separate"/>
+            </w:r>
+            <w:r>
+              <w:rPr>
+                <w:noProof/>
+                <w:webHidden/>
+              </w:rPr>
+              <w:t>9</w:t>
+            </w:r>
+            <w:r>
+              <w:rPr>
+                <w:noProof/>
+                <w:webHidden/>
+              </w:rPr>
+              <w:fldChar w:fldCharType="end"/>
             </w:r>
           </w:hyperlink>
         </w:p>
         <w:p>
           <w:pPr>
-            <w:pBdr>
-              <w:top w:val="nil"/>
-              <w:left w:val="nil"/>
-              <w:bottom w:val="nil"/>
-              <w:right w:val="nil"/>
-              <w:between w:val="nil"/>
-            </w:pBdr>
+            <w:pStyle w:val="TDC2"/>
             <w:tabs>
-              <w:tab w:val="left" w:pos="880"/>
-              <w:tab w:val="right" w:pos="8828"/>
+              <w:tab w:val="left" w:pos="960"/>
+              <w:tab w:val="right" w:leader="dot" w:pos="8828"/>
             </w:tabs>
-            <w:spacing w:after="100" w:line="276" w:lineRule="auto"/>
-            <w:ind w:left="220"/>
-            <w:jc w:val="left"/>
             <w:rPr>
-              <w:rFonts w:ascii="Calibri" w:eastAsia="Calibri" w:hAnsi="Calibri" w:cs="Calibri"/>
-              <w:color w:val="000000"/>
-              <w:sz w:val="22"/>
-              <w:szCs w:val="22"/>
+              <w:rFonts w:cstheme="minorBidi"/>
+              <w:noProof/>
+              <w:kern w:val="2"/>
+              <w:sz w:val="24"/>
+              <w:lang w:val="es-CO"/>
+              <w14:ligatures w14:val="standardContextual"/>
             </w:rPr>
           </w:pPr>
-          <w:hyperlink w:anchor="_heading=h.44sinio">
-            <w:r>
-              <w:rPr>
-                <w:rFonts w:ascii="Calibri" w:eastAsia="Calibri" w:hAnsi="Calibri" w:cs="Calibri"/>
-                <w:color w:val="000000"/>
-                <w:sz w:val="22"/>
-                <w:szCs w:val="22"/>
-              </w:rPr>
-              <w:t>2.7</w:t>
-            </w:r>
-            <w:r>
-              <w:rPr>
-                <w:rFonts w:ascii="Calibri" w:eastAsia="Calibri" w:hAnsi="Calibri" w:cs="Calibri"/>
-                <w:color w:val="000000"/>
-                <w:sz w:val="22"/>
-                <w:szCs w:val="22"/>
+          <w:hyperlink w:anchor="_Toc183797081" w:history="1">
+            <w:r>
+              <w:rPr>
+                <w:rStyle w:val="Hipervnculo"/>
+                <w:noProof/>
+              </w:rPr>
+              <w:t>2.5</w:t>
+            </w:r>
+            <w:r>
+              <w:rPr>
+                <w:rFonts w:cstheme="minorBidi"/>
+                <w:noProof/>
+                <w:kern w:val="2"/>
+                <w:sz w:val="24"/>
+                <w:lang w:val="es-CO"/>
+                <w14:ligatures w14:val="standardContextual"/>
               </w:rPr>
               <w:tab/>
-              <w:t>Análisis de los Pros y Contras de las Herramientas:</w:t>
-            </w:r>
-            <w:r>
-              <w:rPr>
-                <w:rFonts w:ascii="Calibri" w:eastAsia="Calibri" w:hAnsi="Calibri" w:cs="Calibri"/>
-                <w:color w:val="000000"/>
-                <w:sz w:val="22"/>
-                <w:szCs w:val="22"/>
+            </w:r>
+            <w:r>
+              <w:rPr>
+                <w:rStyle w:val="Hipervnculo"/>
+                <w:noProof/>
+              </w:rPr>
+              <w:t>Distribución de Esfuerzo:</w:t>
+            </w:r>
+            <w:r>
+              <w:rPr>
+                <w:noProof/>
+                <w:webHidden/>
               </w:rPr>
               <w:tab/>
-              <w:t>13</w:t>
+            </w:r>
+            <w:r>
+              <w:rPr>
+                <w:noProof/>
+                <w:webHidden/>
+              </w:rPr>
+              <w:fldChar w:fldCharType="begin"/>
+            </w:r>
+            <w:r>
+              <w:rPr>
+                <w:noProof/>
+                <w:webHidden/>
+              </w:rPr>
+              <w:instrText xml:space="preserve"> PAGEREF _Toc183797081 \h </w:instrText>
+            </w:r>
+            <w:r>
+              <w:rPr>
+                <w:noProof/>
+                <w:webHidden/>
+              </w:rPr>
+            </w:r>
+            <w:r>
+              <w:rPr>
+                <w:noProof/>
+                <w:webHidden/>
+              </w:rPr>
+              <w:fldChar w:fldCharType="separate"/>
+            </w:r>
+            <w:r>
+              <w:rPr>
+                <w:noProof/>
+                <w:webHidden/>
+              </w:rPr>
+              <w:t>11</w:t>
+            </w:r>
+            <w:r>
+              <w:rPr>
+                <w:noProof/>
+                <w:webHidden/>
+              </w:rPr>
+              <w:fldChar w:fldCharType="end"/>
             </w:r>
           </w:hyperlink>
         </w:p>
         <w:p>
           <w:pPr>
-            <w:pBdr>
-              <w:top w:val="nil"/>
-              <w:left w:val="nil"/>
-              <w:bottom w:val="nil"/>
-              <w:right w:val="nil"/>
-              <w:between w:val="nil"/>
-            </w:pBdr>
+            <w:pStyle w:val="TDC3"/>
             <w:tabs>
-              <w:tab w:val="left" w:pos="880"/>
-              <w:tab w:val="right" w:pos="8828"/>
+              <w:tab w:val="left" w:pos="1200"/>
+              <w:tab w:val="right" w:leader="dot" w:pos="8828"/>
             </w:tabs>
-            <w:spacing w:after="100" w:line="276" w:lineRule="auto"/>
-            <w:ind w:left="220"/>
-            <w:jc w:val="left"/>
             <w:rPr>
-              <w:rFonts w:ascii="Calibri" w:eastAsia="Calibri" w:hAnsi="Calibri" w:cs="Calibri"/>
-              <w:color w:val="000000"/>
-              <w:sz w:val="22"/>
-              <w:szCs w:val="22"/>
+              <w:rFonts w:cstheme="minorBidi"/>
+              <w:noProof/>
+              <w:kern w:val="2"/>
+              <w:sz w:val="24"/>
+              <w:lang w:val="es-CO"/>
+              <w14:ligatures w14:val="standardContextual"/>
             </w:rPr>
           </w:pPr>
-          <w:hyperlink w:anchor="_heading=h.2jxsxqh">
-            <w:r>
-              <w:rPr>
-                <w:rFonts w:ascii="Calibri" w:eastAsia="Calibri" w:hAnsi="Calibri" w:cs="Calibri"/>
-                <w:color w:val="000000"/>
-                <w:sz w:val="22"/>
-                <w:szCs w:val="22"/>
-              </w:rPr>
-              <w:t>2.8</w:t>
-            </w:r>
-            <w:r>
-              <w:rPr>
-                <w:rFonts w:ascii="Calibri" w:eastAsia="Calibri" w:hAnsi="Calibri" w:cs="Calibri"/>
-                <w:color w:val="000000"/>
-                <w:sz w:val="22"/>
-                <w:szCs w:val="22"/>
+          <w:hyperlink w:anchor="_Toc183797082" w:history="1">
+            <w:r>
+              <w:rPr>
+                <w:rStyle w:val="Hipervnculo"/>
+                <w:noProof/>
+              </w:rPr>
+              <w:t>2.5.1</w:t>
+            </w:r>
+            <w:r>
+              <w:rPr>
+                <w:rFonts w:cstheme="minorBidi"/>
+                <w:noProof/>
+                <w:kern w:val="2"/>
+                <w:sz w:val="24"/>
+                <w:lang w:val="es-CO"/>
+                <w14:ligatures w14:val="standardContextual"/>
               </w:rPr>
               <w:tab/>
-              <w:t>Referencias:</w:t>
-            </w:r>
-            <w:r>
-              <w:rPr>
-                <w:rFonts w:ascii="Calibri" w:eastAsia="Calibri" w:hAnsi="Calibri" w:cs="Calibri"/>
-                <w:color w:val="000000"/>
-                <w:sz w:val="22"/>
-                <w:szCs w:val="22"/>
+            </w:r>
+            <w:r>
+              <w:rPr>
+                <w:rStyle w:val="Hipervnculo"/>
+                <w:noProof/>
+              </w:rPr>
+              <w:t>Pruebas de Reconocimiento (Tercer Nivel):</w:t>
+            </w:r>
+            <w:r>
+              <w:rPr>
+                <w:noProof/>
+                <w:webHidden/>
               </w:rPr>
               <w:tab/>
-              <w:t>14</w:t>
+            </w:r>
+            <w:r>
+              <w:rPr>
+                <w:noProof/>
+                <w:webHidden/>
+              </w:rPr>
+              <w:fldChar w:fldCharType="begin"/>
+            </w:r>
+            <w:r>
+              <w:rPr>
+                <w:noProof/>
+                <w:webHidden/>
+              </w:rPr>
+              <w:instrText xml:space="preserve"> PAGEREF _Toc183797082 \h </w:instrText>
+            </w:r>
+            <w:r>
+              <w:rPr>
+                <w:noProof/>
+                <w:webHidden/>
+              </w:rPr>
+            </w:r>
+            <w:r>
+              <w:rPr>
+                <w:noProof/>
+                <w:webHidden/>
+              </w:rPr>
+              <w:fldChar w:fldCharType="separate"/>
+            </w:r>
+            <w:r>
+              <w:rPr>
+                <w:noProof/>
+                <w:webHidden/>
+              </w:rPr>
+              <w:t>12</w:t>
+            </w:r>
+            <w:r>
+              <w:rPr>
+                <w:noProof/>
+                <w:webHidden/>
+              </w:rPr>
+              <w:fldChar w:fldCharType="end"/>
             </w:r>
           </w:hyperlink>
         </w:p>
         <w:p>
           <w:pPr>
-            <w:pBdr>
-              <w:top w:val="nil"/>
-              <w:left w:val="nil"/>
-              <w:bottom w:val="nil"/>
-              <w:right w:val="nil"/>
-              <w:between w:val="nil"/>
-            </w:pBdr>
+            <w:pStyle w:val="TDC3"/>
             <w:tabs>
-              <w:tab w:val="left" w:pos="440"/>
-              <w:tab w:val="right" w:pos="8828"/>
+              <w:tab w:val="left" w:pos="1200"/>
+              <w:tab w:val="right" w:leader="dot" w:pos="8828"/>
             </w:tabs>
-            <w:spacing w:after="100" w:line="276" w:lineRule="auto"/>
-            <w:jc w:val="left"/>
             <w:rPr>
-              <w:rFonts w:ascii="Calibri" w:eastAsia="Calibri" w:hAnsi="Calibri" w:cs="Calibri"/>
-              <w:color w:val="000000"/>
+              <w:rFonts w:cstheme="minorBidi"/>
+              <w:noProof/>
+              <w:kern w:val="2"/>
+              <w:sz w:val="24"/>
+              <w:lang w:val="es-CO"/>
+              <w14:ligatures w14:val="standardContextual"/>
             </w:rPr>
           </w:pPr>
+          <w:hyperlink w:anchor="_Toc183797083" w:history="1">
+            <w:r>
+              <w:rPr>
+                <w:rStyle w:val="Hipervnculo"/>
+                <w:noProof/>
+              </w:rPr>
+              <w:t>2.5.2</w:t>
+            </w:r>
+            <w:r>
+              <w:rPr>
+                <w:rFonts w:cstheme="minorBidi"/>
+                <w:noProof/>
+                <w:kern w:val="2"/>
+                <w:sz w:val="24"/>
+                <w:lang w:val="es-CO"/>
+                <w14:ligatures w14:val="standardContextual"/>
+              </w:rPr>
+              <w:tab/>
+            </w:r>
+            <w:r>
+              <w:rPr>
+                <w:rStyle w:val="Hipervnculo"/>
+                <w:noProof/>
+              </w:rPr>
+              <w:t>Pruebas Manuales Exploratorias (Nivel Superior):</w:t>
+            </w:r>
+            <w:r>
+              <w:rPr>
+                <w:noProof/>
+                <w:webHidden/>
+              </w:rPr>
+              <w:tab/>
+            </w:r>
+            <w:r>
+              <w:rPr>
+                <w:noProof/>
+                <w:webHidden/>
+              </w:rPr>
+              <w:fldChar w:fldCharType="begin"/>
+            </w:r>
+            <w:r>
+              <w:rPr>
+                <w:noProof/>
+                <w:webHidden/>
+              </w:rPr>
+              <w:instrText xml:space="preserve"> PAGEREF _Toc183797083 \h </w:instrText>
+            </w:r>
+            <w:r>
+              <w:rPr>
+                <w:noProof/>
+                <w:webHidden/>
+              </w:rPr>
+            </w:r>
+            <w:r>
+              <w:rPr>
+                <w:noProof/>
+                <w:webHidden/>
+              </w:rPr>
+              <w:fldChar w:fldCharType="separate"/>
+            </w:r>
+            <w:r>
+              <w:rPr>
+                <w:noProof/>
+                <w:webHidden/>
+              </w:rPr>
+              <w:t>12</w:t>
+            </w:r>
+            <w:r>
+              <w:rPr>
+                <w:noProof/>
+                <w:webHidden/>
+              </w:rPr>
+              <w:fldChar w:fldCharType="end"/>
+            </w:r>
+          </w:hyperlink>
+        </w:p>
+        <w:p>
+          <w:pPr>
+            <w:pStyle w:val="TDC2"/>
+            <w:tabs>
+              <w:tab w:val="left" w:pos="960"/>
+              <w:tab w:val="right" w:leader="dot" w:pos="8828"/>
+            </w:tabs>
+            <w:rPr>
+              <w:rFonts w:cstheme="minorBidi"/>
+              <w:noProof/>
+              <w:kern w:val="2"/>
+              <w:sz w:val="24"/>
+              <w:lang w:val="es-CO"/>
+              <w14:ligatures w14:val="standardContextual"/>
+            </w:rPr>
+          </w:pPr>
+          <w:hyperlink w:anchor="_Toc183797084" w:history="1">
+            <w:r>
+              <w:rPr>
+                <w:rStyle w:val="Hipervnculo"/>
+                <w:noProof/>
+              </w:rPr>
+              <w:t>2.6</w:t>
+            </w:r>
+            <w:r>
+              <w:rPr>
+                <w:rFonts w:cstheme="minorBidi"/>
+                <w:noProof/>
+                <w:kern w:val="2"/>
+                <w:sz w:val="24"/>
+                <w:lang w:val="es-CO"/>
+                <w14:ligatures w14:val="standardContextual"/>
+              </w:rPr>
+              <w:tab/>
+            </w:r>
+            <w:r>
+              <w:rPr>
+                <w:rStyle w:val="Hipervnculo"/>
+                <w:noProof/>
+              </w:rPr>
+              <w:t>Justificación del uso de Monkey-Cypress y RIPuppet:</w:t>
+            </w:r>
+            <w:r>
+              <w:rPr>
+                <w:noProof/>
+                <w:webHidden/>
+              </w:rPr>
+              <w:tab/>
+            </w:r>
+            <w:r>
+              <w:rPr>
+                <w:noProof/>
+                <w:webHidden/>
+              </w:rPr>
+              <w:fldChar w:fldCharType="begin"/>
+            </w:r>
+            <w:r>
+              <w:rPr>
+                <w:noProof/>
+                <w:webHidden/>
+              </w:rPr>
+              <w:instrText xml:space="preserve"> PAGEREF _Toc183797084 \h </w:instrText>
+            </w:r>
+            <w:r>
+              <w:rPr>
+                <w:noProof/>
+                <w:webHidden/>
+              </w:rPr>
+            </w:r>
+            <w:r>
+              <w:rPr>
+                <w:noProof/>
+                <w:webHidden/>
+              </w:rPr>
+              <w:fldChar w:fldCharType="separate"/>
+            </w:r>
+            <w:r>
+              <w:rPr>
+                <w:noProof/>
+                <w:webHidden/>
+              </w:rPr>
+              <w:t>12</w:t>
+            </w:r>
+            <w:r>
+              <w:rPr>
+                <w:noProof/>
+                <w:webHidden/>
+              </w:rPr>
+              <w:fldChar w:fldCharType="end"/>
+            </w:r>
+          </w:hyperlink>
+        </w:p>
+        <w:p>
+          <w:pPr>
+            <w:pStyle w:val="TDC2"/>
+            <w:tabs>
+              <w:tab w:val="left" w:pos="960"/>
+              <w:tab w:val="right" w:leader="dot" w:pos="8828"/>
+            </w:tabs>
+            <w:rPr>
+              <w:rFonts w:cstheme="minorBidi"/>
+              <w:noProof/>
+              <w:kern w:val="2"/>
+              <w:sz w:val="24"/>
+              <w:lang w:val="es-CO"/>
+              <w14:ligatures w14:val="standardContextual"/>
+            </w:rPr>
+          </w:pPr>
+          <w:hyperlink w:anchor="_Toc183797085" w:history="1">
+            <w:r>
+              <w:rPr>
+                <w:rStyle w:val="Hipervnculo"/>
+                <w:noProof/>
+              </w:rPr>
+              <w:t>2.7</w:t>
+            </w:r>
+            <w:r>
+              <w:rPr>
+                <w:rFonts w:cstheme="minorBidi"/>
+                <w:noProof/>
+                <w:kern w:val="2"/>
+                <w:sz w:val="24"/>
+                <w:lang w:val="es-CO"/>
+                <w14:ligatures w14:val="standardContextual"/>
+              </w:rPr>
+              <w:tab/>
+            </w:r>
+            <w:r>
+              <w:rPr>
+                <w:rStyle w:val="Hipervnculo"/>
+                <w:noProof/>
+              </w:rPr>
+              <w:t>Análisis de los Pros y Contras de las Herramientas:</w:t>
+            </w:r>
+            <w:r>
+              <w:rPr>
+                <w:noProof/>
+                <w:webHidden/>
+              </w:rPr>
+              <w:tab/>
+            </w:r>
+            <w:r>
+              <w:rPr>
+                <w:noProof/>
+                <w:webHidden/>
+              </w:rPr>
+              <w:fldChar w:fldCharType="begin"/>
+            </w:r>
+            <w:r>
+              <w:rPr>
+                <w:noProof/>
+                <w:webHidden/>
+              </w:rPr>
+              <w:instrText xml:space="preserve"> PAGEREF _Toc183797085 \h </w:instrText>
+            </w:r>
+            <w:r>
+              <w:rPr>
+                <w:noProof/>
+                <w:webHidden/>
+              </w:rPr>
+            </w:r>
+            <w:r>
+              <w:rPr>
+                <w:noProof/>
+                <w:webHidden/>
+              </w:rPr>
+              <w:fldChar w:fldCharType="separate"/>
+            </w:r>
+            <w:r>
+              <w:rPr>
+                <w:noProof/>
+                <w:webHidden/>
+              </w:rPr>
+              <w:t>14</w:t>
+            </w:r>
+            <w:r>
+              <w:rPr>
+                <w:noProof/>
+                <w:webHidden/>
+              </w:rPr>
+              <w:fldChar w:fldCharType="end"/>
+            </w:r>
+          </w:hyperlink>
+        </w:p>
+        <w:p>
           <w:r>
+            <w:rPr>
+              <w:b/>
+              <w:bCs/>
+              <w:lang w:val="es-ES"/>
+            </w:rPr>
             <w:fldChar w:fldCharType="end"/>
           </w:r>
         </w:p>
@@ -1226,53 +2162,41 @@
           <w:numId w:val="1"/>
         </w:numPr>
       </w:pPr>
-      <w:bookmarkStart w:id="0" w:name="_heading=h.gjdgxs" w:colFirst="0" w:colLast="0"/>
-      <w:bookmarkEnd w:id="0"/>
+      <w:bookmarkStart w:id="0" w:name="_Toc183797065"/>
       <w:r>
         <w:lastRenderedPageBreak/>
         <w:t>Aplicación bajo prueba</w:t>
       </w:r>
+      <w:bookmarkEnd w:id="0"/>
     </w:p>
     <w:p>
       <w:pPr>
         <w:pStyle w:val="Ttulo2"/>
-        <w:numPr>
-          <w:ilvl w:val="1"/>
-          <w:numId w:val="1"/>
-        </w:numPr>
-        <w:ind w:hanging="576"/>
-      </w:pPr>
-      <w:bookmarkStart w:id="1" w:name="_heading=h.30j0zll" w:colFirst="0" w:colLast="0"/>
+      </w:pPr>
+      <w:bookmarkStart w:id="1" w:name="_Toc183797066"/>
+      <w:r>
+        <w:t>Nombre de la Aplicación:</w:t>
+      </w:r>
       <w:bookmarkEnd w:id="1"/>
       <w:r>
-        <w:t>Nombre de la Aplicación:</w:t>
-      </w:r>
-      <w:r>
         <w:tab/>
       </w:r>
     </w:p>
     <w:p>
-      <w:proofErr w:type="spellStart"/>
       <w:r>
         <w:t>Ghost</w:t>
       </w:r>
-      <w:proofErr w:type="spellEnd"/>
     </w:p>
     <w:p>
       <w:pPr>
         <w:pStyle w:val="Ttulo2"/>
-        <w:numPr>
-          <w:ilvl w:val="1"/>
-          <w:numId w:val="1"/>
-        </w:numPr>
-        <w:ind w:hanging="576"/>
-      </w:pPr>
-      <w:bookmarkStart w:id="2" w:name="_heading=h.1fob9te" w:colFirst="0" w:colLast="0"/>
+      </w:pPr>
+      <w:bookmarkStart w:id="2" w:name="_Toc183797067"/>
+      <w:r>
+        <w:t>Versión de la aplicación:</w:t>
+      </w:r>
       <w:bookmarkEnd w:id="2"/>
       <w:r>
-        <w:t>Versión de la aplicación:</w:t>
-      </w:r>
-      <w:r>
         <w:tab/>
       </w:r>
     </w:p>
@@ -1284,44 +2208,35 @@
     <w:p>
       <w:pPr>
         <w:pStyle w:val="Ttulo2"/>
-        <w:numPr>
-          <w:ilvl w:val="1"/>
-          <w:numId w:val="1"/>
-        </w:numPr>
-        <w:ind w:hanging="576"/>
-      </w:pPr>
-      <w:bookmarkStart w:id="3" w:name="_heading=h.3znysh7" w:colFirst="0" w:colLast="0"/>
+      </w:pPr>
+      <w:bookmarkStart w:id="3" w:name="_Toc183797068"/>
+      <w:r>
+        <w:t>Descripción:</w:t>
+      </w:r>
       <w:bookmarkEnd w:id="3"/>
       <w:r>
-        <w:t xml:space="preserve">Descripción: </w:t>
+        <w:t xml:space="preserve"> </w:t>
       </w:r>
       <w:r>
         <w:tab/>
       </w:r>
     </w:p>
     <w:p>
-      <w:proofErr w:type="spellStart"/>
-      <w:r>
-        <w:t>Ghost</w:t>
-      </w:r>
-      <w:proofErr w:type="spellEnd"/>
-      <w:r>
-        <w:t xml:space="preserve"> es un sistema de gestión de contenidos (CMS) que se usa principalmente para crear blogs y sitios web enfocados en publicaciones. Es conocido por ser fácil de usar y por permitir que las personas publiquen y gestionen contenido de manera sencilla</w:t>
+      <w:r>
+        <w:t>Ghost es un sistema de gestión de contenidos (CMS) que se usa principalmente para crear blogs y sitios web enfocados en publicaciones. Es conocido por ser fácil de usar y por permitir que las personas publiquen y gestionen contenido de manera sencilla</w:t>
       </w:r>
     </w:p>
     <w:p>
       <w:pPr>
         <w:pStyle w:val="Ttulo2"/>
-        <w:numPr>
-          <w:ilvl w:val="1"/>
-          <w:numId w:val="1"/>
-        </w:numPr>
-        <w:ind w:hanging="576"/>
-      </w:pPr>
-      <w:bookmarkStart w:id="4" w:name="_heading=h.2et92p0" w:colFirst="0" w:colLast="0"/>
+      </w:pPr>
+      <w:bookmarkStart w:id="4" w:name="_Toc183797069"/>
+      <w:r>
+        <w:t>Listado de funcionalidades</w:t>
+      </w:r>
       <w:bookmarkEnd w:id="4"/>
       <w:r>
-        <w:t xml:space="preserve">Listado de funcionalidades </w:t>
+        <w:t xml:space="preserve"> </w:t>
       </w:r>
     </w:p>
     <w:p>
@@ -1347,21 +2262,7 @@
         <w:rPr>
           <w:color w:val="000000"/>
         </w:rPr>
-        <w:t xml:space="preserve">Iniciar sesión: inicia sesión en el módulo administrativo y muestra el </w:t>
-      </w:r>
-      <w:proofErr w:type="spellStart"/>
-      <w:r>
-        <w:rPr>
-          <w:color w:val="000000"/>
-        </w:rPr>
-        <w:t>dashboard</w:t>
-      </w:r>
-      <w:proofErr w:type="spellEnd"/>
-      <w:r>
-        <w:rPr>
-          <w:color w:val="000000"/>
-        </w:rPr>
-        <w:t xml:space="preserve"> de la aplicación.</w:t>
+        <w:t>Iniciar sesión: inicia sesión en el módulo administrativo y muestra el dashboard de la aplicación.</w:t>
       </w:r>
     </w:p>
     <w:p>
@@ -1727,21 +2628,7 @@
         <w:rPr>
           <w:color w:val="000000"/>
         </w:rPr>
-        <w:t xml:space="preserve">Despublicar post: permite ocultar un post publicado, el cual no se </w:t>
-      </w:r>
-      <w:proofErr w:type="spellStart"/>
-      <w:r>
-        <w:rPr>
-          <w:color w:val="000000"/>
-        </w:rPr>
-        <w:t>vera</w:t>
-      </w:r>
-      <w:proofErr w:type="spellEnd"/>
-      <w:r>
-        <w:rPr>
-          <w:color w:val="000000"/>
-        </w:rPr>
-        <w:t xml:space="preserve"> en la pagina</w:t>
+        <w:t>Despublicar post: permite ocultar un post publicado, el cual no se vera en la pagina</w:t>
       </w:r>
     </w:p>
     <w:p>
@@ -1812,21 +2699,7 @@
         <w:rPr>
           <w:color w:val="000000"/>
         </w:rPr>
-        <w:t xml:space="preserve">Configurar página; permite modificar los datos como la </w:t>
-      </w:r>
-      <w:proofErr w:type="spellStart"/>
-      <w:r>
-        <w:rPr>
-          <w:color w:val="000000"/>
-        </w:rPr>
-        <w:t>url</w:t>
-      </w:r>
-      <w:proofErr w:type="spellEnd"/>
-      <w:r>
-        <w:rPr>
-          <w:color w:val="000000"/>
-        </w:rPr>
-        <w:t>, fecha de publicación, tags, tipo de acceso, entre otros.</w:t>
+        <w:t>Configurar página; permite modificar los datos como la url, fecha de publicación, tags, tipo de acceso, entre otros.</w:t>
       </w:r>
     </w:p>
     <w:p>
@@ -2104,8 +2977,6 @@
           <w:szCs w:val="26"/>
         </w:rPr>
       </w:pPr>
-      <w:bookmarkStart w:id="5" w:name="_heading=h.tyjcwt" w:colFirst="0" w:colLast="0"/>
-      <w:bookmarkEnd w:id="5"/>
       <w:r>
         <w:br w:type="page"/>
       </w:r>
@@ -2113,16 +2984,13 @@
     <w:p>
       <w:pPr>
         <w:pStyle w:val="Ttulo2"/>
-        <w:numPr>
-          <w:ilvl w:val="1"/>
-          <w:numId w:val="1"/>
-        </w:numPr>
-        <w:ind w:hanging="576"/>
-      </w:pPr>
+      </w:pPr>
+      <w:bookmarkStart w:id="5" w:name="_Toc183797070"/>
       <w:r>
         <w:lastRenderedPageBreak/>
         <w:t>Diagrama de la arquitectura.</w:t>
       </w:r>
+      <w:bookmarkEnd w:id="5"/>
     </w:p>
     <w:p>
       <w:pPr>
@@ -2182,18 +3050,13 @@
     <w:p>
       <w:pPr>
         <w:pStyle w:val="Ttulo2"/>
-        <w:numPr>
-          <w:ilvl w:val="1"/>
-          <w:numId w:val="1"/>
-        </w:numPr>
-        <w:ind w:hanging="576"/>
-      </w:pPr>
-      <w:bookmarkStart w:id="6" w:name="_heading=h.3dy6vkm" w:colFirst="0" w:colLast="0"/>
-      <w:bookmarkEnd w:id="6"/>
+      </w:pPr>
+      <w:bookmarkStart w:id="6" w:name="_Toc183797071"/>
       <w:r>
         <w:lastRenderedPageBreak/>
         <w:t>Diagrama de Contexto</w:t>
       </w:r>
+      <w:bookmarkEnd w:id="6"/>
     </w:p>
     <w:p>
       <w:r>
@@ -2240,17 +3103,12 @@
     <w:p>
       <w:pPr>
         <w:pStyle w:val="Ttulo2"/>
-        <w:numPr>
-          <w:ilvl w:val="1"/>
-          <w:numId w:val="1"/>
-        </w:numPr>
-        <w:ind w:hanging="576"/>
-      </w:pPr>
-      <w:bookmarkStart w:id="7" w:name="_heading=h.1t3h5sf" w:colFirst="0" w:colLast="0"/>
+      </w:pPr>
+      <w:bookmarkStart w:id="7" w:name="_Toc183797072"/>
+      <w:r>
+        <w:t>Modelo de datos</w:t>
+      </w:r>
       <w:bookmarkEnd w:id="7"/>
-      <w:r>
-        <w:t>Modelo de datos</w:t>
-      </w:r>
     </w:p>
     <w:p>
       <w:r>
@@ -2297,18 +3155,13 @@
     <w:p>
       <w:pPr>
         <w:pStyle w:val="Ttulo2"/>
-        <w:numPr>
-          <w:ilvl w:val="1"/>
-          <w:numId w:val="1"/>
-        </w:numPr>
-        <w:ind w:hanging="576"/>
-      </w:pPr>
-      <w:bookmarkStart w:id="8" w:name="_heading=h.4d34og8" w:colFirst="0" w:colLast="0"/>
-      <w:bookmarkEnd w:id="8"/>
+      </w:pPr>
+      <w:bookmarkStart w:id="8" w:name="_Toc183797073"/>
       <w:r>
         <w:lastRenderedPageBreak/>
         <w:t>Modelo de GUI</w:t>
       </w:r>
+      <w:bookmarkEnd w:id="8"/>
     </w:p>
     <w:p>
       <w:r>
@@ -2370,27 +3223,22 @@
           <w:numId w:val="1"/>
         </w:numPr>
       </w:pPr>
-      <w:bookmarkStart w:id="9" w:name="_heading=h.2s8eyo1" w:colFirst="0" w:colLast="0"/>
-      <w:bookmarkEnd w:id="9"/>
+      <w:bookmarkStart w:id="9" w:name="_Toc183797074"/>
       <w:r>
         <w:lastRenderedPageBreak/>
         <w:t>CONTEXTO DE LA ESTRATEGIA DE PRUEBAS</w:t>
       </w:r>
+      <w:bookmarkEnd w:id="9"/>
     </w:p>
     <w:p>
       <w:pPr>
         <w:pStyle w:val="Ttulo2"/>
-        <w:numPr>
-          <w:ilvl w:val="1"/>
-          <w:numId w:val="1"/>
-        </w:numPr>
-        <w:ind w:left="567" w:hanging="576"/>
-      </w:pPr>
-      <w:bookmarkStart w:id="10" w:name="_heading=h.17dp8vu" w:colFirst="0" w:colLast="0"/>
+      </w:pPr>
+      <w:bookmarkStart w:id="10" w:name="_Toc183797075"/>
+      <w:r>
+        <w:t>Objetivos:</w:t>
+      </w:r>
       <w:bookmarkEnd w:id="10"/>
-      <w:r>
-        <w:t>Objetivos:</w:t>
-      </w:r>
     </w:p>
     <w:p>
       <w:r>
@@ -2488,21 +3336,7 @@
         <w:rPr>
           <w:color w:val="000000"/>
         </w:rPr>
-        <w:t xml:space="preserve">Realizar pruebas de regresión visual para garantizar la estabilidad de funcionalidades en diferentes navegadores usando </w:t>
-      </w:r>
-      <w:proofErr w:type="spellStart"/>
-      <w:r>
-        <w:rPr>
-          <w:color w:val="000000"/>
-        </w:rPr>
-        <w:t>ResembleJs</w:t>
-      </w:r>
-      <w:proofErr w:type="spellEnd"/>
-      <w:r>
-        <w:rPr>
-          <w:color w:val="000000"/>
-        </w:rPr>
-        <w:t>.</w:t>
+        <w:t>Realizar pruebas de regresión visual para garantizar la estabilidad de funcionalidades en diferentes navegadores usando ResembleJs.</w:t>
       </w:r>
     </w:p>
     <w:p>
@@ -2530,17 +3364,12 @@
     <w:p>
       <w:pPr>
         <w:pStyle w:val="Ttulo2"/>
-        <w:numPr>
-          <w:ilvl w:val="1"/>
-          <w:numId w:val="1"/>
-        </w:numPr>
-        <w:ind w:hanging="576"/>
-      </w:pPr>
-      <w:bookmarkStart w:id="11" w:name="_heading=h.3rdcrjn" w:colFirst="0" w:colLast="0"/>
+      </w:pPr>
+      <w:bookmarkStart w:id="11" w:name="_Toc183797076"/>
+      <w:r>
+        <w:t>Duración de la iteración de pruebas:</w:t>
+      </w:r>
       <w:bookmarkEnd w:id="11"/>
-      <w:r>
-        <w:t>Duración de la iteración de pruebas:</w:t>
-      </w:r>
     </w:p>
     <w:p>
       <w:r>
@@ -2782,209 +3611,197 @@
         <w:rPr>
           <w:b/>
         </w:rPr>
+        <w:instrText xml:space="preserve"> \* MERGEFORMAT </w:instrText>
       </w:r>
       <w:r>
         <w:rPr>
           <w:b/>
         </w:rPr>
+      </w:r>
+      <w:r>
+        <w:rPr>
+          <w:b/>
+        </w:rPr>
+        <w:fldChar w:fldCharType="separate"/>
+      </w:r>
+      <w:r>
+        <w:rPr>
+          <w:b/>
+        </w:rPr>
+        <w:t>2.5</w:t>
+      </w:r>
+      <w:r>
+        <w:rPr>
+          <w:b/>
+        </w:rPr>
+        <w:fldChar w:fldCharType="end"/>
+      </w:r>
+      <w:r>
+        <w:rPr>
+          <w:b/>
+        </w:rPr>
+        <w:t xml:space="preserve"> </w:t>
+      </w:r>
+      <w:r>
+        <w:rPr>
+          <w:b/>
+        </w:rPr>
+        <w:fldChar w:fldCharType="begin"/>
+      </w:r>
+      <w:r>
+        <w:rPr>
+          <w:b/>
+        </w:rPr>
+        <w:instrText xml:space="preserve"> REF _Ref183719645 \h </w:instrText>
+      </w:r>
+      <w:r>
+        <w:rPr>
+          <w:b/>
+        </w:rPr>
         <w:instrText xml:space="preserve"> \* MERGEFORMAT </w:instrText>
       </w:r>
       <w:r>
         <w:rPr>
           <w:b/>
         </w:rPr>
+      </w:r>
+      <w:r>
+        <w:rPr>
+          <w:b/>
+        </w:rPr>
         <w:fldChar w:fldCharType="separate"/>
       </w:r>
       <w:r>
         <w:rPr>
           <w:b/>
         </w:rPr>
-        <w:t>2.</w:t>
+        <w:t>Distribución de Esfuerzo</w:t>
       </w:r>
       <w:r>
         <w:rPr>
           <w:b/>
         </w:rPr>
-        <w:t>5</w:t>
-      </w:r>
+        <w:fldChar w:fldCharType="end"/>
+      </w:r>
+    </w:p>
+    <w:p>
+      <w:pPr>
+        <w:pStyle w:val="Ttulo2"/>
+      </w:pPr>
+      <w:bookmarkStart w:id="12" w:name="_Toc183797077"/>
+      <w:r>
+        <w:t>Presupuesto de pruebas:</w:t>
+      </w:r>
+      <w:bookmarkEnd w:id="12"/>
+    </w:p>
+    <w:p>
+      <w:pPr>
+        <w:pStyle w:val="Ttulo3"/>
+      </w:pPr>
+      <w:bookmarkStart w:id="13" w:name="_Toc183797078"/>
+      <w:r>
+        <w:t>Recursos Humanos:</w:t>
+      </w:r>
+      <w:bookmarkEnd w:id="13"/>
+    </w:p>
+    <w:p>
       <w:r>
         <w:rPr>
           <w:b/>
         </w:rPr>
-        <w:fldChar w:fldCharType="end"/>
+        <w:t xml:space="preserve">Ingeniero </w:t>
       </w:r>
       <w:r>
         <w:rPr>
           <w:b/>
         </w:rPr>
+        <w:t>a</w:t>
+      </w:r>
+      <w:r>
+        <w:rPr>
+          <w:b/>
+        </w:rPr>
+        <w:t xml:space="preserve">utomatizador </w:t>
+      </w:r>
+      <w:r>
+        <w:rPr>
+          <w:b/>
+        </w:rPr>
+        <w:t>Senior</w:t>
+      </w:r>
+      <w:r>
+        <w:rPr>
+          <w:b/>
+        </w:rPr>
+        <w:t>:</w:t>
+      </w:r>
+      <w:r>
+        <w:rPr>
+          <w:b/>
+        </w:rPr>
         <w:t xml:space="preserve"> </w:t>
       </w:r>
       <w:r>
         <w:rPr>
-          <w:b/>
-        </w:rPr>
-        <w:fldChar w:fldCharType="begin"/>
-      </w:r>
-      <w:r>
-        <w:rPr>
-          <w:b/>
-        </w:rPr>
-        <w:instrText xml:space="preserve"> REF _Ref183719645 \h </w:instrText>
-      </w:r>
-      <w:r>
-        <w:rPr>
-          <w:b/>
-        </w:rPr>
-      </w:r>
-      <w:r>
-        <w:rPr>
-          <w:b/>
-        </w:rPr>
-        <w:instrText xml:space="preserve"> \* MERGEFORMAT </w:instrText>
-      </w:r>
-      <w:r>
-        <w:rPr>
-          <w:b/>
-        </w:rPr>
-        <w:fldChar w:fldCharType="separate"/>
-      </w:r>
-      <w:r>
-        <w:rPr>
-          <w:b/>
-        </w:rPr>
-        <w:t>Distribución de Esfuerzo</w:t>
-      </w:r>
-      <w:r>
-        <w:rPr>
-          <w:b/>
-        </w:rPr>
-        <w:fldChar w:fldCharType="end"/>
+          <w:bCs/>
+        </w:rPr>
+        <w:t>4 ingenieros con</w:t>
+      </w:r>
+      <w:r>
+        <w:rPr>
+          <w:bCs/>
+        </w:rPr>
+        <w:t xml:space="preserve"> </w:t>
+      </w:r>
+      <w:r>
+        <w:rPr>
+          <w:bCs/>
+        </w:rPr>
+        <w:t>8</w:t>
+      </w:r>
+      <w:r>
+        <w:rPr>
+          <w:bCs/>
+        </w:rPr>
+        <w:t xml:space="preserve"> horas disponibles para la creación de scripts y configuración de herramientas de reconocimiento</w:t>
+      </w:r>
+      <w:r>
+        <w:t>.</w:t>
+      </w:r>
+    </w:p>
+    <w:p>
+      <w:pPr>
+        <w:pStyle w:val="Ttulo3"/>
+      </w:pPr>
+      <w:bookmarkStart w:id="14" w:name="_Toc183797079"/>
+      <w:r>
+        <w:t>Recursos Computacionales:</w:t>
+      </w:r>
+      <w:bookmarkEnd w:id="14"/>
+    </w:p>
+    <w:p>
+      <w:r>
+        <w:t>400</w:t>
+      </w:r>
+      <w:r>
+        <w:t xml:space="preserve"> horas en máquinas </w:t>
+      </w:r>
+      <w:r>
+        <w:t>propias</w:t>
+      </w:r>
+      <w:r>
+        <w:t xml:space="preserve"> para la ejecución de pruebas automatizadas y de reconocimiento.</w:t>
       </w:r>
     </w:p>
     <w:p>
       <w:pPr>
         <w:pStyle w:val="Ttulo2"/>
-        <w:numPr>
-          <w:ilvl w:val="1"/>
-          <w:numId w:val="1"/>
-        </w:numPr>
-        <w:ind w:hanging="576"/>
-      </w:pPr>
-      <w:bookmarkStart w:id="12" w:name="_heading=h.26in1rg" w:colFirst="0" w:colLast="0"/>
-      <w:bookmarkEnd w:id="12"/>
-      <w:r>
-        <w:t>Presupuesto de pruebas:</w:t>
-      </w:r>
-    </w:p>
-    <w:p>
-      <w:pPr>
-        <w:pStyle w:val="Ttulo3"/>
-        <w:numPr>
-          <w:ilvl w:val="2"/>
-          <w:numId w:val="1"/>
-        </w:numPr>
-      </w:pPr>
-      <w:r>
-        <w:t>Recursos Humanos:</w:t>
-      </w:r>
-    </w:p>
-    <w:p>
-      <w:r>
-        <w:rPr>
-          <w:b/>
-        </w:rPr>
-        <w:t xml:space="preserve">Ingeniero </w:t>
-      </w:r>
-      <w:proofErr w:type="spellStart"/>
-      <w:r>
-        <w:rPr>
-          <w:b/>
-        </w:rPr>
-        <w:t>a</w:t>
-      </w:r>
-      <w:r>
-        <w:rPr>
-          <w:b/>
-        </w:rPr>
-        <w:t>utomatizador</w:t>
-      </w:r>
-      <w:proofErr w:type="spellEnd"/>
-      <w:r>
-        <w:rPr>
-          <w:b/>
-        </w:rPr>
-        <w:t xml:space="preserve"> </w:t>
-      </w:r>
-      <w:r>
-        <w:rPr>
-          <w:b/>
-        </w:rPr>
-        <w:t>Senior</w:t>
-      </w:r>
-      <w:r>
-        <w:rPr>
-          <w:b/>
-        </w:rPr>
-        <w:t>:</w:t>
-      </w:r>
-      <w:r>
-        <w:t xml:space="preserve"> </w:t>
-      </w:r>
-      <w:r>
-        <w:t>8</w:t>
-      </w:r>
-      <w:r>
-        <w:t xml:space="preserve"> horas disponibles para la creación de scripts y configuración de herramientas de reconocimiento.</w:t>
-      </w:r>
-    </w:p>
-    <w:p>
-      <w:pPr>
-        <w:pStyle w:val="Ttulo3"/>
-        <w:numPr>
-          <w:ilvl w:val="2"/>
-          <w:numId w:val="1"/>
-        </w:numPr>
-      </w:pPr>
-      <w:r>
-        <w:t>Recursos Computacionales:</w:t>
-      </w:r>
-    </w:p>
-    <w:p>
-      <w:r>
-        <w:t>Amazon AWS: 144 horas en máquinas AWS para la ejecución de pruebas automatizadas y de reconocimiento.</w:t>
-      </w:r>
-    </w:p>
-    <w:p>
-      <w:pPr>
-        <w:pStyle w:val="Ttulo3"/>
-        <w:numPr>
-          <w:ilvl w:val="2"/>
-          <w:numId w:val="1"/>
-        </w:numPr>
-      </w:pPr>
-      <w:r>
-        <w:t>Recursos Económicos para la contratación de servicios/personal:</w:t>
-      </w:r>
-    </w:p>
-    <w:p>
-      <w:r>
-        <w:t>500 USD para outsourcing en módulos específicos donde la automatización aún no es viable.</w:t>
-      </w:r>
-    </w:p>
-    <w:p>
-      <w:pPr>
-        <w:pStyle w:val="Ttulo2"/>
-        <w:numPr>
-          <w:ilvl w:val="1"/>
-          <w:numId w:val="1"/>
-        </w:numPr>
-        <w:ind w:hanging="576"/>
-      </w:pPr>
-      <w:bookmarkStart w:id="13" w:name="_heading=h.lnxbz9" w:colFirst="0" w:colLast="0"/>
-      <w:bookmarkEnd w:id="13"/>
+      </w:pPr>
+      <w:bookmarkStart w:id="15" w:name="_Toc183797080"/>
       <w:r>
         <w:t>TNT (Técnicas, Niveles y Tipos) de Pruebas:</w:t>
       </w:r>
+      <w:bookmarkEnd w:id="15"/>
     </w:p>
     <w:p>
       <w:r>
@@ -3027,7 +3844,6 @@
               <w:spacing w:after="120" w:line="288" w:lineRule="auto"/>
             </w:pPr>
             <w:r>
-              <w:lastRenderedPageBreak/>
               <w:t>Nivel</w:t>
             </w:r>
           </w:p>
@@ -3169,6 +3985,7 @@
               <w:cnfStyle w:val="000000000000" w:firstRow="0" w:lastRow="0" w:firstColumn="0" w:lastColumn="0" w:oddVBand="0" w:evenVBand="0" w:oddHBand="0" w:evenHBand="0" w:firstRowFirstColumn="0" w:firstRowLastColumn="0" w:lastRowFirstColumn="0" w:lastRowLastColumn="0"/>
             </w:pPr>
             <w:r>
+              <w:lastRenderedPageBreak/>
               <w:t>Caja Negra</w:t>
             </w:r>
           </w:p>
@@ -3184,13 +4001,9 @@
               <w:cnfStyle w:val="000000000000" w:firstRow="0" w:lastRow="0" w:firstColumn="0" w:lastColumn="0" w:oddVBand="0" w:evenVBand="0" w:oddHBand="0" w:evenHBand="0" w:firstRowFirstColumn="0" w:firstRowLastColumn="0" w:lastRowFirstColumn="0" w:lastRowLastColumn="0"/>
             </w:pPr>
             <w:r>
-              <w:t xml:space="preserve">GUI </w:t>
-            </w:r>
-            <w:proofErr w:type="spellStart"/>
-            <w:r>
-              <w:t>Ripping</w:t>
-            </w:r>
-            <w:proofErr w:type="spellEnd"/>
+              <w:lastRenderedPageBreak/>
+              <w:t>GUI Ripping</w:t>
+            </w:r>
             <w:r>
               <w:t xml:space="preserve"> (Ripper)</w:t>
             </w:r>
@@ -3251,24 +4064,11 @@
               <w:jc w:val="center"/>
               <w:cnfStyle w:val="000000000000" w:firstRow="0" w:lastRow="0" w:firstColumn="0" w:lastColumn="0" w:oddVBand="0" w:evenVBand="0" w:oddHBand="0" w:evenHBand="0" w:firstRowFirstColumn="0" w:firstRowLastColumn="0" w:lastRowFirstColumn="0" w:lastRowLastColumn="0"/>
             </w:pPr>
-            <w:proofErr w:type="spellStart"/>
-            <w:r>
-              <w:t>APIs</w:t>
-            </w:r>
-            <w:proofErr w:type="spellEnd"/>
-            <w:r>
-              <w:t xml:space="preserve"> De Automatización</w:t>
-            </w:r>
-            <w:r>
-              <w:t xml:space="preserve"> (</w:t>
-            </w:r>
-            <w:proofErr w:type="spellStart"/>
-            <w:r>
-              <w:t>cypress</w:t>
-            </w:r>
-            <w:proofErr w:type="spellEnd"/>
-            <w:r>
-              <w:t>)</w:t>
+            <w:r>
+              <w:t>APIs De Automatización</w:t>
+            </w:r>
+            <w:r>
+              <w:t xml:space="preserve"> (cypress)</w:t>
             </w:r>
           </w:p>
         </w:tc>
@@ -3331,15 +4131,7 @@
               <w:t>Pruebas Automatizadas de Regresión Visual</w:t>
             </w:r>
             <w:r>
-              <w:t xml:space="preserve"> (</w:t>
-            </w:r>
-            <w:proofErr w:type="spellStart"/>
-            <w:r>
-              <w:t>ResembleJs</w:t>
-            </w:r>
-            <w:proofErr w:type="spellEnd"/>
-            <w:r>
-              <w:t>)</w:t>
+              <w:t xml:space="preserve"> (ResembleJs)</w:t>
             </w:r>
           </w:p>
         </w:tc>
@@ -3398,24 +4190,11 @@
               <w:jc w:val="center"/>
               <w:cnfStyle w:val="000000000000" w:firstRow="0" w:lastRow="0" w:firstColumn="0" w:lastColumn="0" w:oddVBand="0" w:evenVBand="0" w:oddHBand="0" w:evenHBand="0" w:firstRowFirstColumn="0" w:firstRowLastColumn="0" w:lastRowFirstColumn="0" w:lastRowLastColumn="0"/>
             </w:pPr>
-            <w:proofErr w:type="spellStart"/>
-            <w:r>
-              <w:t>APIs</w:t>
-            </w:r>
-            <w:proofErr w:type="spellEnd"/>
-            <w:r>
-              <w:t xml:space="preserve"> de Automatización</w:t>
-            </w:r>
-            <w:r>
-              <w:t xml:space="preserve"> (a priori, pool, </w:t>
-            </w:r>
-            <w:proofErr w:type="spellStart"/>
-            <w:r>
-              <w:t>ramdon</w:t>
-            </w:r>
-            <w:proofErr w:type="spellEnd"/>
-            <w:r>
-              <w:t>)</w:t>
+            <w:r>
+              <w:t>APIs de Automatización</w:t>
+            </w:r>
+            <w:r>
+              <w:t xml:space="preserve"> (a priori, pool, ramdon)</w:t>
             </w:r>
           </w:p>
           <w:p>
@@ -3425,15 +4204,7 @@
               <w:cnfStyle w:val="000000000000" w:firstRow="0" w:lastRow="0" w:firstColumn="0" w:lastColumn="0" w:oddVBand="0" w:evenVBand="0" w:oddHBand="0" w:evenHBand="0" w:firstRowFirstColumn="0" w:firstRowLastColumn="0" w:lastRowFirstColumn="0" w:lastRowLastColumn="0"/>
             </w:pPr>
             <w:r>
-              <w:t>(</w:t>
-            </w:r>
-            <w:proofErr w:type="spellStart"/>
-            <w:r>
-              <w:t>Cypress</w:t>
-            </w:r>
-            <w:proofErr w:type="spellEnd"/>
-            <w:r>
-              <w:t>)</w:t>
+              <w:t>(Cypress)</w:t>
             </w:r>
           </w:p>
         </w:tc>
@@ -3466,10 +4237,13 @@
         <w:rPr>
           <w:b/>
         </w:rPr>
-        <w:t>Pruebas automatizadas de regresión:</w:t>
-      </w:r>
-      <w:r>
-        <w:t xml:space="preserve"> pruebas automatizadas para validar que las funcionalidades críticas no se vean afectadas por cambios recientes en el código. </w:t>
+        <w:t>Pruebas manuales:</w:t>
+      </w:r>
+      <w:r>
+        <w:t xml:space="preserve"> </w:t>
+      </w:r>
+      <w:r>
+        <w:t>Sirven para detectar errores o comportamientos inesperados en casos específicos, explorar áreas nuevas o críticas del sistema, y verificar aspectos subjetivos como la experiencia de usuario.</w:t>
       </w:r>
     </w:p>
     <w:p>
@@ -3477,10 +4251,13 @@
         <w:rPr>
           <w:b/>
         </w:rPr>
-        <w:t>Pruebas de rendimiento (No Funcional):</w:t>
-      </w:r>
-      <w:r>
-        <w:t xml:space="preserve"> Scripts automatizados para evaluar cómo el sistema se comporta bajo carga moderada. </w:t>
+        <w:t>Pruebas de extremo a extremo:</w:t>
+      </w:r>
+      <w:r>
+        <w:t xml:space="preserve"> </w:t>
+      </w:r>
+      <w:r>
+        <w:t>Estas pruebas evalúan el sistema completo desde el inicio hasta el final, simulando escenarios reales de uso. Verifican la integración y comunicación entre todos los componentes del sistema, asegurando que las funcionalidades principales funcionen correctamente en un entorno realista.</w:t>
       </w:r>
     </w:p>
     <w:p>
@@ -3488,27 +4265,40 @@
         <w:rPr>
           <w:b/>
         </w:rPr>
-        <w:t>Pruebas exploratorias manuales:</w:t>
-      </w:r>
-      <w:r>
-        <w:t xml:space="preserve"> pruebas exploratorias para identificar defectos en áreas no cubiertas por la automatización. </w:t>
-      </w:r>
-    </w:p>
-    <w:p>
+        <w:t>Pruebas de regresión visual</w:t>
+      </w:r>
       <w:r>
         <w:rPr>
           <w:b/>
         </w:rPr>
-        <w:t>Pruebas de integración:</w:t>
-      </w:r>
-      <w:r>
-        <w:t xml:space="preserve"> Se asegura que los diferentes módulos del sistema funcionen correctamente cuando se integran. </w:t>
+        <w:t>:</w:t>
+      </w:r>
+      <w:r>
+        <w:t xml:space="preserve"> </w:t>
+      </w:r>
+      <w:r>
+        <w:t>Comparan visualmente interfaces o páginas web entre diferentes versiones del sistema para detectar cambios inesperados o no deseados en el diseño, estilos o contenido visual. Son útiles en proyectos con interfaces dinámicas o frecuentes actualizaciones de diseño.</w:t>
       </w:r>
     </w:p>
     <w:p>
       <w:r>
         <w:rPr>
           <w:b/>
+          <w:bCs/>
+        </w:rPr>
+        <w:t>Pruebas de validación de datos:</w:t>
+      </w:r>
+      <w:r>
+        <w:t xml:space="preserve"> </w:t>
+      </w:r>
+      <w:r>
+        <w:t>Verifican la consistencia, precisión y completitud de los datos dentro de un sistema. Aseguran que los datos ingresados, transformados o transferidos entre sistemas se comporten de acuerdo con los requisitos especificados.</w:t>
+      </w:r>
+    </w:p>
+    <w:p>
+      <w:r>
+        <w:rPr>
+          <w:b/>
         </w:rPr>
         <w:t>Pruebas de sistema:</w:t>
       </w:r>
@@ -3521,6 +4311,7 @@
         <w:rPr>
           <w:b/>
         </w:rPr>
+        <w:lastRenderedPageBreak/>
         <w:t>Prueba Funcional:</w:t>
       </w:r>
       <w:r>
@@ -3532,7 +4323,6 @@
         <w:rPr>
           <w:b/>
         </w:rPr>
-        <w:lastRenderedPageBreak/>
         <w:t>Prueba de caja blanca:</w:t>
       </w:r>
       <w:r>
@@ -3553,39 +4343,18 @@
     <w:p>
       <w:pPr>
         <w:pStyle w:val="Ttulo2"/>
-        <w:numPr>
-          <w:ilvl w:val="1"/>
-          <w:numId w:val="1"/>
-        </w:numPr>
-        <w:ind w:hanging="576"/>
-      </w:pPr>
-      <w:bookmarkStart w:id="14" w:name="_heading=h.35nkun2" w:colFirst="0" w:colLast="0"/>
-      <w:bookmarkStart w:id="15" w:name="_Ref183719645"/>
-      <w:bookmarkEnd w:id="14"/>
+      </w:pPr>
+      <w:bookmarkStart w:id="16" w:name="_Ref183719645"/>
+      <w:bookmarkStart w:id="17" w:name="_Toc183797081"/>
       <w:r>
         <w:t>Distribución de Esfuerzo:</w:t>
       </w:r>
-      <w:bookmarkEnd w:id="15"/>
-    </w:p>
-    <w:p>
-      <w:r>
-        <w:t>Los recursos se distribuyen conforme a la pirámide de automatización, maximizando pruebas de menor nivel (unitarias y de integración), apoyadas con herramientas de reconocimiento (</w:t>
-      </w:r>
-      <w:proofErr w:type="spellStart"/>
-      <w:r>
-        <w:t>Monkey</w:t>
-      </w:r>
-      <w:proofErr w:type="spellEnd"/>
-      <w:r>
-        <w:t xml:space="preserve"> y </w:t>
-      </w:r>
-      <w:proofErr w:type="spellStart"/>
-      <w:r>
-        <w:t>RIPuppet</w:t>
-      </w:r>
-      <w:proofErr w:type="spellEnd"/>
-      <w:r>
-        <w:t>) en el nivel intermedio y pruebas manuales en la cúspide para asegurar una cobertura completa y eficiente:</w:t>
+      <w:bookmarkEnd w:id="16"/>
+      <w:bookmarkEnd w:id="17"/>
+    </w:p>
+    <w:p>
+      <w:r>
+        <w:t xml:space="preserve">La siguiente sección presenta la distribución del esfuerzo en dos etapas clave del proyecto, considerando las actividades realizadas por los equipos de desarrollo y pruebas. En ambas tablas se observa cómo se desglosan las horas y los recursos asignados a diferentes tipos de tareas, incluyendo desarrollo, pruebas y validación. </w:t>
       </w:r>
     </w:p>
     <w:p>
@@ -3594,9 +4363,9 @@
           <w:noProof/>
         </w:rPr>
         <w:drawing>
-          <wp:inline distT="0" distB="0" distL="0" distR="0" wp14:anchorId="693A3282" wp14:editId="3E3A4B58">
-            <wp:extent cx="5612130" cy="1981200"/>
-            <wp:effectExtent l="0" t="0" r="7620" b="0"/>
+          <wp:inline distT="0" distB="0" distL="0" distR="0" wp14:anchorId="2CE4D599" wp14:editId="49A186CE">
+            <wp:extent cx="5089525" cy="1796709"/>
+            <wp:effectExtent l="0" t="0" r="0" b="0"/>
             <wp:docPr id="941611322" name="Imagen 1"/>
             <wp:cNvGraphicFramePr>
               <a:graphicFrameLocks xmlns:a="http://schemas.openxmlformats.org/drawingml/2006/main" noChangeAspect="1"/>
@@ -3626,7 +4395,7 @@
                   <pic:spPr bwMode="auto">
                     <a:xfrm>
                       <a:off x="0" y="0"/>
-                      <a:ext cx="5612130" cy="1981200"/>
+                      <a:ext cx="5108807" cy="1803516"/>
                     </a:xfrm>
                     <a:prstGeom prst="rect">
                       <a:avLst/>
@@ -3649,9 +4418,9 @@
           <w:noProof/>
         </w:rPr>
         <w:drawing>
-          <wp:inline distT="0" distB="0" distL="0" distR="0" wp14:anchorId="737F2168" wp14:editId="37A05666">
-            <wp:extent cx="5612130" cy="1981200"/>
-            <wp:effectExtent l="0" t="0" r="7620" b="0"/>
+          <wp:inline distT="0" distB="0" distL="0" distR="0" wp14:anchorId="4503BC3B" wp14:editId="71D5CCCD">
+            <wp:extent cx="5089585" cy="1796731"/>
+            <wp:effectExtent l="0" t="0" r="0" b="0"/>
             <wp:docPr id="1014572329" name="Imagen 2"/>
             <wp:cNvGraphicFramePr>
               <a:graphicFrameLocks xmlns:a="http://schemas.openxmlformats.org/drawingml/2006/main" noChangeAspect="1"/>
@@ -3681,7 +4450,7 @@
                   <pic:spPr bwMode="auto">
                     <a:xfrm>
                       <a:off x="0" y="0"/>
-                      <a:ext cx="5612130" cy="1981200"/>
+                      <a:ext cx="5092755" cy="1797850"/>
                     </a:xfrm>
                     <a:prstGeom prst="rect">
                       <a:avLst/>
@@ -3699,321 +4468,59 @@
       </w:r>
     </w:p>
     <w:p>
+      <w:r>
+        <w:lastRenderedPageBreak/>
+        <w:t>A continuación, se detalla cada etapa en función de los datos presentados:</w:t>
+      </w:r>
+    </w:p>
+    <w:p>
       <w:pPr>
         <w:pStyle w:val="Ttulo3"/>
-        <w:numPr>
-          <w:ilvl w:val="2"/>
-          <w:numId w:val="1"/>
-        </w:numPr>
-      </w:pPr>
-      <w:r>
-        <w:lastRenderedPageBreak/>
-        <w:t>Pruebas de Reconocimiento (Tercer Nivel):</w:t>
-      </w:r>
-    </w:p>
-    <w:p>
-      <w:r>
-        <w:rPr>
-          <w:b/>
-        </w:rPr>
-        <w:t>Objetivo</w:t>
-      </w:r>
-      <w:r>
-        <w:t xml:space="preserve">: Ejecutar pruebas exploratorias con </w:t>
-      </w:r>
-      <w:proofErr w:type="spellStart"/>
-      <w:r>
-        <w:t>Monkey-Cypress</w:t>
-      </w:r>
-      <w:proofErr w:type="spellEnd"/>
-      <w:r>
-        <w:t xml:space="preserve"> y </w:t>
-      </w:r>
-      <w:proofErr w:type="spellStart"/>
-      <w:r>
-        <w:t>RIPuppet</w:t>
-      </w:r>
-      <w:proofErr w:type="spellEnd"/>
-      <w:r>
-        <w:t xml:space="preserve"> para simular interacciones aleatorias y detectar fallos en flujos de usuario típicos.</w:t>
-      </w:r>
-    </w:p>
-    <w:p>
-      <w:r>
-        <w:rPr>
-          <w:b/>
-        </w:rPr>
-        <w:t>Horas</w:t>
-      </w:r>
-      <w:r>
-        <w:t>: 5 horas para configuración y ejecución, 139 horas de AWS para simulaciones de carga.</w:t>
-      </w:r>
-    </w:p>
-    <w:p>
-      <w:r>
-        <w:rPr>
-          <w:b/>
-        </w:rPr>
-        <w:t>Pruebas de Caja Negra:</w:t>
-      </w:r>
-      <w:r>
-        <w:t xml:space="preserve"> </w:t>
-      </w:r>
-      <w:proofErr w:type="spellStart"/>
-      <w:r>
-        <w:t>Monkey-Cypress</w:t>
-      </w:r>
-      <w:proofErr w:type="spellEnd"/>
-      <w:r>
-        <w:t xml:space="preserve"> simula acciones aleatorias en áreas críticas y </w:t>
-      </w:r>
-      <w:proofErr w:type="spellStart"/>
-      <w:r>
-        <w:t>RIPuppet</w:t>
-      </w:r>
-      <w:proofErr w:type="spellEnd"/>
-      <w:r>
-        <w:t xml:space="preserve"> explora rutas de usuario con variación en interacciones.</w:t>
+      </w:pPr>
+      <w:r>
+        <w:t>Primera Etapa:</w:t>
+      </w:r>
+    </w:p>
+    <w:p>
+      <w:r>
+        <w:t>En esta etapa, se distribuyen los esfuerzos principalmente en actividades de desarrollo, con una asignación significativa hacia las pruebas y validación.</w:t>
+      </w:r>
+    </w:p>
+    <w:p>
+      <w:r>
+        <w:t>Las horas están concentradas en pruebas funcionales (20 horas), validación de datos y pruebas visuales, mientras que las pruebas exploratorias y de regresión ocupan un menor porcentaje del total.</w:t>
       </w:r>
     </w:p>
     <w:p>
       <w:pPr>
         <w:pStyle w:val="Ttulo3"/>
-        <w:numPr>
-          <w:ilvl w:val="2"/>
-          <w:numId w:val="1"/>
-        </w:numPr>
-      </w:pPr>
-      <w:r>
-        <w:t>Pruebas Manuales Exploratorias (Nivel Superior):</w:t>
-      </w:r>
-    </w:p>
-    <w:p>
-      <w:r>
-        <w:rPr>
-          <w:b/>
-        </w:rPr>
-        <w:t>Objetivo</w:t>
-      </w:r>
-      <w:r>
-        <w:t>: Cubrir áreas de configuración general y permisos donde la interacción humana es clave.</w:t>
-      </w:r>
-    </w:p>
-    <w:p>
-      <w:r>
-        <w:rPr>
-          <w:b/>
-        </w:rPr>
-        <w:t>Horas</w:t>
-      </w:r>
-      <w:r>
-        <w:t>: 10 horas de outsourcing.</w:t>
-      </w:r>
-    </w:p>
-    <w:p>
-      <w:r>
-        <w:rPr>
-          <w:b/>
-        </w:rPr>
-        <w:t>Pruebas de Caja Negra:</w:t>
-      </w:r>
-      <w:r>
-        <w:t xml:space="preserve"> Validar funciones críticas desde el punto de vista del usuario en la configuración general del sistema y gestión de permisos.</w:t>
-      </w:r>
-    </w:p>
-    <w:p>
-      <w:pPr>
-        <w:pStyle w:val="Ttulo2"/>
-        <w:numPr>
-          <w:ilvl w:val="1"/>
-          <w:numId w:val="1"/>
-        </w:numPr>
-        <w:ind w:hanging="576"/>
-      </w:pPr>
-      <w:bookmarkStart w:id="16" w:name="_heading=h.1ksv4uv" w:colFirst="0" w:colLast="0"/>
-      <w:bookmarkEnd w:id="16"/>
-      <w:r>
-        <w:t xml:space="preserve">Justificación del uso de </w:t>
-      </w:r>
-      <w:proofErr w:type="spellStart"/>
-      <w:r>
-        <w:t>Monkey-Cypress</w:t>
-      </w:r>
-      <w:proofErr w:type="spellEnd"/>
-      <w:r>
-        <w:t xml:space="preserve"> y </w:t>
-      </w:r>
-      <w:proofErr w:type="spellStart"/>
-      <w:r>
-        <w:t>RIPuppet</w:t>
-      </w:r>
-      <w:proofErr w:type="spellEnd"/>
-      <w:r>
-        <w:t>:</w:t>
-      </w:r>
-    </w:p>
-    <w:p>
-      <w:r>
-        <w:t xml:space="preserve">Estas herramientas se </w:t>
-      </w:r>
-      <w:proofErr w:type="gramStart"/>
-      <w:r>
-        <w:t>utilizaran</w:t>
-      </w:r>
-      <w:proofErr w:type="gramEnd"/>
-      <w:r>
-        <w:t xml:space="preserve"> para complementar la cobertura de pruebas de automatización:</w:t>
-      </w:r>
-    </w:p>
-    <w:p>
-      <w:pPr>
-        <w:numPr>
-          <w:ilvl w:val="0"/>
-          <w:numId w:val="4"/>
-        </w:numPr>
-        <w:pBdr>
-          <w:top w:val="nil"/>
-          <w:left w:val="nil"/>
-          <w:bottom w:val="nil"/>
-          <w:right w:val="nil"/>
-          <w:between w:val="nil"/>
-        </w:pBdr>
-        <w:spacing w:after="0"/>
-      </w:pPr>
-      <w:proofErr w:type="spellStart"/>
-      <w:r>
-        <w:rPr>
-          <w:b/>
-          <w:color w:val="000000"/>
-        </w:rPr>
-        <w:t>Monkey-Cypress</w:t>
-      </w:r>
-      <w:proofErr w:type="spellEnd"/>
-      <w:r>
-        <w:rPr>
-          <w:color w:val="000000"/>
-        </w:rPr>
-        <w:t xml:space="preserve"> permitirá realizar pruebas de tipo </w:t>
-      </w:r>
-      <w:proofErr w:type="spellStart"/>
-      <w:r>
-        <w:rPr>
-          <w:color w:val="000000"/>
-        </w:rPr>
-        <w:t>monkey</w:t>
-      </w:r>
-      <w:proofErr w:type="spellEnd"/>
-      <w:r>
-        <w:rPr>
-          <w:color w:val="000000"/>
-        </w:rPr>
-        <w:t xml:space="preserve"> </w:t>
-      </w:r>
-      <w:proofErr w:type="spellStart"/>
-      <w:r>
-        <w:rPr>
-          <w:color w:val="000000"/>
-        </w:rPr>
-        <w:t>testing</w:t>
-      </w:r>
-      <w:proofErr w:type="spellEnd"/>
-      <w:r>
-        <w:rPr>
-          <w:color w:val="000000"/>
-        </w:rPr>
-        <w:t xml:space="preserve"> mediante interacciones aleatorias en áreas no cubiertas por pruebas específicas, logrando descubrir fallos inesperados o potenciales errores en zonas menos previsibles del sistema.</w:t>
-      </w:r>
-    </w:p>
-    <w:p>
-      <w:pPr>
-        <w:pBdr>
-          <w:top w:val="nil"/>
-          <w:left w:val="nil"/>
-          <w:bottom w:val="nil"/>
-          <w:right w:val="nil"/>
-          <w:between w:val="nil"/>
-        </w:pBdr>
-        <w:spacing w:after="0"/>
-        <w:ind w:left="720"/>
-        <w:rPr>
-          <w:color w:val="000000"/>
-        </w:rPr>
-      </w:pPr>
-    </w:p>
-    <w:p>
-      <w:pPr>
-        <w:numPr>
-          <w:ilvl w:val="0"/>
-          <w:numId w:val="4"/>
-        </w:numPr>
-        <w:pBdr>
-          <w:top w:val="nil"/>
-          <w:left w:val="nil"/>
-          <w:bottom w:val="nil"/>
-          <w:right w:val="nil"/>
-          <w:between w:val="nil"/>
-        </w:pBdr>
-      </w:pPr>
-      <w:proofErr w:type="spellStart"/>
-      <w:r>
-        <w:rPr>
-          <w:b/>
-          <w:color w:val="000000"/>
-        </w:rPr>
-        <w:t>RIPuppet</w:t>
-      </w:r>
-      <w:proofErr w:type="spellEnd"/>
-      <w:r>
-        <w:rPr>
-          <w:b/>
-          <w:color w:val="000000"/>
-        </w:rPr>
-        <w:t xml:space="preserve"> </w:t>
-      </w:r>
-      <w:r>
-        <w:rPr>
-          <w:color w:val="000000"/>
-        </w:rPr>
-        <w:t xml:space="preserve">se utiliza para </w:t>
-      </w:r>
-      <w:proofErr w:type="spellStart"/>
-      <w:r>
-        <w:rPr>
-          <w:color w:val="000000"/>
-        </w:rPr>
-        <w:t>rippers</w:t>
-      </w:r>
-      <w:proofErr w:type="spellEnd"/>
-      <w:r>
-        <w:rPr>
-          <w:color w:val="000000"/>
-        </w:rPr>
-        <w:t xml:space="preserve"> </w:t>
-      </w:r>
-      <w:proofErr w:type="spellStart"/>
-      <w:r>
-        <w:rPr>
-          <w:color w:val="000000"/>
-        </w:rPr>
-        <w:t>testing</w:t>
-      </w:r>
-      <w:proofErr w:type="spellEnd"/>
-      <w:r>
-        <w:rPr>
-          <w:color w:val="000000"/>
-        </w:rPr>
-        <w:t xml:space="preserve">, que recorre las interfaces con interacciones aleatorias, pero con cierta lógica para explorar rutas de usuario </w:t>
-      </w:r>
-      <w:r>
-        <w:rPr>
-          <w:color w:val="000000"/>
-        </w:rPr>
-        <w:lastRenderedPageBreak/>
-        <w:t>comunes. Esto es útil para identificar rutas inusuales y errores de navegación en GHOST.</w:t>
-      </w:r>
-      <w:bookmarkStart w:id="17" w:name="_heading=h.44sinio" w:colFirst="0" w:colLast="0"/>
-      <w:bookmarkEnd w:id="17"/>
-    </w:p>
+      </w:pPr>
+      <w:r>
+        <w:t>Segunda Etapa:</w:t>
+      </w:r>
+    </w:p>
+    <w:p>
+      <w:r>
+        <w:t>Se observa una redistribución del esfuerzo, con un aumento notable en las pruebas y validaciones automatizadas.</w:t>
+      </w:r>
+    </w:p>
+    <w:p>
+      <w:r>
+        <w:t>Las pruebas de regresión visual tienen un incremento considerable, alcanzando un total de 160 horas, lo que indica un enfoque más automatizado y robusto en esta etapa del proyecto.</w:t>
+      </w:r>
+    </w:p>
+    <w:p>
+      <w:r>
+        <w:t>Las pruebas manuales y exploratorias mantienen una presencia, pero representan una menor proporción en comparación con el uso de herramientas y pruebas automatizadas.</w:t>
+      </w:r>
+    </w:p>
+    <w:p>
+      <w:r>
+        <w:t>Estas tablas reflejan cómo la estrategia evoluciona a lo largo del proyecto para adaptarse a las necesidades cambiantes y a la optimización de los recursos disponibles. </w:t>
+      </w:r>
+    </w:p>
+    <w:p/>
+    <w:p/>
     <w:p>
       <w:pPr>
         <w:rPr>
@@ -4029,268 +4536,6 @@
     </w:p>
     <w:p>
       <w:pPr>
-        <w:pStyle w:val="Ttulo2"/>
-        <w:numPr>
-          <w:ilvl w:val="1"/>
-          <w:numId w:val="1"/>
-        </w:numPr>
-        <w:ind w:hanging="576"/>
-      </w:pPr>
-      <w:r>
-        <w:lastRenderedPageBreak/>
-        <w:t>Análisis de los Pros y Contras de las Herramientas:</w:t>
-      </w:r>
-    </w:p>
-    <w:tbl>
-      <w:tblPr>
-        <w:tblStyle w:val="a1"/>
-        <w:tblW w:w="8828" w:type="dxa"/>
-        <w:tblInd w:w="0" w:type="dxa"/>
-        <w:tblBorders>
-          <w:top w:val="single" w:sz="4" w:space="0" w:color="BFBFBF"/>
-          <w:left w:val="single" w:sz="4" w:space="0" w:color="BFBFBF"/>
-          <w:bottom w:val="single" w:sz="4" w:space="0" w:color="BFBFBF"/>
-          <w:right w:val="single" w:sz="4" w:space="0" w:color="BFBFBF"/>
-          <w:insideH w:val="single" w:sz="4" w:space="0" w:color="BFBFBF"/>
-          <w:insideV w:val="single" w:sz="4" w:space="0" w:color="BFBFBF"/>
-        </w:tblBorders>
-        <w:tblLayout w:type="fixed"/>
-        <w:tblLook w:val="04A0" w:firstRow="1" w:lastRow="0" w:firstColumn="1" w:lastColumn="0" w:noHBand="0" w:noVBand="1"/>
-      </w:tblPr>
-      <w:tblGrid>
-        <w:gridCol w:w="4414"/>
-        <w:gridCol w:w="4414"/>
-      </w:tblGrid>
-      <w:tr>
-        <w:trPr>
-          <w:cnfStyle w:val="100000000000" w:firstRow="1" w:lastRow="0" w:firstColumn="0" w:lastColumn="0" w:oddVBand="0" w:evenVBand="0" w:oddHBand="0" w:evenHBand="0" w:firstRowFirstColumn="0" w:firstRowLastColumn="0" w:lastRowFirstColumn="0" w:lastRowLastColumn="0"/>
-        </w:trPr>
-        <w:tc>
-          <w:tcPr>
-            <w:cnfStyle w:val="001000000000" w:firstRow="0" w:lastRow="0" w:firstColumn="1" w:lastColumn="0" w:oddVBand="0" w:evenVBand="0" w:oddHBand="0" w:evenHBand="0" w:firstRowFirstColumn="0" w:firstRowLastColumn="0" w:lastRowFirstColumn="0" w:lastRowLastColumn="0"/>
-            <w:tcW w:w="4414" w:type="dxa"/>
-          </w:tcPr>
-          <w:p>
-            <w:pPr>
-              <w:spacing w:after="120" w:line="288" w:lineRule="auto"/>
-              <w:jc w:val="center"/>
-            </w:pPr>
-            <w:proofErr w:type="spellStart"/>
-            <w:r>
-              <w:t>Monkey-Cypress</w:t>
-            </w:r>
-            <w:proofErr w:type="spellEnd"/>
-            <w:r>
-              <w:t>:</w:t>
-            </w:r>
-          </w:p>
-        </w:tc>
-        <w:tc>
-          <w:tcPr>
-            <w:tcW w:w="4414" w:type="dxa"/>
-          </w:tcPr>
-          <w:p>
-            <w:pPr>
-              <w:spacing w:after="120" w:line="288" w:lineRule="auto"/>
-              <w:jc w:val="center"/>
-              <w:cnfStyle w:val="100000000000" w:firstRow="1" w:lastRow="0" w:firstColumn="0" w:lastColumn="0" w:oddVBand="0" w:evenVBand="0" w:oddHBand="0" w:evenHBand="0" w:firstRowFirstColumn="0" w:firstRowLastColumn="0" w:lastRowFirstColumn="0" w:lastRowLastColumn="0"/>
-            </w:pPr>
-            <w:proofErr w:type="spellStart"/>
-            <w:r>
-              <w:t>RIPuppet</w:t>
-            </w:r>
-            <w:proofErr w:type="spellEnd"/>
-          </w:p>
-        </w:tc>
-      </w:tr>
-      <w:tr>
-        <w:tc>
-          <w:tcPr>
-            <w:cnfStyle w:val="001000000000" w:firstRow="0" w:lastRow="0" w:firstColumn="1" w:lastColumn="0" w:oddVBand="0" w:evenVBand="0" w:oddHBand="0" w:evenHBand="0" w:firstRowFirstColumn="0" w:firstRowLastColumn="0" w:lastRowFirstColumn="0" w:lastRowLastColumn="0"/>
-            <w:tcW w:w="4414" w:type="dxa"/>
-          </w:tcPr>
-          <w:p>
-            <w:pPr>
-              <w:spacing w:after="120" w:line="288" w:lineRule="auto"/>
-            </w:pPr>
-            <w:r>
-              <w:t>Pros</w:t>
-            </w:r>
-          </w:p>
-          <w:p>
-            <w:pPr>
-              <w:spacing w:after="120" w:line="288" w:lineRule="auto"/>
-            </w:pPr>
-            <w:r>
-              <w:rPr>
-                <w:b w:val="0"/>
-              </w:rPr>
-              <w:t>No requiere configuración previa de los scripts, permitiendo una configuración y ejecución rápida.</w:t>
-            </w:r>
-          </w:p>
-          <w:p>
-            <w:pPr>
-              <w:spacing w:after="120" w:line="288" w:lineRule="auto"/>
-            </w:pPr>
-            <w:r>
-              <w:rPr>
-                <w:b w:val="0"/>
-              </w:rPr>
-              <w:t>Ofrece una cobertura amplia y aleatoria, lo que es ideal para pruebas exploratorias en zonas inesperadas.</w:t>
-            </w:r>
-          </w:p>
-          <w:p>
-            <w:pPr>
-              <w:spacing w:after="120" w:line="288" w:lineRule="auto"/>
-            </w:pPr>
-          </w:p>
-        </w:tc>
-        <w:tc>
-          <w:tcPr>
-            <w:tcW w:w="4414" w:type="dxa"/>
-          </w:tcPr>
-          <w:p>
-            <w:pPr>
-              <w:spacing w:after="120" w:line="288" w:lineRule="auto"/>
-              <w:cnfStyle w:val="000000000000" w:firstRow="0" w:lastRow="0" w:firstColumn="0" w:lastColumn="0" w:oddVBand="0" w:evenVBand="0" w:oddHBand="0" w:evenHBand="0" w:firstRowFirstColumn="0" w:firstRowLastColumn="0" w:lastRowFirstColumn="0" w:lastRowLastColumn="0"/>
-              <w:rPr>
-                <w:b/>
-              </w:rPr>
-            </w:pPr>
-            <w:r>
-              <w:rPr>
-                <w:b/>
-              </w:rPr>
-              <w:t>Pros</w:t>
-            </w:r>
-          </w:p>
-          <w:p>
-            <w:pPr>
-              <w:spacing w:after="120" w:line="288" w:lineRule="auto"/>
-              <w:cnfStyle w:val="000000000000" w:firstRow="0" w:lastRow="0" w:firstColumn="0" w:lastColumn="0" w:oddVBand="0" w:evenVBand="0" w:oddHBand="0" w:evenHBand="0" w:firstRowFirstColumn="0" w:firstRowLastColumn="0" w:lastRowFirstColumn="0" w:lastRowLastColumn="0"/>
-            </w:pPr>
-            <w:r>
-              <w:t>Permite definir algunas rutas o interacciones específicas dentro de la aleatoriedad, lo que da una exploración guiada y permite identificar errores en flujos de usuario más reales.</w:t>
-            </w:r>
-          </w:p>
-          <w:p>
-            <w:pPr>
-              <w:spacing w:after="120" w:line="288" w:lineRule="auto"/>
-              <w:cnfStyle w:val="000000000000" w:firstRow="0" w:lastRow="0" w:firstColumn="0" w:lastColumn="0" w:oddVBand="0" w:evenVBand="0" w:oddHBand="0" w:evenHBand="0" w:firstRowFirstColumn="0" w:firstRowLastColumn="0" w:lastRowFirstColumn="0" w:lastRowLastColumn="0"/>
-            </w:pPr>
-            <w:r>
-              <w:t>Útil para evaluar la estabilidad del sistema en secuencias comunes y verificar que el sistema maneje errores de navegación.</w:t>
-            </w:r>
-          </w:p>
-          <w:p>
-            <w:pPr>
-              <w:spacing w:after="120" w:line="288" w:lineRule="auto"/>
-              <w:cnfStyle w:val="000000000000" w:firstRow="0" w:lastRow="0" w:firstColumn="0" w:lastColumn="0" w:oddVBand="0" w:evenVBand="0" w:oddHBand="0" w:evenHBand="0" w:firstRowFirstColumn="0" w:firstRowLastColumn="0" w:lastRowFirstColumn="0" w:lastRowLastColumn="0"/>
-            </w:pPr>
-          </w:p>
-        </w:tc>
-      </w:tr>
-      <w:tr>
-        <w:tc>
-          <w:tcPr>
-            <w:cnfStyle w:val="001000000000" w:firstRow="0" w:lastRow="0" w:firstColumn="1" w:lastColumn="0" w:oddVBand="0" w:evenVBand="0" w:oddHBand="0" w:evenHBand="0" w:firstRowFirstColumn="0" w:firstRowLastColumn="0" w:lastRowFirstColumn="0" w:lastRowLastColumn="0"/>
-            <w:tcW w:w="4414" w:type="dxa"/>
-          </w:tcPr>
-          <w:p>
-            <w:pPr>
-              <w:spacing w:after="120" w:line="288" w:lineRule="auto"/>
-            </w:pPr>
-            <w:r>
-              <w:t>Contras</w:t>
-            </w:r>
-          </w:p>
-          <w:p>
-            <w:pPr>
-              <w:spacing w:after="120" w:line="288" w:lineRule="auto"/>
-            </w:pPr>
-            <w:r>
-              <w:rPr>
-                <w:b w:val="0"/>
-              </w:rPr>
-              <w:t>Las interacciones pueden ser demasiado aleatorias, lo cual puede reducir la relevancia de ciertos errores detectados.</w:t>
-            </w:r>
-          </w:p>
-          <w:p>
-            <w:pPr>
-              <w:spacing w:after="120" w:line="288" w:lineRule="auto"/>
-            </w:pPr>
-            <w:r>
-              <w:rPr>
-                <w:b w:val="0"/>
-              </w:rPr>
-              <w:t>Requiere análisis adicional para categorizar los errores generados</w:t>
-            </w:r>
-          </w:p>
-        </w:tc>
-        <w:tc>
-          <w:tcPr>
-            <w:tcW w:w="4414" w:type="dxa"/>
-          </w:tcPr>
-          <w:p>
-            <w:pPr>
-              <w:spacing w:after="120" w:line="288" w:lineRule="auto"/>
-              <w:cnfStyle w:val="000000000000" w:firstRow="0" w:lastRow="0" w:firstColumn="0" w:lastColumn="0" w:oddVBand="0" w:evenVBand="0" w:oddHBand="0" w:evenHBand="0" w:firstRowFirstColumn="0" w:firstRowLastColumn="0" w:lastRowFirstColumn="0" w:lastRowLastColumn="0"/>
-              <w:rPr>
-                <w:b/>
-              </w:rPr>
-            </w:pPr>
-            <w:r>
-              <w:rPr>
-                <w:b/>
-              </w:rPr>
-              <w:t>Contras</w:t>
-            </w:r>
-          </w:p>
-          <w:p>
-            <w:pPr>
-              <w:spacing w:after="120" w:line="288" w:lineRule="auto"/>
-              <w:cnfStyle w:val="000000000000" w:firstRow="0" w:lastRow="0" w:firstColumn="0" w:lastColumn="0" w:oddVBand="0" w:evenVBand="0" w:oddHBand="0" w:evenHBand="0" w:firstRowFirstColumn="0" w:firstRowLastColumn="0" w:lastRowFirstColumn="0" w:lastRowLastColumn="0"/>
-            </w:pPr>
-            <w:r>
-              <w:t xml:space="preserve">Puede requerir más tiempo de configuración inicial que </w:t>
-            </w:r>
-            <w:proofErr w:type="spellStart"/>
-            <w:r>
-              <w:t>Monkey-Cypress</w:t>
-            </w:r>
-            <w:proofErr w:type="spellEnd"/>
-            <w:r>
-              <w:t>.</w:t>
-            </w:r>
-          </w:p>
-          <w:p>
-            <w:pPr>
-              <w:spacing w:after="120" w:line="288" w:lineRule="auto"/>
-              <w:cnfStyle w:val="000000000000" w:firstRow="0" w:lastRow="0" w:firstColumn="0" w:lastColumn="0" w:oddVBand="0" w:evenVBand="0" w:oddHBand="0" w:evenHBand="0" w:firstRowFirstColumn="0" w:firstRowLastColumn="0" w:lastRowFirstColumn="0" w:lastRowLastColumn="0"/>
-            </w:pPr>
-            <w:r>
-              <w:t>Las rutas predefinidas pueden limitar el alcance aleatorio de las pruebas si no se ajustan adecuadamente</w:t>
-            </w:r>
-          </w:p>
-        </w:tc>
-      </w:tr>
-    </w:tbl>
-    <w:p/>
-    <w:p>
-      <w:pPr>
-        <w:pStyle w:val="Ttulo2"/>
-        <w:numPr>
-          <w:ilvl w:val="1"/>
-          <w:numId w:val="1"/>
-        </w:numPr>
-        <w:ind w:hanging="576"/>
-      </w:pPr>
-      <w:r>
-        <w:br w:type="page"/>
-      </w:r>
-    </w:p>
-    <w:p>
-      <w:pPr>
         <w:spacing w:after="160" w:line="259" w:lineRule="auto"/>
         <w:jc w:val="left"/>
       </w:pPr>
@@ -4310,27 +4555,6 @@
           <w:szCs w:val="52"/>
         </w:rPr>
         <w:t>s</w:t>
-      </w:r>
-    </w:p>
-    <w:p>
-      <w:pPr>
-        <w:numPr>
-          <w:ilvl w:val="0"/>
-          <w:numId w:val="8"/>
-        </w:numPr>
-        <w:pBdr>
-          <w:top w:val="nil"/>
-          <w:left w:val="nil"/>
-          <w:bottom w:val="nil"/>
-          <w:right w:val="nil"/>
-          <w:between w:val="nil"/>
-        </w:pBdr>
-      </w:pPr>
-      <w:r>
-        <w:rPr>
-          <w:color w:val="000000"/>
-        </w:rPr>
-        <w:t>cotización outsorcing.pdf</w:t>
       </w:r>
     </w:p>
     <w:p>
@@ -4367,62 +4591,12 @@
             <w:color w:val="1155CC"/>
             <w:sz w:val="22"/>
             <w:szCs w:val="22"/>
+            <w:highlight w:val="yellow"/>
             <w:u w:val="single"/>
           </w:rPr>
           <w:t>https://youtu.be/c8PeyOzRXOw</w:t>
         </w:r>
       </w:hyperlink>
-    </w:p>
-    <w:p>
-      <w:pPr>
-        <w:numPr>
-          <w:ilvl w:val="0"/>
-          <w:numId w:val="8"/>
-        </w:numPr>
-        <w:spacing w:after="160" w:line="259" w:lineRule="auto"/>
-        <w:jc w:val="left"/>
-        <w:rPr>
-          <w:rFonts w:ascii="Calibri" w:eastAsia="Calibri" w:hAnsi="Calibri" w:cs="Calibri"/>
-          <w:sz w:val="22"/>
-          <w:szCs w:val="22"/>
-        </w:rPr>
-      </w:pPr>
-      <w:proofErr w:type="gramStart"/>
-      <w:r>
-        <w:rPr>
-          <w:rFonts w:ascii="Calibri" w:eastAsia="Calibri" w:hAnsi="Calibri" w:cs="Calibri"/>
-          <w:sz w:val="22"/>
-          <w:szCs w:val="22"/>
-        </w:rPr>
-        <w:t>Link</w:t>
-      </w:r>
-      <w:proofErr w:type="gramEnd"/>
-      <w:r>
-        <w:rPr>
-          <w:rFonts w:ascii="Calibri" w:eastAsia="Calibri" w:hAnsi="Calibri" w:cs="Calibri"/>
-          <w:sz w:val="22"/>
-          <w:szCs w:val="22"/>
-        </w:rPr>
-        <w:t xml:space="preserve"> de prueba </w:t>
-      </w:r>
-      <w:proofErr w:type="spellStart"/>
-      <w:r>
-        <w:rPr>
-          <w:rFonts w:ascii="Calibri" w:eastAsia="Calibri" w:hAnsi="Calibri" w:cs="Calibri"/>
-          <w:sz w:val="22"/>
-          <w:szCs w:val="22"/>
-        </w:rPr>
-        <w:t>monkey</w:t>
-      </w:r>
-      <w:proofErr w:type="spellEnd"/>
-      <w:r>
-        <w:rPr>
-          <w:rFonts w:ascii="Calibri" w:eastAsia="Calibri" w:hAnsi="Calibri" w:cs="Calibri"/>
-          <w:sz w:val="22"/>
-          <w:szCs w:val="22"/>
-        </w:rPr>
-        <w:t>: https://youtu.be/cdeP_LdMUms</w:t>
-      </w:r>
     </w:p>
     <w:sectPr>
       <w:footerReference w:type="default" r:id="rId18"/>
@@ -5109,7 +5283,6 @@
     <w:lvl w:ilvl="1">
       <w:start w:val="1"/>
       <w:numFmt w:val="decimal"/>
-      <w:pStyle w:val="Ttulo2"/>
       <w:lvlText w:val="%2."/>
       <w:lvlJc w:val="left"/>
       <w:pPr>
@@ -5122,7 +5295,6 @@
     <w:lvl w:ilvl="2">
       <w:start w:val="1"/>
       <w:numFmt w:val="decimal"/>
-      <w:pStyle w:val="Ttulo3"/>
       <w:lvlText w:val="%3."/>
       <w:lvlJc w:val="left"/>
       <w:pPr>
@@ -5421,6 +5593,123 @@
     </w:lvl>
   </w:abstractNum>
   <w:abstractNum w:abstractNumId="7" w15:restartNumberingAfterBreak="0">
+    <w:nsid w:val="68095E14"/>
+    <w:multiLevelType w:val="multilevel"/>
+    <w:tmpl w:val="D95C4304"/>
+    <w:lvl w:ilvl="0">
+      <w:start w:val="1"/>
+      <w:numFmt w:val="decimal"/>
+      <w:lvlText w:val="%1."/>
+      <w:lvlJc w:val="left"/>
+      <w:pPr>
+        <w:tabs>
+          <w:tab w:val="num" w:pos="720"/>
+        </w:tabs>
+        <w:ind w:left="720" w:hanging="360"/>
+      </w:pPr>
+    </w:lvl>
+    <w:lvl w:ilvl="1">
+      <w:start w:val="1"/>
+      <w:numFmt w:val="bullet"/>
+      <w:lvlText w:val=""/>
+      <w:lvlJc w:val="left"/>
+      <w:pPr>
+        <w:tabs>
+          <w:tab w:val="num" w:pos="1440"/>
+        </w:tabs>
+        <w:ind w:left="1440" w:hanging="360"/>
+      </w:pPr>
+      <w:rPr>
+        <w:rFonts w:ascii="Symbol" w:hAnsi="Symbol" w:hint="default"/>
+        <w:sz w:val="20"/>
+      </w:rPr>
+    </w:lvl>
+    <w:lvl w:ilvl="2" w:tentative="1">
+      <w:start w:val="1"/>
+      <w:numFmt w:val="decimal"/>
+      <w:lvlText w:val="%3."/>
+      <w:lvlJc w:val="left"/>
+      <w:pPr>
+        <w:tabs>
+          <w:tab w:val="num" w:pos="2160"/>
+        </w:tabs>
+        <w:ind w:left="2160" w:hanging="360"/>
+      </w:pPr>
+    </w:lvl>
+    <w:lvl w:ilvl="3" w:tentative="1">
+      <w:start w:val="1"/>
+      <w:numFmt w:val="decimal"/>
+      <w:lvlText w:val="%4."/>
+      <w:lvlJc w:val="left"/>
+      <w:pPr>
+        <w:tabs>
+          <w:tab w:val="num" w:pos="2880"/>
+        </w:tabs>
+        <w:ind w:left="2880" w:hanging="360"/>
+      </w:pPr>
+    </w:lvl>
+    <w:lvl w:ilvl="4" w:tentative="1">
+      <w:start w:val="1"/>
+      <w:numFmt w:val="decimal"/>
+      <w:lvlText w:val="%5."/>
+      <w:lvlJc w:val="left"/>
+      <w:pPr>
+        <w:tabs>
+          <w:tab w:val="num" w:pos="3600"/>
+        </w:tabs>
+        <w:ind w:left="3600" w:hanging="360"/>
+      </w:pPr>
+    </w:lvl>
+    <w:lvl w:ilvl="5" w:tentative="1">
+      <w:start w:val="1"/>
+      <w:numFmt w:val="decimal"/>
+      <w:lvlText w:val="%6."/>
+      <w:lvlJc w:val="left"/>
+      <w:pPr>
+        <w:tabs>
+          <w:tab w:val="num" w:pos="4320"/>
+        </w:tabs>
+        <w:ind w:left="4320" w:hanging="360"/>
+      </w:pPr>
+    </w:lvl>
+    <w:lvl w:ilvl="6" w:tentative="1">
+      <w:start w:val="1"/>
+      <w:numFmt w:val="decimal"/>
+      <w:lvlText w:val="%7."/>
+      <w:lvlJc w:val="left"/>
+      <w:pPr>
+        <w:tabs>
+          <w:tab w:val="num" w:pos="5040"/>
+        </w:tabs>
+        <w:ind w:left="5040" w:hanging="360"/>
+      </w:pPr>
+    </w:lvl>
+    <w:lvl w:ilvl="7" w:tentative="1">
+      <w:start w:val="1"/>
+      <w:numFmt w:val="decimal"/>
+      <w:lvlText w:val="%8."/>
+      <w:lvlJc w:val="left"/>
+      <w:pPr>
+        <w:tabs>
+          <w:tab w:val="num" w:pos="5760"/>
+        </w:tabs>
+        <w:ind w:left="5760" w:hanging="360"/>
+      </w:pPr>
+    </w:lvl>
+    <w:lvl w:ilvl="8" w:tentative="1">
+      <w:start w:val="1"/>
+      <w:numFmt w:val="decimal"/>
+      <w:lvlText w:val="%9."/>
+      <w:lvlJc w:val="left"/>
+      <w:pPr>
+        <w:tabs>
+          <w:tab w:val="num" w:pos="6480"/>
+        </w:tabs>
+        <w:ind w:left="6480" w:hanging="360"/>
+      </w:pPr>
+    </w:lvl>
+  </w:abstractNum>
+  <w:abstractNum w:abstractNumId="8" w15:restartNumberingAfterBreak="0">
     <w:nsid w:val="6E69138A"/>
     <w:multiLevelType w:val="multilevel"/>
     <w:tmpl w:val="7A78CADA"/>
@@ -5519,10 +5808,10 @@
       </w:pPr>
     </w:lvl>
   </w:abstractNum>
-  <w:abstractNum w:abstractNumId="8" w15:restartNumberingAfterBreak="0">
+  <w:abstractNum w:abstractNumId="9" w15:restartNumberingAfterBreak="0">
     <w:nsid w:val="7A207547"/>
     <w:multiLevelType w:val="multilevel"/>
-    <w:tmpl w:val="E6FAA074"/>
+    <w:tmpl w:val="22AED1EE"/>
     <w:lvl w:ilvl="0">
       <w:start w:val="1"/>
       <w:numFmt w:val="decimal"/>
@@ -5535,6 +5824,7 @@
     <w:lvl w:ilvl="1">
       <w:start w:val="1"/>
       <w:numFmt w:val="decimal"/>
+      <w:pStyle w:val="Ttulo2"/>
       <w:lvlText w:val="%1.%2"/>
       <w:lvlJc w:val="left"/>
       <w:pPr>
@@ -5544,6 +5834,7 @@
     <w:lvl w:ilvl="2">
       <w:start w:val="1"/>
       <w:numFmt w:val="decimal"/>
+      <w:pStyle w:val="Ttulo3"/>
       <w:lvlText w:val="%1.%2.%3"/>
       <w:lvlJc w:val="left"/>
       <w:pPr>
@@ -5606,7 +5897,7 @@
     </w:lvl>
   </w:abstractNum>
   <w:num w:numId="1" w16cid:durableId="639306821">
-    <w:abstractNumId w:val="8"/>
+    <w:abstractNumId w:val="9"/>
   </w:num>
   <w:num w:numId="2" w16cid:durableId="1825776445">
     <w:abstractNumId w:val="3"/>
@@ -5621,7 +5912,7 @@
     <w:abstractNumId w:val="5"/>
   </w:num>
   <w:num w:numId="6" w16cid:durableId="1620912720">
-    <w:abstractNumId w:val="7"/>
+    <w:abstractNumId w:val="8"/>
   </w:num>
   <w:num w:numId="7" w16cid:durableId="1691295836">
     <w:abstractNumId w:val="0"/>
@@ -5631,6 +5922,9 @@
   </w:num>
   <w:num w:numId="9" w16cid:durableId="655499270">
     <w:abstractNumId w:val="4"/>
+  </w:num>
+  <w:num w:numId="10" w16cid:durableId="965964990">
+    <w:abstractNumId w:val="7"/>
   </w:num>
 </w:numbering>
 </file>
@@ -6071,16 +6365,16 @@
     <w:uiPriority w:val="9"/>
     <w:unhideWhenUsed/>
     <w:qFormat/>
-    <w:rsid w:val="00080F4D"/>
+    <w:rsid w:val="00FE4C26"/>
     <w:pPr>
       <w:keepNext/>
       <w:keepLines/>
       <w:numPr>
         <w:ilvl w:val="1"/>
-        <w:numId w:val="9"/>
+        <w:numId w:val="1"/>
       </w:numPr>
       <w:spacing w:before="480" w:after="480" w:line="240" w:lineRule="auto"/>
-      <w:ind w:left="576"/>
+      <w:ind w:left="567" w:hanging="576"/>
       <w:jc w:val="left"/>
       <w:outlineLvl w:val="1"/>
     </w:pPr>
@@ -6099,13 +6393,13 @@
     <w:uiPriority w:val="9"/>
     <w:unhideWhenUsed/>
     <w:qFormat/>
-    <w:rsid w:val="004D1DE9"/>
+    <w:rsid w:val="001B3D28"/>
     <w:pPr>
       <w:keepNext/>
       <w:keepLines/>
       <w:numPr>
         <w:ilvl w:val="2"/>
-        <w:numId w:val="9"/>
+        <w:numId w:val="1"/>
       </w:numPr>
       <w:spacing w:before="240" w:after="0"/>
       <w:outlineLvl w:val="2"/>
@@ -6281,12 +6575,13 @@
   <w:style w:type="character" w:default="1" w:styleId="Fuentedeprrafopredeter">
     <w:name w:val="Default Paragraph Font"/>
     <w:uiPriority w:val="1"/>
-    <w:semiHidden/>
     <w:unhideWhenUsed/>
   </w:style>
   <w:style w:type="table" w:default="1" w:styleId="Tablanormal">
     <w:name w:val="Normal Table"/>
     <w:uiPriority w:val="99"/>
+    <w:semiHidden/>
+    <w:unhideWhenUsed/>
     <w:tblPr>
       <w:tblInd w:w="0" w:type="dxa"/>
       <w:tblCellMar>
@@ -6418,12 +6713,11 @@
     <w:basedOn w:val="Fuentedeprrafopredeter"/>
     <w:link w:val="Ttulo2"/>
     <w:uiPriority w:val="9"/>
-    <w:rsid w:val="00080F4D"/>
+    <w:rsid w:val="00FE4C26"/>
     <w:rPr>
-      <w:rFonts w:ascii="Arial" w:eastAsiaTheme="majorEastAsia" w:hAnsi="Arial" w:cstheme="majorBidi"/>
+      <w:rFonts w:eastAsiaTheme="majorEastAsia" w:cstheme="majorBidi"/>
       <w:b/>
       <w:bCs/>
-      <w:sz w:val="24"/>
       <w:szCs w:val="26"/>
     </w:rPr>
   </w:style>
@@ -6432,12 +6726,11 @@
     <w:basedOn w:val="Fuentedeprrafopredeter"/>
     <w:link w:val="Ttulo3"/>
     <w:uiPriority w:val="9"/>
-    <w:rsid w:val="004D1DE9"/>
+    <w:rsid w:val="001B3D28"/>
     <w:rPr>
-      <w:rFonts w:ascii="Arial" w:eastAsiaTheme="majorEastAsia" w:hAnsi="Arial" w:cs="Arial"/>
+      <w:rFonts w:eastAsiaTheme="majorEastAsia"/>
       <w:b/>
       <w:bCs/>
-      <w:sz w:val="24"/>
     </w:rPr>
   </w:style>
   <w:style w:type="character" w:customStyle="1" w:styleId="Ttulo4Car">

</xml_diff>

<commit_message>
Se agrega tabla en duración de pruebas
</commit_message>
<xml_diff>
--- a/documents/Estrategia-pruebas-presupuesto.docx
+++ b/documents/Estrategia-pruebas-presupuesto.docx
@@ -132,8 +132,21 @@
             <w:tcW w:w="6139" w:type="dxa"/>
           </w:tcPr>
           <w:p>
-            <w:r>
-              <w:t>The Software Design Company (TSDC)</w:t>
+            <w:proofErr w:type="spellStart"/>
+            <w:r>
+              <w:t>The</w:t>
+            </w:r>
+            <w:proofErr w:type="spellEnd"/>
+            <w:r>
+              <w:t xml:space="preserve"> Software </w:t>
+            </w:r>
+            <w:proofErr w:type="spellStart"/>
+            <w:r>
+              <w:t>Design</w:t>
+            </w:r>
+            <w:proofErr w:type="spellEnd"/>
+            <w:r>
+              <w:t xml:space="preserve"> Company (TSDC)</w:t>
             </w:r>
           </w:p>
         </w:tc>
@@ -162,20 +175,21 @@
     </w:p>
     <w:sdt>
       <w:sdtPr>
+        <w:rPr>
+          <w:rFonts w:ascii="Arial" w:eastAsia="Arial" w:hAnsi="Arial" w:cs="Arial"/>
+          <w:b w:val="0"/>
+          <w:bCs w:val="0"/>
+          <w:color w:val="auto"/>
+          <w:sz w:val="24"/>
+          <w:szCs w:val="24"/>
+          <w:lang w:val="es-CO"/>
+        </w:rPr>
         <w:id w:val="1586729387"/>
         <w:docPartObj>
           <w:docPartGallery w:val="Table of Contents"/>
           <w:docPartUnique/>
         </w:docPartObj>
       </w:sdtPr>
-      <w:sdtEndPr>
-        <w:rPr>
-          <w:rFonts w:ascii="Arial" w:eastAsia="Arial" w:hAnsi="Arial" w:cs="Arial"/>
-          <w:color w:val="auto"/>
-          <w:sz w:val="24"/>
-          <w:szCs w:val="24"/>
-        </w:rPr>
-      </w:sdtEndPr>
       <w:sdtContent>
         <w:p>
           <w:pPr>
@@ -2183,9 +2197,11 @@
       </w:r>
     </w:p>
     <w:p>
+      <w:proofErr w:type="spellStart"/>
       <w:r>
         <w:t>Ghost</w:t>
       </w:r>
+      <w:proofErr w:type="spellEnd"/>
     </w:p>
     <w:p>
       <w:pPr>
@@ -2222,8 +2238,13 @@
       </w:r>
     </w:p>
     <w:p>
-      <w:r>
-        <w:t>Ghost es un sistema de gestión de contenidos (CMS) que se usa principalmente para crear blogs y sitios web enfocados en publicaciones. Es conocido por ser fácil de usar y por permitir que las personas publiquen y gestionen contenido de manera sencilla</w:t>
+      <w:proofErr w:type="spellStart"/>
+      <w:r>
+        <w:t>Ghost</w:t>
+      </w:r>
+      <w:proofErr w:type="spellEnd"/>
+      <w:r>
+        <w:t xml:space="preserve"> es un sistema de gestión de contenidos (CMS) que se usa principalmente para crear blogs y sitios web enfocados en publicaciones. Es conocido por ser fácil de usar y por permitir que las personas publiquen y gestionen contenido de manera sencilla</w:t>
       </w:r>
     </w:p>
     <w:p>
@@ -2262,7 +2283,21 @@
         <w:rPr>
           <w:color w:val="000000"/>
         </w:rPr>
-        <w:t>Iniciar sesión: inicia sesión en el módulo administrativo y muestra el dashboard de la aplicación.</w:t>
+        <w:t xml:space="preserve">Iniciar sesión: inicia sesión en el módulo administrativo y muestra el </w:t>
+      </w:r>
+      <w:proofErr w:type="spellStart"/>
+      <w:r>
+        <w:rPr>
+          <w:color w:val="000000"/>
+        </w:rPr>
+        <w:t>dashboard</w:t>
+      </w:r>
+      <w:proofErr w:type="spellEnd"/>
+      <w:r>
+        <w:rPr>
+          <w:color w:val="000000"/>
+        </w:rPr>
+        <w:t xml:space="preserve"> de la aplicación.</w:t>
       </w:r>
     </w:p>
     <w:p>
@@ -2628,7 +2663,21 @@
         <w:rPr>
           <w:color w:val="000000"/>
         </w:rPr>
-        <w:t>Despublicar post: permite ocultar un post publicado, el cual no se vera en la pagina</w:t>
+        <w:t xml:space="preserve">Despublicar post: permite ocultar un post publicado, el cual no se </w:t>
+      </w:r>
+      <w:proofErr w:type="spellStart"/>
+      <w:r>
+        <w:rPr>
+          <w:color w:val="000000"/>
+        </w:rPr>
+        <w:t>vera</w:t>
+      </w:r>
+      <w:proofErr w:type="spellEnd"/>
+      <w:r>
+        <w:rPr>
+          <w:color w:val="000000"/>
+        </w:rPr>
+        <w:t xml:space="preserve"> en la pagina</w:t>
       </w:r>
     </w:p>
     <w:p>
@@ -2699,7 +2748,21 @@
         <w:rPr>
           <w:color w:val="000000"/>
         </w:rPr>
-        <w:t>Configurar página; permite modificar los datos como la url, fecha de publicación, tags, tipo de acceso, entre otros.</w:t>
+        <w:t xml:space="preserve">Configurar página; permite modificar los datos como la </w:t>
+      </w:r>
+      <w:proofErr w:type="spellStart"/>
+      <w:r>
+        <w:rPr>
+          <w:color w:val="000000"/>
+        </w:rPr>
+        <w:t>url</w:t>
+      </w:r>
+      <w:proofErr w:type="spellEnd"/>
+      <w:r>
+        <w:rPr>
+          <w:color w:val="000000"/>
+        </w:rPr>
+        <w:t>, fecha de publicación, tags, tipo de acceso, entre otros.</w:t>
       </w:r>
     </w:p>
     <w:p>
@@ -3336,7 +3399,21 @@
         <w:rPr>
           <w:color w:val="000000"/>
         </w:rPr>
-        <w:t>Realizar pruebas de regresión visual para garantizar la estabilidad de funcionalidades en diferentes navegadores usando ResembleJs.</w:t>
+        <w:t xml:space="preserve">Realizar pruebas de regresión visual para garantizar la estabilidad de funcionalidades en diferentes navegadores usando </w:t>
+      </w:r>
+      <w:proofErr w:type="spellStart"/>
+      <w:r>
+        <w:rPr>
+          <w:color w:val="000000"/>
+        </w:rPr>
+        <w:t>ResembleJs</w:t>
+      </w:r>
+      <w:proofErr w:type="spellEnd"/>
+      <w:r>
+        <w:rPr>
+          <w:color w:val="000000"/>
+        </w:rPr>
+        <w:t>.</w:t>
       </w:r>
     </w:p>
     <w:p>
@@ -3511,294 +3588,486 @@
           <w:bCs/>
         </w:rPr>
       </w:pPr>
-      <w:r>
+    </w:p>
+    <w:tbl>
+      <w:tblPr>
+        <w:tblStyle w:val="Tablaconcuadrcula"/>
+        <w:tblW w:w="0" w:type="auto"/>
+        <w:tblLook w:val="04A0" w:firstRow="1" w:lastRow="0" w:firstColumn="1" w:lastColumn="0" w:noHBand="0" w:noVBand="1"/>
+      </w:tblPr>
+      <w:tblGrid>
+        <w:gridCol w:w="4414"/>
+        <w:gridCol w:w="4414"/>
+      </w:tblGrid>
+      <w:tr>
+        <w:tc>
+          <w:tcPr>
+            <w:tcW w:w="4414" w:type="dxa"/>
+          </w:tcPr>
+          <w:p>
+            <w:pPr>
+              <w:jc w:val="center"/>
+              <w:rPr>
+                <w:b/>
+              </w:rPr>
+            </w:pPr>
+            <w:r>
+              <w:rPr>
+                <w:b/>
+              </w:rPr>
+              <w:lastRenderedPageBreak/>
+              <w:t>Tipo de Prueba</w:t>
+            </w:r>
+          </w:p>
+        </w:tc>
+        <w:tc>
+          <w:tcPr>
+            <w:tcW w:w="4414" w:type="dxa"/>
+          </w:tcPr>
+          <w:p>
+            <w:pPr>
+              <w:rPr>
+                <w:b/>
+              </w:rPr>
+            </w:pPr>
+            <w:r>
+              <w:rPr>
+                <w:b/>
+              </w:rPr>
+              <w:t>Dedicación en el proyecto</w:t>
+            </w:r>
+          </w:p>
+        </w:tc>
+      </w:tr>
+      <w:tr>
+        <w:tc>
+          <w:tcPr>
+            <w:tcW w:w="4414" w:type="dxa"/>
+          </w:tcPr>
+          <w:p>
+            <w:pPr>
+              <w:rPr>
+                <w:bCs/>
+              </w:rPr>
+            </w:pPr>
+            <w:r>
+              <w:rPr>
+                <w:bCs/>
+              </w:rPr>
+              <w:t>Pruebas manuales</w:t>
+            </w:r>
+          </w:p>
+        </w:tc>
+        <w:tc>
+          <w:tcPr>
+            <w:tcW w:w="4414" w:type="dxa"/>
+          </w:tcPr>
+          <w:p>
+            <w:pPr>
+              <w:rPr>
+                <w:bCs/>
+              </w:rPr>
+            </w:pPr>
+            <w:r>
+              <w:rPr>
+                <w:bCs/>
+              </w:rPr>
+              <w:t>12 horas</w:t>
+            </w:r>
+          </w:p>
+        </w:tc>
+      </w:tr>
+      <w:tr>
+        <w:tc>
+          <w:tcPr>
+            <w:tcW w:w="4414" w:type="dxa"/>
+          </w:tcPr>
+          <w:p>
+            <w:pPr>
+              <w:rPr>
+                <w:bCs/>
+              </w:rPr>
+            </w:pPr>
+            <w:r>
+              <w:rPr>
+                <w:bCs/>
+              </w:rPr>
+              <w:t>Pruebas Exploratorias</w:t>
+            </w:r>
+          </w:p>
+        </w:tc>
+        <w:tc>
+          <w:tcPr>
+            <w:tcW w:w="4414" w:type="dxa"/>
+          </w:tcPr>
+          <w:p>
+            <w:pPr>
+              <w:rPr>
+                <w:bCs/>
+              </w:rPr>
+            </w:pPr>
+            <w:r>
+              <w:rPr>
+                <w:bCs/>
+              </w:rPr>
+              <w:t>12 horas</w:t>
+            </w:r>
+          </w:p>
+        </w:tc>
+      </w:tr>
+      <w:tr>
+        <w:tc>
+          <w:tcPr>
+            <w:tcW w:w="4414" w:type="dxa"/>
+          </w:tcPr>
+          <w:p>
+            <w:pPr>
+              <w:rPr>
+                <w:bCs/>
+              </w:rPr>
+            </w:pPr>
+            <w:r>
+              <w:rPr>
+                <w:bCs/>
+              </w:rPr>
+              <w:t>Pruebas e2e</w:t>
+            </w:r>
+          </w:p>
+        </w:tc>
+        <w:tc>
+          <w:tcPr>
+            <w:tcW w:w="4414" w:type="dxa"/>
+          </w:tcPr>
+          <w:p>
+            <w:pPr>
+              <w:rPr>
+                <w:bCs/>
+              </w:rPr>
+            </w:pPr>
+            <w:r>
+              <w:rPr>
+                <w:bCs/>
+              </w:rPr>
+              <w:t>102 horas</w:t>
+            </w:r>
+          </w:p>
+        </w:tc>
+      </w:tr>
+      <w:tr>
+        <w:tc>
+          <w:tcPr>
+            <w:tcW w:w="4414" w:type="dxa"/>
+          </w:tcPr>
+          <w:p>
+            <w:pPr>
+              <w:rPr>
+                <w:bCs/>
+              </w:rPr>
+            </w:pPr>
+            <w:r>
+              <w:rPr>
+                <w:bCs/>
+              </w:rPr>
+              <w:t>Pruebas VRT</w:t>
+            </w:r>
+          </w:p>
+        </w:tc>
+        <w:tc>
+          <w:tcPr>
+            <w:tcW w:w="4414" w:type="dxa"/>
+          </w:tcPr>
+          <w:p>
+            <w:pPr>
+              <w:rPr>
+                <w:bCs/>
+              </w:rPr>
+            </w:pPr>
+            <w:r>
+              <w:rPr>
+                <w:bCs/>
+              </w:rPr>
+              <w:t>40 horas</w:t>
+            </w:r>
+          </w:p>
+        </w:tc>
+      </w:tr>
+      <w:tr>
+        <w:tc>
+          <w:tcPr>
+            <w:tcW w:w="4414" w:type="dxa"/>
+          </w:tcPr>
+          <w:p>
+            <w:pPr>
+              <w:rPr>
+                <w:bCs/>
+              </w:rPr>
+            </w:pPr>
+            <w:r>
+              <w:rPr>
+                <w:bCs/>
+              </w:rPr>
+              <w:t>Validación de datos</w:t>
+            </w:r>
+          </w:p>
+        </w:tc>
+        <w:tc>
+          <w:tcPr>
+            <w:tcW w:w="4414" w:type="dxa"/>
+          </w:tcPr>
+          <w:p>
+            <w:pPr>
+              <w:rPr>
+                <w:bCs/>
+              </w:rPr>
+            </w:pPr>
+            <w:r>
+              <w:rPr>
+                <w:bCs/>
+              </w:rPr>
+              <w:t>90 horas</w:t>
+            </w:r>
+          </w:p>
+        </w:tc>
+      </w:tr>
+    </w:tbl>
+    <w:p>
+      <w:pPr>
         <w:rPr>
           <w:bCs/>
         </w:rPr>
-        <w:t>Pruebas manuales: 12 horas</w:t>
-      </w:r>
-    </w:p>
-    <w:p>
-      <w:pPr>
+      </w:pPr>
+      <w:r>
         <w:rPr>
           <w:bCs/>
         </w:rPr>
-      </w:pPr>
+        <w:t xml:space="preserve">Para mayor detalle de la distribución de las horas en las diferentes semanas ver el numeral </w:t>
+      </w:r>
+      <w:r>
+        <w:rPr>
+          <w:b/>
+        </w:rPr>
+        <w:fldChar w:fldCharType="begin"/>
+      </w:r>
+      <w:r>
+        <w:rPr>
+          <w:b/>
+        </w:rPr>
+        <w:instrText xml:space="preserve"> REF _Ref183719645 \r \h </w:instrText>
+      </w:r>
+      <w:r>
+        <w:rPr>
+          <w:b/>
+        </w:rPr>
+        <w:instrText xml:space="preserve"> \* MERGEFORMAT </w:instrText>
+      </w:r>
+      <w:r>
+        <w:rPr>
+          <w:b/>
+        </w:rPr>
+      </w:r>
+      <w:r>
+        <w:rPr>
+          <w:b/>
+        </w:rPr>
+        <w:fldChar w:fldCharType="separate"/>
+      </w:r>
+      <w:r>
+        <w:rPr>
+          <w:b/>
+        </w:rPr>
+        <w:t>2.5</w:t>
+      </w:r>
+      <w:r>
+        <w:rPr>
+          <w:b/>
+        </w:rPr>
+        <w:fldChar w:fldCharType="end"/>
+      </w:r>
+      <w:r>
+        <w:rPr>
+          <w:b/>
+        </w:rPr>
+        <w:t xml:space="preserve"> </w:t>
+      </w:r>
+      <w:r>
+        <w:rPr>
+          <w:b/>
+        </w:rPr>
+        <w:fldChar w:fldCharType="begin"/>
+      </w:r>
+      <w:r>
+        <w:rPr>
+          <w:b/>
+        </w:rPr>
+        <w:instrText xml:space="preserve"> REF _Ref183719645 \h </w:instrText>
+      </w:r>
+      <w:r>
+        <w:rPr>
+          <w:b/>
+        </w:rPr>
+        <w:instrText xml:space="preserve"> \* MERGEFORMAT </w:instrText>
+      </w:r>
+      <w:r>
+        <w:rPr>
+          <w:b/>
+        </w:rPr>
+      </w:r>
+      <w:r>
+        <w:rPr>
+          <w:b/>
+        </w:rPr>
+        <w:fldChar w:fldCharType="separate"/>
+      </w:r>
+      <w:r>
+        <w:rPr>
+          <w:b/>
+        </w:rPr>
+        <w:t>Distribución de Esfuerzo</w:t>
+      </w:r>
+      <w:r>
+        <w:rPr>
+          <w:b/>
+        </w:rPr>
+        <w:fldChar w:fldCharType="end"/>
+      </w:r>
+    </w:p>
+    <w:p>
+      <w:pPr>
+        <w:pStyle w:val="Ttulo2"/>
+      </w:pPr>
+      <w:bookmarkStart w:id="12" w:name="_Toc183797077"/>
+      <w:r>
+        <w:t>Presupuesto de pruebas:</w:t>
+      </w:r>
+      <w:bookmarkEnd w:id="12"/>
+    </w:p>
+    <w:p>
+      <w:pPr>
+        <w:pStyle w:val="Ttulo3"/>
+      </w:pPr>
+      <w:bookmarkStart w:id="13" w:name="_Toc183797078"/>
+      <w:r>
+        <w:t>Recursos Humanos:</w:t>
+      </w:r>
+      <w:bookmarkEnd w:id="13"/>
+    </w:p>
+    <w:p>
+      <w:r>
+        <w:rPr>
+          <w:b/>
+        </w:rPr>
+        <w:t xml:space="preserve">Ingeniero </w:t>
+      </w:r>
+      <w:proofErr w:type="spellStart"/>
+      <w:r>
+        <w:rPr>
+          <w:b/>
+        </w:rPr>
+        <w:t>a</w:t>
+      </w:r>
+      <w:r>
+        <w:rPr>
+          <w:b/>
+        </w:rPr>
+        <w:t>utomatizador</w:t>
+      </w:r>
+      <w:proofErr w:type="spellEnd"/>
+      <w:r>
+        <w:rPr>
+          <w:b/>
+        </w:rPr>
+        <w:t xml:space="preserve"> </w:t>
+      </w:r>
+      <w:r>
+        <w:rPr>
+          <w:b/>
+        </w:rPr>
+        <w:t>Senior</w:t>
+      </w:r>
+      <w:r>
+        <w:rPr>
+          <w:b/>
+        </w:rPr>
+        <w:t>:</w:t>
+      </w:r>
+      <w:r>
+        <w:rPr>
+          <w:b/>
+        </w:rPr>
+        <w:t xml:space="preserve"> </w:t>
+      </w:r>
       <w:r>
         <w:rPr>
           <w:bCs/>
         </w:rPr>
+        <w:t>4 ingenieros con</w:t>
+      </w:r>
+      <w:r>
+        <w:rPr>
+          <w:bCs/>
+        </w:rPr>
+        <w:t xml:space="preserve"> </w:t>
+      </w:r>
+      <w:r>
+        <w:rPr>
+          <w:bCs/>
+        </w:rPr>
+        <w:t>8</w:t>
+      </w:r>
+      <w:r>
+        <w:rPr>
+          <w:bCs/>
+        </w:rPr>
+        <w:t xml:space="preserve"> horas disponibles para la creación de scripts y configuración de herramientas de reconocimiento</w:t>
+      </w:r>
+      <w:r>
+        <w:t>.</w:t>
+      </w:r>
+    </w:p>
+    <w:p>
+      <w:pPr>
+        <w:pStyle w:val="Ttulo3"/>
+      </w:pPr>
+      <w:bookmarkStart w:id="14" w:name="_Toc183797079"/>
+      <w:r>
+        <w:t>Recursos Computacionales:</w:t>
+      </w:r>
+      <w:bookmarkEnd w:id="14"/>
+    </w:p>
+    <w:p>
+      <w:r>
+        <w:t>400</w:t>
+      </w:r>
+      <w:r>
+        <w:t xml:space="preserve"> horas en máquinas </w:t>
+      </w:r>
+      <w:r>
+        <w:t>propias</w:t>
+      </w:r>
+      <w:r>
+        <w:t xml:space="preserve"> para la ejecución de pruebas automatizadas y de reconocimiento.</w:t>
+      </w:r>
+    </w:p>
+    <w:p>
+      <w:pPr>
+        <w:rPr>
+          <w:rFonts w:eastAsiaTheme="majorEastAsia" w:cstheme="majorBidi"/>
+          <w:b/>
+          <w:bCs/>
+          <w:szCs w:val="26"/>
+        </w:rPr>
+      </w:pPr>
+      <w:bookmarkStart w:id="15" w:name="_Toc183797080"/>
+      <w:r>
+        <w:br w:type="page"/>
+      </w:r>
+    </w:p>
+    <w:p>
+      <w:pPr>
+        <w:pStyle w:val="Ttulo2"/>
+      </w:pPr>
+      <w:r>
         <w:lastRenderedPageBreak/>
-        <w:t>Pruebas Exploratorias: 12 horas</w:t>
-      </w:r>
-    </w:p>
-    <w:p>
-      <w:pPr>
-        <w:rPr>
-          <w:bCs/>
-        </w:rPr>
-      </w:pPr>
-      <w:r>
-        <w:rPr>
-          <w:bCs/>
-        </w:rPr>
-        <w:t>Pruebas e2e: 102 horas</w:t>
-      </w:r>
-    </w:p>
-    <w:p>
-      <w:pPr>
-        <w:rPr>
-          <w:bCs/>
-        </w:rPr>
-      </w:pPr>
-      <w:r>
-        <w:rPr>
-          <w:bCs/>
-        </w:rPr>
-        <w:t>Pruebas VRT: 4</w:t>
-      </w:r>
-      <w:r>
-        <w:rPr>
-          <w:bCs/>
-        </w:rPr>
-        <w:t>0</w:t>
-      </w:r>
-      <w:r>
-        <w:rPr>
-          <w:bCs/>
-        </w:rPr>
-        <w:t xml:space="preserve"> horas</w:t>
-      </w:r>
-    </w:p>
-    <w:p>
-      <w:pPr>
-        <w:rPr>
-          <w:bCs/>
-        </w:rPr>
-      </w:pPr>
-      <w:r>
-        <w:rPr>
-          <w:bCs/>
-        </w:rPr>
-        <w:t>Validación de datos: 90 horas</w:t>
-      </w:r>
-    </w:p>
-    <w:p>
-      <w:pPr>
-        <w:rPr>
-          <w:bCs/>
-        </w:rPr>
-      </w:pPr>
-      <w:r>
-        <w:rPr>
-          <w:bCs/>
-        </w:rPr>
-        <w:t xml:space="preserve">Para mayor detalle de la distribución de las horas en las diferentes semanas ver el numeral </w:t>
-      </w:r>
-      <w:r>
-        <w:rPr>
-          <w:b/>
-        </w:rPr>
-        <w:fldChar w:fldCharType="begin"/>
-      </w:r>
-      <w:r>
-        <w:rPr>
-          <w:b/>
-        </w:rPr>
-        <w:instrText xml:space="preserve"> REF _Ref183719645 \r \h </w:instrText>
-      </w:r>
-      <w:r>
-        <w:rPr>
-          <w:b/>
-        </w:rPr>
-        <w:instrText xml:space="preserve"> \* MERGEFORMAT </w:instrText>
-      </w:r>
-      <w:r>
-        <w:rPr>
-          <w:b/>
-        </w:rPr>
-      </w:r>
-      <w:r>
-        <w:rPr>
-          <w:b/>
-        </w:rPr>
-        <w:fldChar w:fldCharType="separate"/>
-      </w:r>
-      <w:r>
-        <w:rPr>
-          <w:b/>
-        </w:rPr>
-        <w:t>2.5</w:t>
-      </w:r>
-      <w:r>
-        <w:rPr>
-          <w:b/>
-        </w:rPr>
-        <w:fldChar w:fldCharType="end"/>
-      </w:r>
-      <w:r>
-        <w:rPr>
-          <w:b/>
-        </w:rPr>
-        <w:t xml:space="preserve"> </w:t>
-      </w:r>
-      <w:r>
-        <w:rPr>
-          <w:b/>
-        </w:rPr>
-        <w:fldChar w:fldCharType="begin"/>
-      </w:r>
-      <w:r>
-        <w:rPr>
-          <w:b/>
-        </w:rPr>
-        <w:instrText xml:space="preserve"> REF _Ref183719645 \h </w:instrText>
-      </w:r>
-      <w:r>
-        <w:rPr>
-          <w:b/>
-        </w:rPr>
-        <w:instrText xml:space="preserve"> \* MERGEFORMAT </w:instrText>
-      </w:r>
-      <w:r>
-        <w:rPr>
-          <w:b/>
-        </w:rPr>
-      </w:r>
-      <w:r>
-        <w:rPr>
-          <w:b/>
-        </w:rPr>
-        <w:fldChar w:fldCharType="separate"/>
-      </w:r>
-      <w:r>
-        <w:rPr>
-          <w:b/>
-        </w:rPr>
-        <w:t>Distribución de Esfuerzo</w:t>
-      </w:r>
-      <w:r>
-        <w:rPr>
-          <w:b/>
-        </w:rPr>
-        <w:fldChar w:fldCharType="end"/>
-      </w:r>
-    </w:p>
-    <w:p>
-      <w:pPr>
-        <w:pStyle w:val="Ttulo2"/>
-      </w:pPr>
-      <w:bookmarkStart w:id="12" w:name="_Toc183797077"/>
-      <w:r>
-        <w:t>Presupuesto de pruebas:</w:t>
-      </w:r>
-      <w:bookmarkEnd w:id="12"/>
-    </w:p>
-    <w:p>
-      <w:pPr>
-        <w:pStyle w:val="Ttulo3"/>
-      </w:pPr>
-      <w:bookmarkStart w:id="13" w:name="_Toc183797078"/>
-      <w:r>
-        <w:t>Recursos Humanos:</w:t>
-      </w:r>
-      <w:bookmarkEnd w:id="13"/>
-    </w:p>
-    <w:p>
-      <w:r>
-        <w:rPr>
-          <w:b/>
-        </w:rPr>
-        <w:t xml:space="preserve">Ingeniero </w:t>
-      </w:r>
-      <w:r>
-        <w:rPr>
-          <w:b/>
-        </w:rPr>
-        <w:t>a</w:t>
-      </w:r>
-      <w:r>
-        <w:rPr>
-          <w:b/>
-        </w:rPr>
-        <w:t xml:space="preserve">utomatizador </w:t>
-      </w:r>
-      <w:r>
-        <w:rPr>
-          <w:b/>
-        </w:rPr>
-        <w:t>Senior</w:t>
-      </w:r>
-      <w:r>
-        <w:rPr>
-          <w:b/>
-        </w:rPr>
-        <w:t>:</w:t>
-      </w:r>
-      <w:r>
-        <w:rPr>
-          <w:b/>
-        </w:rPr>
-        <w:t xml:space="preserve"> </w:t>
-      </w:r>
-      <w:r>
-        <w:rPr>
-          <w:bCs/>
-        </w:rPr>
-        <w:t>4 ingenieros con</w:t>
-      </w:r>
-      <w:r>
-        <w:rPr>
-          <w:bCs/>
-        </w:rPr>
-        <w:t xml:space="preserve"> </w:t>
-      </w:r>
-      <w:r>
-        <w:rPr>
-          <w:bCs/>
-        </w:rPr>
-        <w:t>8</w:t>
-      </w:r>
-      <w:r>
-        <w:rPr>
-          <w:bCs/>
-        </w:rPr>
-        <w:t xml:space="preserve"> horas disponibles para la creación de scripts y configuración de herramientas de reconocimiento</w:t>
-      </w:r>
-      <w:r>
-        <w:t>.</w:t>
-      </w:r>
-    </w:p>
-    <w:p>
-      <w:pPr>
-        <w:pStyle w:val="Ttulo3"/>
-      </w:pPr>
-      <w:bookmarkStart w:id="14" w:name="_Toc183797079"/>
-      <w:r>
-        <w:t>Recursos Computacionales:</w:t>
-      </w:r>
-      <w:bookmarkEnd w:id="14"/>
-    </w:p>
-    <w:p>
-      <w:r>
-        <w:t>400</w:t>
-      </w:r>
-      <w:r>
-        <w:t xml:space="preserve"> horas en máquinas </w:t>
-      </w:r>
-      <w:r>
-        <w:t>propias</w:t>
-      </w:r>
-      <w:r>
-        <w:t xml:space="preserve"> para la ejecución de pruebas automatizadas y de reconocimiento.</w:t>
-      </w:r>
-    </w:p>
-    <w:p>
-      <w:pPr>
-        <w:pStyle w:val="Ttulo2"/>
-      </w:pPr>
-      <w:bookmarkStart w:id="15" w:name="_Toc183797080"/>
-      <w:r>
         <w:t>TNT (Técnicas, Niveles y Tipos) de Pruebas:</w:t>
       </w:r>
       <w:bookmarkEnd w:id="15"/>
@@ -3985,7 +4254,6 @@
               <w:cnfStyle w:val="000000000000" w:firstRow="0" w:lastRow="0" w:firstColumn="0" w:lastColumn="0" w:oddVBand="0" w:evenVBand="0" w:oddHBand="0" w:evenHBand="0" w:firstRowFirstColumn="0" w:firstRowLastColumn="0" w:lastRowFirstColumn="0" w:lastRowLastColumn="0"/>
             </w:pPr>
             <w:r>
-              <w:lastRenderedPageBreak/>
               <w:t>Caja Negra</w:t>
             </w:r>
           </w:p>
@@ -4001,9 +4269,13 @@
               <w:cnfStyle w:val="000000000000" w:firstRow="0" w:lastRow="0" w:firstColumn="0" w:lastColumn="0" w:oddVBand="0" w:evenVBand="0" w:oddHBand="0" w:evenHBand="0" w:firstRowFirstColumn="0" w:firstRowLastColumn="0" w:lastRowFirstColumn="0" w:lastRowLastColumn="0"/>
             </w:pPr>
             <w:r>
-              <w:lastRenderedPageBreak/>
-              <w:t>GUI Ripping</w:t>
-            </w:r>
+              <w:t xml:space="preserve">GUI </w:t>
+            </w:r>
+            <w:proofErr w:type="spellStart"/>
+            <w:r>
+              <w:t>Ripping</w:t>
+            </w:r>
+            <w:proofErr w:type="spellEnd"/>
             <w:r>
               <w:t xml:space="preserve"> (Ripper)</w:t>
             </w:r>
@@ -4064,11 +4336,24 @@
               <w:jc w:val="center"/>
               <w:cnfStyle w:val="000000000000" w:firstRow="0" w:lastRow="0" w:firstColumn="0" w:lastColumn="0" w:oddVBand="0" w:evenVBand="0" w:oddHBand="0" w:evenHBand="0" w:firstRowFirstColumn="0" w:firstRowLastColumn="0" w:lastRowFirstColumn="0" w:lastRowLastColumn="0"/>
             </w:pPr>
-            <w:r>
-              <w:t>APIs De Automatización</w:t>
-            </w:r>
-            <w:r>
-              <w:t xml:space="preserve"> (cypress)</w:t>
+            <w:proofErr w:type="spellStart"/>
+            <w:r>
+              <w:t>APIs</w:t>
+            </w:r>
+            <w:proofErr w:type="spellEnd"/>
+            <w:r>
+              <w:t xml:space="preserve"> De Automatización</w:t>
+            </w:r>
+            <w:r>
+              <w:t xml:space="preserve"> (</w:t>
+            </w:r>
+            <w:proofErr w:type="spellStart"/>
+            <w:r>
+              <w:t>cypress</w:t>
+            </w:r>
+            <w:proofErr w:type="spellEnd"/>
+            <w:r>
+              <w:t>)</w:t>
             </w:r>
           </w:p>
         </w:tc>
@@ -4131,7 +4416,15 @@
               <w:t>Pruebas Automatizadas de Regresión Visual</w:t>
             </w:r>
             <w:r>
-              <w:t xml:space="preserve"> (ResembleJs)</w:t>
+              <w:t xml:space="preserve"> (</w:t>
+            </w:r>
+            <w:proofErr w:type="spellStart"/>
+            <w:r>
+              <w:t>ResembleJs</w:t>
+            </w:r>
+            <w:proofErr w:type="spellEnd"/>
+            <w:r>
+              <w:t>)</w:t>
             </w:r>
           </w:p>
         </w:tc>
@@ -4190,11 +4483,24 @@
               <w:jc w:val="center"/>
               <w:cnfStyle w:val="000000000000" w:firstRow="0" w:lastRow="0" w:firstColumn="0" w:lastColumn="0" w:oddVBand="0" w:evenVBand="0" w:oddHBand="0" w:evenHBand="0" w:firstRowFirstColumn="0" w:firstRowLastColumn="0" w:lastRowFirstColumn="0" w:lastRowLastColumn="0"/>
             </w:pPr>
-            <w:r>
-              <w:t>APIs de Automatización</w:t>
-            </w:r>
-            <w:r>
-              <w:t xml:space="preserve"> (a priori, pool, ramdon)</w:t>
+            <w:proofErr w:type="spellStart"/>
+            <w:r>
+              <w:t>APIs</w:t>
+            </w:r>
+            <w:proofErr w:type="spellEnd"/>
+            <w:r>
+              <w:t xml:space="preserve"> de Automatización</w:t>
+            </w:r>
+            <w:r>
+              <w:t xml:space="preserve"> (a priori, pool, </w:t>
+            </w:r>
+            <w:proofErr w:type="spellStart"/>
+            <w:r>
+              <w:t>ramdon</w:t>
+            </w:r>
+            <w:proofErr w:type="spellEnd"/>
+            <w:r>
+              <w:t>)</w:t>
             </w:r>
           </w:p>
           <w:p>
@@ -4204,7 +4510,15 @@
               <w:cnfStyle w:val="000000000000" w:firstRow="0" w:lastRow="0" w:firstColumn="0" w:lastColumn="0" w:oddVBand="0" w:evenVBand="0" w:oddHBand="0" w:evenHBand="0" w:firstRowFirstColumn="0" w:firstRowLastColumn="0" w:lastRowFirstColumn="0" w:lastRowLastColumn="0"/>
             </w:pPr>
             <w:r>
-              <w:t>(Cypress)</w:t>
+              <w:t>(</w:t>
+            </w:r>
+            <w:proofErr w:type="spellStart"/>
+            <w:r>
+              <w:t>Cypress</w:t>
+            </w:r>
+            <w:proofErr w:type="spellEnd"/>
+            <w:r>
+              <w:t>)</w:t>
             </w:r>
           </w:p>
         </w:tc>
@@ -4265,6 +4579,7 @@
         <w:rPr>
           <w:b/>
         </w:rPr>
+        <w:lastRenderedPageBreak/>
         <w:t>Pruebas de regresión visual</w:t>
       </w:r>
       <w:r>
@@ -4311,7 +4626,6 @@
         <w:rPr>
           <w:b/>
         </w:rPr>
-        <w:lastRenderedPageBreak/>
         <w:t>Prueba Funcional:</w:t>
       </w:r>
       <w:r>
@@ -4362,6 +4676,7 @@
         <w:rPr>
           <w:noProof/>
         </w:rPr>
+        <w:lastRenderedPageBreak/>
         <w:drawing>
           <wp:inline distT="0" distB="0" distL="0" distR="0" wp14:anchorId="2CE4D599" wp14:editId="49A186CE">
             <wp:extent cx="5089525" cy="1796709"/>
@@ -4469,43 +4784,43 @@
     </w:p>
     <w:p>
       <w:r>
+        <w:t>A continuación, se detalla cada etapa en función de los datos presentados:</w:t>
+      </w:r>
+    </w:p>
+    <w:p>
+      <w:pPr>
+        <w:pStyle w:val="Ttulo3"/>
+      </w:pPr>
+      <w:r>
+        <w:t>Primera Etapa:</w:t>
+      </w:r>
+    </w:p>
+    <w:p>
+      <w:r>
+        <w:t>En esta etapa, se distribuyen los esfuerzos principalmente en actividades de desarrollo, con una asignación significativa hacia las pruebas y validación.</w:t>
+      </w:r>
+    </w:p>
+    <w:p>
+      <w:r>
+        <w:t>Las horas están concentradas en pruebas funcionales (20 horas), validación de datos y pruebas visuales, mientras que las pruebas exploratorias y de regresión ocupan un menor porcentaje del total.</w:t>
+      </w:r>
+    </w:p>
+    <w:p>
+      <w:pPr>
+        <w:pStyle w:val="Ttulo3"/>
+      </w:pPr>
+      <w:r>
+        <w:t>Segunda Etapa:</w:t>
+      </w:r>
+    </w:p>
+    <w:p>
+      <w:r>
+        <w:t>Se observa una redistribución del esfuerzo, con un aumento notable en las pruebas y validaciones automatizadas.</w:t>
+      </w:r>
+    </w:p>
+    <w:p>
+      <w:r>
         <w:lastRenderedPageBreak/>
-        <w:t>A continuación, se detalla cada etapa en función de los datos presentados:</w:t>
-      </w:r>
-    </w:p>
-    <w:p>
-      <w:pPr>
-        <w:pStyle w:val="Ttulo3"/>
-      </w:pPr>
-      <w:r>
-        <w:t>Primera Etapa:</w:t>
-      </w:r>
-    </w:p>
-    <w:p>
-      <w:r>
-        <w:t>En esta etapa, se distribuyen los esfuerzos principalmente en actividades de desarrollo, con una asignación significativa hacia las pruebas y validación.</w:t>
-      </w:r>
-    </w:p>
-    <w:p>
-      <w:r>
-        <w:t>Las horas están concentradas en pruebas funcionales (20 horas), validación de datos y pruebas visuales, mientras que las pruebas exploratorias y de regresión ocupan un menor porcentaje del total.</w:t>
-      </w:r>
-    </w:p>
-    <w:p>
-      <w:pPr>
-        <w:pStyle w:val="Ttulo3"/>
-      </w:pPr>
-      <w:r>
-        <w:t>Segunda Etapa:</w:t>
-      </w:r>
-    </w:p>
-    <w:p>
-      <w:r>
-        <w:t>Se observa una redistribución del esfuerzo, con un aumento notable en las pruebas y validaciones automatizadas.</w:t>
-      </w:r>
-    </w:p>
-    <w:p>
-      <w:r>
         <w:t>Las pruebas de regresión visual tienen un incremento considerable, alcanzando un total de 160 horas, lo que indica un enfoque más automatizado y robusto en esta etapa del proyecto.</w:t>
       </w:r>
     </w:p>
@@ -6575,6 +6890,7 @@
   <w:style w:type="character" w:default="1" w:styleId="Fuentedeprrafopredeter">
     <w:name w:val="Default Paragraph Font"/>
     <w:uiPriority w:val="1"/>
+    <w:semiHidden/>
     <w:unhideWhenUsed/>
   </w:style>
   <w:style w:type="table" w:default="1" w:styleId="Tablanormal">
@@ -7739,28 +8055,28 @@
 </file>
 
 <file path=customXml/item1.xml><?xml version="1.0" encoding="utf-8"?>
+<b:Sources xmlns:b="http://schemas.openxmlformats.org/officeDocument/2006/bibliography" xmlns="http://schemas.openxmlformats.org/officeDocument/2006/bibliography" SelectedStyle="\APASixthEditionOfficeOnline.xsl" StyleName="APA" Version="6"/>
+</file>
+
+<file path=customXml/item2.xml><?xml version="1.0" encoding="utf-8"?>
 <go:gDocsCustomXmlDataStorage xmlns:go="http://customooxmlschemas.google.com/" xmlns:r="http://schemas.openxmlformats.org/officeDocument/2006/relationships" uri="GoogleDocsCustomDataVersion2">
   <go:docsCustomData xmlns:go="http://customooxmlschemas.google.com/" roundtripDataSignature="AMtx7mhlHHKqfMEylOGtUgNsMRzipouEtg==">CgMxLjAyCGguZ2pkZ3hzMgloLjMwajB6bGwyCWguMWZvYjl0ZTIJaC4zem55c2g3MgloLjJldDkycDAyCGgudHlqY3d0MgloLjNkeTZ2a20yCWguMXQzaDVzZjIJaC40ZDM0b2c4MgloLjJzOGV5bzEyCWguMTdkcDh2dTIJaC4zcmRjcmpuMgloLjI2aW4xcmcyCGgubG54Yno5MgloLjM1bmt1bjIyCWguMWtzdjR1djIJaC40NHNpbmlvMg5oLjkxMWJ3ZTR6emkybTgAciExMVYwLU5KNUpyenQzbTR2bVV6R2gzVHJvb1o0eGxIbko=</go:docsCustomData>
 </go:gDocsCustomXmlDataStorage>
 </file>
 
-<file path=customXml/item2.xml><?xml version="1.0" encoding="utf-8"?>
-<b:Sources xmlns:b="http://schemas.openxmlformats.org/officeDocument/2006/bibliography" xmlns="http://schemas.openxmlformats.org/officeDocument/2006/bibliography" SelectedStyle="\APASixthEditionOfficeOnline.xsl" StyleName="APA" Version="6"/>
+<file path=customXml/itemProps1.xml><?xml version="1.0" encoding="utf-8"?>
+<ds:datastoreItem xmlns:ds="http://schemas.openxmlformats.org/officeDocument/2006/customXml" ds:itemID="{298C1E00-311E-43E4-BF4D-1F738F2EE6E1}">
+  <ds:schemaRefs>
+    <ds:schemaRef ds:uri="http://schemas.openxmlformats.org/officeDocument/2006/bibliography"/>
+  </ds:schemaRefs>
+</ds:datastoreItem>
 </file>
 
-<file path=customXml/itemProps1.xml><?xml version="1.0" encoding="utf-8"?>
+<file path=customXml/itemProps2.xml><?xml version="1.0" encoding="utf-8"?>
 <ds:datastoreItem xmlns:ds="http://schemas.openxmlformats.org/officeDocument/2006/customXml" ds:itemID="{11111111-1234-1234-1234-123412341234}">
   <ds:schemaRefs>
     <ds:schemaRef ds:uri="http://customooxmlschemas.google.com/"/>
     <ds:schemaRef ds:uri="http://schemas.openxmlformats.org/officeDocument/2006/relationships"/>
   </ds:schemaRefs>
 </ds:datastoreItem>
-</file>
-
-<file path=customXml/itemProps2.xml><?xml version="1.0" encoding="utf-8"?>
-<ds:datastoreItem xmlns:ds="http://schemas.openxmlformats.org/officeDocument/2006/customXml" ds:itemID="{298C1E00-311E-43E4-BF4D-1F738F2EE6E1}">
-  <ds:schemaRefs>
-    <ds:schemaRef ds:uri="http://schemas.openxmlformats.org/officeDocument/2006/bibliography"/>
-  </ds:schemaRefs>
-</ds:datastoreItem>
 </file>
</xml_diff>

<commit_message>
Corrección título de la estrategia
</commit_message>
<xml_diff>
--- a/documents/Estrategia-pruebas-presupuesto.docx
+++ b/documents/Estrategia-pruebas-presupuesto.docx
@@ -25,7 +25,7 @@
           <w:sz w:val="36"/>
           <w:szCs w:val="36"/>
         </w:rPr>
-        <w:t xml:space="preserve"> No. 2</w:t>
+        <w:t xml:space="preserve"> para GHOST</w:t>
       </w:r>
     </w:p>
     <w:tbl>
@@ -159,20 +159,6 @@
         </w:rPr>
       </w:pPr>
     </w:p>
-    <w:p>
-      <w:pPr>
-        <w:jc w:val="center"/>
-        <w:rPr>
-          <w:b/>
-        </w:rPr>
-      </w:pPr>
-      <w:r>
-        <w:rPr>
-          <w:b/>
-        </w:rPr>
-        <w:t>Tabla de Contenido</w:t>
-      </w:r>
-    </w:p>
     <w:sdt>
       <w:sdtPr>
         <w:rPr>
@@ -194,8 +180,14 @@
         <w:p>
           <w:pPr>
             <w:pStyle w:val="TtuloTDC"/>
+            <w:rPr>
+              <w:color w:val="auto"/>
+            </w:rPr>
           </w:pPr>
           <w:r>
+            <w:rPr>
+              <w:color w:val="auto"/>
+            </w:rPr>
             <w:t>Contenido</w:t>
           </w:r>
         </w:p>
@@ -289,7 +281,7 @@
                 <w:noProof/>
                 <w:webHidden/>
               </w:rPr>
-              <w:t>3</w:t>
+              <w:t>2</w:t>
             </w:r>
             <w:r>
               <w:rPr>
@@ -381,7 +373,7 @@
                 <w:noProof/>
                 <w:webHidden/>
               </w:rPr>
-              <w:t>3</w:t>
+              <w:t>2</w:t>
             </w:r>
             <w:r>
               <w:rPr>
@@ -473,7 +465,7 @@
                 <w:noProof/>
                 <w:webHidden/>
               </w:rPr>
-              <w:t>3</w:t>
+              <w:t>2</w:t>
             </w:r>
             <w:r>
               <w:rPr>
@@ -565,7 +557,7 @@
                 <w:noProof/>
                 <w:webHidden/>
               </w:rPr>
-              <w:t>3</w:t>
+              <w:t>2</w:t>
             </w:r>
             <w:r>
               <w:rPr>
@@ -657,7 +649,7 @@
                 <w:noProof/>
                 <w:webHidden/>
               </w:rPr>
-              <w:t>3</w:t>
+              <w:t>2</w:t>
             </w:r>
             <w:r>
               <w:rPr>
@@ -749,7 +741,7 @@
                 <w:noProof/>
                 <w:webHidden/>
               </w:rPr>
-              <w:t>6</w:t>
+              <w:t>5</w:t>
             </w:r>
             <w:r>
               <w:rPr>
@@ -841,7 +833,7 @@
                 <w:noProof/>
                 <w:webHidden/>
               </w:rPr>
-              <w:t>7</w:t>
+              <w:t>6</w:t>
             </w:r>
             <w:r>
               <w:rPr>
@@ -933,7 +925,7 @@
                 <w:noProof/>
                 <w:webHidden/>
               </w:rPr>
-              <w:t>7</w:t>
+              <w:t>6</w:t>
             </w:r>
             <w:r>
               <w:rPr>
@@ -1025,7 +1017,7 @@
                 <w:noProof/>
                 <w:webHidden/>
               </w:rPr>
-              <w:t>8</w:t>
+              <w:t>7</w:t>
             </w:r>
             <w:r>
               <w:rPr>
@@ -1117,7 +1109,7 @@
                 <w:noProof/>
                 <w:webHidden/>
               </w:rPr>
-              <w:t>9</w:t>
+              <w:t>8</w:t>
             </w:r>
             <w:r>
               <w:rPr>
@@ -1209,7 +1201,7 @@
                 <w:noProof/>
                 <w:webHidden/>
               </w:rPr>
-              <w:t>9</w:t>
+              <w:t>8</w:t>
             </w:r>
             <w:r>
               <w:rPr>
@@ -1301,7 +1293,7 @@
                 <w:noProof/>
                 <w:webHidden/>
               </w:rPr>
-              <w:t>9</w:t>
+              <w:t>8</w:t>
             </w:r>
             <w:r>
               <w:rPr>
@@ -1393,7 +1385,7 @@
                 <w:noProof/>
                 <w:webHidden/>
               </w:rPr>
-              <w:t>10</w:t>
+              <w:t>9</w:t>
             </w:r>
             <w:r>
               <w:rPr>
@@ -1485,7 +1477,7 @@
                 <w:noProof/>
                 <w:webHidden/>
               </w:rPr>
-              <w:t>10</w:t>
+              <w:t>9</w:t>
             </w:r>
             <w:r>
               <w:rPr>
@@ -1577,7 +1569,7 @@
                 <w:noProof/>
                 <w:webHidden/>
               </w:rPr>
-              <w:t>10</w:t>
+              <w:t>9</w:t>
             </w:r>
             <w:r>
               <w:rPr>
@@ -1669,7 +1661,7 @@
                 <w:noProof/>
                 <w:webHidden/>
               </w:rPr>
-              <w:t>11</w:t>
+              <w:t>10</w:t>
             </w:r>
             <w:r>
               <w:rPr>
@@ -1761,7 +1753,7 @@
                 <w:noProof/>
                 <w:webHidden/>
               </w:rPr>
-              <w:t>12</w:t>
+              <w:t>11</w:t>
             </w:r>
             <w:r>
               <w:rPr>
@@ -1853,7 +1845,7 @@
                 <w:noProof/>
                 <w:webHidden/>
               </w:rPr>
-              <w:t>13</w:t>
+              <w:t>12</w:t>
             </w:r>
             <w:r>
               <w:rPr>
@@ -1945,7 +1937,7 @@
                 <w:noProof/>
                 <w:webHidden/>
               </w:rPr>
-              <w:t>13</w:t>
+              <w:t>12</w:t>
             </w:r>
             <w:r>
               <w:rPr>
@@ -1963,7 +1955,6 @@
               <w:bCs/>
               <w:lang w:val="es-ES"/>
             </w:rPr>
-            <w:lastRenderedPageBreak/>
             <w:fldChar w:fldCharType="end"/>
           </w:r>
         </w:p>

</xml_diff>

<commit_message>
Se actualiza link de youtube en estrategia
</commit_message>
<xml_diff>
--- a/documents/Estrategia-pruebas-presupuesto.docx
+++ b/documents/Estrategia-pruebas-presupuesto.docx
@@ -4717,19 +4717,19 @@
         </w:rPr>
         <w:t xml:space="preserve"> de video presentación: </w:t>
       </w:r>
-      <w:hyperlink r:id="rId17">
+      <w:hyperlink r:id="rId17" w:history="1">
         <w:r>
           <w:rPr>
-            <w:rFonts w:ascii="Calibri" w:eastAsia="Calibri" w:hAnsi="Calibri" w:cs="Calibri"/>
-            <w:color w:val="1155CC"/>
+            <w:rStyle w:val="Hipervnculo"/>
             <w:sz w:val="22"/>
             <w:szCs w:val="22"/>
-            <w:highlight w:val="yellow"/>
-            <w:u w:val="single"/>
           </w:rPr>
-          <w:t>https://youtu.be/c8PeyOzRXOw</w:t>
+          <w:t>https://youtu.be/LiLmOtVEPr4</w:t>
         </w:r>
       </w:hyperlink>
+      <w:r>
+        <w:t xml:space="preserve"> </w:t>
+      </w:r>
     </w:p>
     <w:sectPr>
       <w:footerReference w:type="default" r:id="rId18"/>
@@ -7586,6 +7586,18 @@
       </w:rPr>
     </w:tblStylePr>
   </w:style>
+  <w:style w:type="character" w:styleId="Mencinsinresolver">
+    <w:name w:val="Unresolved Mention"/>
+    <w:basedOn w:val="Fuentedeprrafopredeter"/>
+    <w:uiPriority w:val="99"/>
+    <w:semiHidden/>
+    <w:unhideWhenUsed/>
+    <w:rsid w:val="0035051D"/>
+    <w:rPr>
+      <w:color w:val="605E5C"/>
+      <w:shd w:val="clear" w:color="auto" w:fill="E1DFDD"/>
+    </w:rPr>
+  </w:style>
 </w:styles>
 </file>
 

</xml_diff>